<commit_message>
updated scripts for original 10 trios to repeat illumina analysis
</commit_message>
<xml_diff>
--- a/manuscript/long_read_DNV_draft.docx
+++ b/manuscript/long_read_DNV_draft.docx
@@ -103,8 +103,16 @@
         <w:rPr>
           <w:rFonts w:ascii="Arial" w:hAnsi="Arial" w:cs="Arial"/>
         </w:rPr>
-        <w:t>Allison H. Seiden</w:t>
-      </w:r>
+        <w:t xml:space="preserve">Allison H. </w:t>
+      </w:r>
+      <w:proofErr w:type="spellStart"/>
+      <w:r>
+        <w:rPr>
+          <w:rFonts w:ascii="Arial" w:hAnsi="Arial" w:cs="Arial"/>
+        </w:rPr>
+        <w:t>Seiden</w:t>
+      </w:r>
+      <w:proofErr w:type="spellEnd"/>
       <w:r>
         <w:rPr>
           <w:rFonts w:ascii="Arial" w:hAnsi="Arial" w:cs="Arial"/>
@@ -145,7 +153,21 @@
         <w:rPr>
           <w:rFonts w:ascii="Arial" w:hAnsi="Arial" w:cs="Arial"/>
         </w:rPr>
-        <w:t xml:space="preserve"> Nihir Patel, Andrew</w:t>
+        <w:t xml:space="preserve"> </w:t>
+      </w:r>
+      <w:proofErr w:type="spellStart"/>
+      <w:r>
+        <w:rPr>
+          <w:rFonts w:ascii="Arial" w:hAnsi="Arial" w:cs="Arial"/>
+        </w:rPr>
+        <w:t>Nihir</w:t>
+      </w:r>
+      <w:proofErr w:type="spellEnd"/>
+      <w:r>
+        <w:rPr>
+          <w:rFonts w:ascii="Arial" w:hAnsi="Arial" w:cs="Arial"/>
+        </w:rPr>
+        <w:t xml:space="preserve"> Patel, Andrew</w:t>
       </w:r>
       <w:r>
         <w:rPr>
@@ -296,6 +318,7 @@
     <w:p>
       <w:pPr>
         <w:rPr>
+          <w:ins w:id="0" w:author="Felix Richter" w:date="2019-01-30T19:17:00Z"/>
           <w:rFonts w:ascii="Arial" w:hAnsi="Arial" w:cs="Arial"/>
         </w:rPr>
       </w:pPr>
@@ -378,6 +401,157 @@
         </w:rPr>
         <w:t xml:space="preserve">. </w:t>
       </w:r>
+      <w:ins w:id="1" w:author="Felix Richter" w:date="2019-01-30T19:18:00Z">
+        <w:r>
+          <w:rPr>
+            <w:rFonts w:ascii="Arial" w:hAnsi="Arial" w:cs="Arial"/>
+          </w:rPr>
+          <w:t xml:space="preserve">We found a weak association between </w:t>
+        </w:r>
+      </w:ins>
+      <w:ins w:id="2" w:author="Felix Richter" w:date="2019-01-30T19:22:00Z">
+        <w:r>
+          <w:rPr>
+            <w:rFonts w:ascii="Arial" w:hAnsi="Arial" w:cs="Arial"/>
+          </w:rPr>
+          <w:t xml:space="preserve">indel burden and parent age.  </w:t>
+        </w:r>
+      </w:ins>
+    </w:p>
+    <w:p>
+      <w:pPr>
+        <w:rPr>
+          <w:rFonts w:ascii="Arial" w:hAnsi="Arial" w:cs="Arial"/>
+        </w:rPr>
+      </w:pPr>
+      <w:ins w:id="3" w:author="Felix Richter" w:date="2019-01-30T19:03:00Z">
+        <w:r>
+          <w:rPr>
+            <w:rFonts w:ascii="Arial" w:hAnsi="Arial" w:cs="Arial"/>
+          </w:rPr>
+          <w:t>We</w:t>
+        </w:r>
+      </w:ins>
+      <w:ins w:id="4" w:author="Felix Richter" w:date="2019-01-30T19:09:00Z">
+        <w:r>
+          <w:rPr>
+            <w:rFonts w:ascii="Arial" w:hAnsi="Arial" w:cs="Arial"/>
+          </w:rPr>
+          <w:t xml:space="preserve"> </w:t>
+        </w:r>
+      </w:ins>
+      <w:ins w:id="5" w:author="Felix Richter" w:date="2019-01-30T19:10:00Z">
+        <w:r>
+          <w:rPr>
+            <w:rFonts w:ascii="Arial" w:hAnsi="Arial" w:cs="Arial"/>
+          </w:rPr>
+          <w:t>a</w:t>
+        </w:r>
+      </w:ins>
+      <w:ins w:id="6" w:author="Felix Richter" w:date="2019-01-30T19:11:00Z">
+        <w:r>
+          <w:rPr>
+            <w:rFonts w:ascii="Arial" w:hAnsi="Arial" w:cs="Arial"/>
+          </w:rPr>
+          <w:t xml:space="preserve">ssigned indel variants to parents using phasing afforded by </w:t>
+        </w:r>
+      </w:ins>
+      <w:ins w:id="7" w:author="Felix Richter" w:date="2019-01-30T19:03:00Z">
+        <w:r>
+          <w:rPr>
+            <w:rFonts w:ascii="Arial" w:hAnsi="Arial" w:cs="Arial"/>
+          </w:rPr>
+          <w:t>low coverage long-read WGS</w:t>
+        </w:r>
+      </w:ins>
+      <w:ins w:id="8" w:author="Felix Richter" w:date="2019-01-30T19:08:00Z">
+        <w:r>
+          <w:rPr>
+            <w:rFonts w:ascii="Arial" w:hAnsi="Arial" w:cs="Arial"/>
+          </w:rPr>
+          <w:t xml:space="preserve">, </w:t>
+        </w:r>
+      </w:ins>
+      <w:ins w:id="9" w:author="Felix Richter" w:date="2019-01-30T19:11:00Z">
+        <w:r>
+          <w:rPr>
+            <w:rFonts w:ascii="Arial" w:hAnsi="Arial" w:cs="Arial"/>
+          </w:rPr>
+          <w:t xml:space="preserve">and classified the indel type </w:t>
+        </w:r>
+      </w:ins>
+      <w:ins w:id="10" w:author="Felix Richter" w:date="2019-01-30T19:12:00Z">
+        <w:r>
+          <w:rPr>
+            <w:rFonts w:ascii="Arial" w:hAnsi="Arial" w:cs="Arial"/>
+          </w:rPr>
+          <w:t>according to sequence context</w:t>
+        </w:r>
+      </w:ins>
+      <w:ins w:id="11" w:author="Felix Richter" w:date="2019-01-30T19:07:00Z">
+        <w:r>
+          <w:rPr>
+            <w:rFonts w:ascii="Arial" w:hAnsi="Arial" w:cs="Arial"/>
+          </w:rPr>
+          <w:t xml:space="preserve">.  </w:t>
+        </w:r>
+      </w:ins>
+      <w:ins w:id="12" w:author="Felix Richter" w:date="2019-01-30T19:12:00Z">
+        <w:r>
+          <w:rPr>
+            <w:rFonts w:ascii="Arial" w:hAnsi="Arial" w:cs="Arial"/>
+          </w:rPr>
+          <w:t xml:space="preserve">One indel type, CCC, </w:t>
+        </w:r>
+      </w:ins>
+      <w:ins w:id="13" w:author="Felix Richter" w:date="2019-01-30T19:16:00Z">
+        <w:r>
+          <w:rPr>
+            <w:rFonts w:ascii="Arial" w:hAnsi="Arial" w:cs="Arial"/>
+          </w:rPr>
+          <w:t xml:space="preserve">had </w:t>
+        </w:r>
+      </w:ins>
+      <w:ins w:id="14" w:author="Felix Richter" w:date="2019-01-30T19:12:00Z">
+        <w:r>
+          <w:rPr>
+            <w:rFonts w:ascii="Arial" w:hAnsi="Arial" w:cs="Arial"/>
+          </w:rPr>
+          <w:t xml:space="preserve">some association </w:t>
+        </w:r>
+      </w:ins>
+      <w:ins w:id="15" w:author="Felix Richter" w:date="2019-01-30T19:16:00Z">
+        <w:r>
+          <w:rPr>
+            <w:rFonts w:ascii="Arial" w:hAnsi="Arial" w:cs="Arial"/>
+          </w:rPr>
+          <w:t xml:space="preserve">with father </w:t>
+        </w:r>
+      </w:ins>
+      <w:ins w:id="16" w:author="Felix Richter" w:date="2019-01-30T19:12:00Z">
+        <w:r>
+          <w:rPr>
+            <w:rFonts w:ascii="Arial" w:hAnsi="Arial" w:cs="Arial"/>
+          </w:rPr>
+          <w:t>age</w:t>
+        </w:r>
+      </w:ins>
+      <w:ins w:id="17" w:author="Felix Richter" w:date="2019-01-30T19:16:00Z">
+        <w:r>
+          <w:rPr>
+            <w:rFonts w:ascii="Arial" w:hAnsi="Arial" w:cs="Arial"/>
+          </w:rPr>
+          <w:t xml:space="preserve"> but </w:t>
+        </w:r>
+      </w:ins>
+      <w:ins w:id="18" w:author="Felix Richter" w:date="2019-01-30T19:12:00Z">
+        <w:r>
+          <w:rPr>
+            <w:rFonts w:ascii="Arial" w:hAnsi="Arial" w:cs="Arial"/>
+          </w:rPr>
+          <w:t xml:space="preserve">.  </w:t>
+        </w:r>
+      </w:ins>
       <w:r>
         <w:rPr>
           <w:rFonts w:ascii="Arial" w:hAnsi="Arial" w:cs="Arial"/>
@@ -474,31 +648,77 @@
         <w:rPr>
           <w:rFonts w:ascii="Arial" w:hAnsi="Arial" w:cs="Arial"/>
         </w:rPr>
-        <w:t xml:space="preserve">sequencing, </w:t>
-      </w:r>
-      <w:r>
-        <w:rPr>
-          <w:rFonts w:ascii="Arial" w:hAnsi="Arial" w:cs="Arial"/>
-        </w:rPr>
-        <w:t xml:space="preserve">wrote an </w:t>
-      </w:r>
-      <w:r>
-        <w:rPr>
-          <w:rFonts w:ascii="Arial" w:hAnsi="Arial" w:cs="Arial"/>
-        </w:rPr>
-        <w:t>application programming interface to classify indels</w:t>
-      </w:r>
-      <w:r>
-        <w:rPr>
-          <w:rFonts w:ascii="Arial" w:hAnsi="Arial" w:cs="Arial"/>
-        </w:rPr>
-        <w:t xml:space="preserve"> by sequence context</w:t>
-      </w:r>
-      <w:r>
-        <w:rPr>
-          <w:rFonts w:ascii="Arial" w:hAnsi="Arial" w:cs="Arial"/>
-        </w:rPr>
-        <w:t xml:space="preserve">, and </w:t>
+        <w:t>sequencing</w:t>
+      </w:r>
+      <w:del w:id="19" w:author="Felix Richter" w:date="2019-01-30T19:12:00Z">
+        <w:r>
+          <w:rPr>
+            <w:rFonts w:ascii="Arial" w:hAnsi="Arial" w:cs="Arial"/>
+          </w:rPr>
+          <w:delText xml:space="preserve">, </w:delText>
+        </w:r>
+        <w:r>
+          <w:rPr>
+            <w:rFonts w:ascii="Arial" w:hAnsi="Arial" w:cs="Arial"/>
+          </w:rPr>
+          <w:delText xml:space="preserve">wrote an </w:delText>
+        </w:r>
+        <w:r>
+          <w:rPr>
+            <w:rFonts w:ascii="Arial" w:hAnsi="Arial" w:cs="Arial"/>
+          </w:rPr>
+          <w:delText>application programming interface to classify indels</w:delText>
+        </w:r>
+        <w:r>
+          <w:rPr>
+            <w:rFonts w:ascii="Arial" w:hAnsi="Arial" w:cs="Arial"/>
+          </w:rPr>
+          <w:delText xml:space="preserve"> by sequence context</w:delText>
+        </w:r>
+        <w:r>
+          <w:rPr>
+            <w:rFonts w:ascii="Arial" w:hAnsi="Arial" w:cs="Arial"/>
+          </w:rPr>
+          <w:delText xml:space="preserve">, </w:delText>
+        </w:r>
+      </w:del>
+      <w:ins w:id="20" w:author="Felix Richter" w:date="2019-01-30T19:12:00Z">
+        <w:r>
+          <w:rPr>
+            <w:rFonts w:ascii="Arial" w:hAnsi="Arial" w:cs="Arial"/>
+          </w:rPr>
+          <w:t xml:space="preserve"> and </w:t>
+        </w:r>
+      </w:ins>
+      <w:ins w:id="21" w:author="Felix Richter" w:date="2019-01-30T19:13:00Z">
+        <w:r>
+          <w:rPr>
+            <w:rFonts w:ascii="Arial" w:hAnsi="Arial" w:cs="Arial"/>
+          </w:rPr>
+          <w:t xml:space="preserve">classified indels based on sequence context.  </w:t>
+        </w:r>
+      </w:ins>
+      <w:ins w:id="22" w:author="Felix Richter" w:date="2019-01-30T19:14:00Z">
+        <w:r>
+          <w:rPr>
+            <w:rFonts w:ascii="Arial" w:hAnsi="Arial" w:cs="Arial"/>
+          </w:rPr>
+          <w:t>One indel class was associated with m</w:t>
+        </w:r>
+        <w:bookmarkStart w:id="23" w:name="_GoBack"/>
+        <w:bookmarkEnd w:id="23"/>
+        <w:r>
+          <w:rPr>
+            <w:rFonts w:ascii="Arial" w:hAnsi="Arial" w:cs="Arial"/>
+          </w:rPr>
+          <w:t xml:space="preserve">ales only.  </w:t>
+        </w:r>
+      </w:ins>
+      <w:r>
+        <w:rPr>
+          <w:rFonts w:ascii="Arial" w:hAnsi="Arial" w:cs="Arial"/>
+        </w:rPr>
+        <w:t xml:space="preserve">and </w:t>
       </w:r>
       <w:r>
         <w:rPr>
@@ -1094,7 +1314,14 @@
         <w:rPr>
           <w:rFonts w:ascii="Arial" w:hAnsi="Arial" w:cs="Arial"/>
         </w:rPr>
-        <w:t>indels and paternal age.</w:t>
+        <w:t xml:space="preserve">indels and paternal </w:t>
+      </w:r>
+      <w:r>
+        <w:rPr>
+          <w:rFonts w:ascii="Arial" w:hAnsi="Arial" w:cs="Arial"/>
+        </w:rPr>
+        <w:lastRenderedPageBreak/>
+        <w:t>age.</w:t>
       </w:r>
       <w:r>
         <w:rPr>
@@ -1184,7 +1411,6 @@
         <w:rPr>
           <w:rFonts w:ascii="Arial" w:hAnsi="Arial" w:cs="Arial"/>
         </w:rPr>
-        <w:lastRenderedPageBreak/>
         <w:t xml:space="preserve">Here, we describe the feasibility of using low-coverage Pacific Biosciences long-read sequencing (N=10 trios) to phase </w:t>
       </w:r>
       <w:r>
@@ -3189,7 +3415,21 @@
         <w:rPr>
           <w:rFonts w:ascii="Arial" w:hAnsi="Arial" w:cs="Arial"/>
         </w:rPr>
-        <w:t xml:space="preserve"> DNAs of PCGC samples underwent short-read sequencing at the Broad Institute for Genomic Services. Genomic DNAs from venous blood or saliva were prepared for sequencing using a PCR-free library preparation. All samples were sequenced on an Illumina Hi-Seq X Ten with 150-bp paired reads to a median depth &gt;30x per individual. Alignment, variant calling, and </w:t>
+        <w:t xml:space="preserve"> DNAs of PCGC samples underwent short-read sequencing at the Broad Institute for Genomic Services. Genomic DNAs from venous blood or saliva were prepared for sequencing using a PCR-free library preparation. All samples were sequenced on an Illumina Hi-</w:t>
+      </w:r>
+      <w:proofErr w:type="spellStart"/>
+      <w:r>
+        <w:rPr>
+          <w:rFonts w:ascii="Arial" w:hAnsi="Arial" w:cs="Arial"/>
+        </w:rPr>
+        <w:t>Seq</w:t>
+      </w:r>
+      <w:proofErr w:type="spellEnd"/>
+      <w:r>
+        <w:rPr>
+          <w:rFonts w:ascii="Arial" w:hAnsi="Arial" w:cs="Arial"/>
+        </w:rPr>
+        <w:t xml:space="preserve"> X Ten with 150-bp paired reads to a median depth &gt;30x per individual. Alignment, variant calling, and </w:t>
       </w:r>
       <w:r>
         <w:rPr>
@@ -3246,11 +3486,19 @@
           <w:rFonts w:ascii="Arial" w:hAnsi="Arial" w:cs="Arial"/>
         </w:rPr>
       </w:pPr>
-      <w:r>
-        <w:rPr>
-          <w:rFonts w:ascii="Arial" w:hAnsi="Arial" w:cs="Arial"/>
-        </w:rPr>
-        <w:t>Whatshap (0.16) was used to phase DNVs through read-back phasing</w:t>
+      <w:proofErr w:type="spellStart"/>
+      <w:r>
+        <w:rPr>
+          <w:rFonts w:ascii="Arial" w:hAnsi="Arial" w:cs="Arial"/>
+        </w:rPr>
+        <w:t>Whatshap</w:t>
+      </w:r>
+      <w:proofErr w:type="spellEnd"/>
+      <w:r>
+        <w:rPr>
+          <w:rFonts w:ascii="Arial" w:hAnsi="Arial" w:cs="Arial"/>
+        </w:rPr>
+        <w:t xml:space="preserve"> (0.16) was used to phase DNVs through read-back phasing</w:t>
       </w:r>
       <w:r>
         <w:rPr>
@@ -3313,7 +3561,21 @@
         <w:rPr>
           <w:rFonts w:ascii="Arial" w:hAnsi="Arial" w:cs="Arial"/>
         </w:rPr>
-        <w:t>, did not use whatshap --indel flag for PacBio data). The output was a phased VCF, with the full trio and the proband’s variants phased.</w:t>
+        <w:t xml:space="preserve">, did not use </w:t>
+      </w:r>
+      <w:proofErr w:type="spellStart"/>
+      <w:r>
+        <w:rPr>
+          <w:rFonts w:ascii="Arial" w:hAnsi="Arial" w:cs="Arial"/>
+        </w:rPr>
+        <w:t>whatshap</w:t>
+      </w:r>
+      <w:proofErr w:type="spellEnd"/>
+      <w:r>
+        <w:rPr>
+          <w:rFonts w:ascii="Arial" w:hAnsi="Arial" w:cs="Arial"/>
+        </w:rPr>
+        <w:t xml:space="preserve"> --indel flag for PacBio data). The output was a phased VCF, with the full trio and the proband’s variants phased.</w:t>
       </w:r>
     </w:p>
     <w:p>
@@ -3327,7 +3589,21 @@
         <w:rPr>
           <w:rFonts w:ascii="Arial" w:hAnsi="Arial" w:cs="Arial"/>
         </w:rPr>
-        <w:t>Following phasing, DNVs were programmatically assigned to the parent of origin. Whasthap was used to generate a GTF from the phased VCF, where the GTF genomic coordinates represented haplotype blocks of contiguously phased variants. DNVs were assigned to a parent of origin if ≥85% of informative variants in (</w:t>
+        <w:t xml:space="preserve">Following phasing, DNVs were programmatically assigned to the parent of origin. </w:t>
+      </w:r>
+      <w:proofErr w:type="spellStart"/>
+      <w:r>
+        <w:rPr>
+          <w:rFonts w:ascii="Arial" w:hAnsi="Arial" w:cs="Arial"/>
+        </w:rPr>
+        <w:t>Whasthap</w:t>
+      </w:r>
+      <w:proofErr w:type="spellEnd"/>
+      <w:r>
+        <w:rPr>
+          <w:rFonts w:ascii="Arial" w:hAnsi="Arial" w:cs="Arial"/>
+        </w:rPr>
+        <w:t xml:space="preserve"> was used to generate a GTF from the phased VCF, where the GTF genomic coordinates represented haplotype blocks of contiguously phased variants. DNVs were assigned to a parent of origin if ≥85% of informative variants in (</w:t>
       </w:r>
       <w:r>
         <w:rPr>
@@ -3639,7 +3915,21 @@
         <w:rPr>
           <w:rFonts w:ascii="Arial" w:hAnsi="Arial" w:cs="Arial"/>
         </w:rPr>
-        <w:t xml:space="preserve"> CpG&gt;TpG, </w:t>
+        <w:t xml:space="preserve"> CpG&gt;</w:t>
+      </w:r>
+      <w:proofErr w:type="spellStart"/>
+      <w:r>
+        <w:rPr>
+          <w:rFonts w:ascii="Arial" w:hAnsi="Arial" w:cs="Arial"/>
+        </w:rPr>
+        <w:t>TpG</w:t>
+      </w:r>
+      <w:proofErr w:type="spellEnd"/>
+      <w:r>
+        <w:rPr>
+          <w:rFonts w:ascii="Arial" w:hAnsi="Arial" w:cs="Arial"/>
+        </w:rPr>
+        <w:t xml:space="preserve">, </w:t>
       </w:r>
       <w:r>
         <w:rPr>
@@ -3739,11 +4029,47 @@
         </w:rPr>
         <w:t xml:space="preserve"> </w:t>
       </w:r>
-      <w:r>
-        <w:rPr>
-          <w:rFonts w:ascii="Arial" w:hAnsi="Arial" w:cs="Arial"/>
-        </w:rPr>
-        <w:t>Bedtools getfasta was used to identify CpG&gt;TpG mutations</w:t>
+      <w:proofErr w:type="spellStart"/>
+      <w:r>
+        <w:rPr>
+          <w:rFonts w:ascii="Arial" w:hAnsi="Arial" w:cs="Arial"/>
+        </w:rPr>
+        <w:t>Bedtools</w:t>
+      </w:r>
+      <w:proofErr w:type="spellEnd"/>
+      <w:r>
+        <w:rPr>
+          <w:rFonts w:ascii="Arial" w:hAnsi="Arial" w:cs="Arial"/>
+        </w:rPr>
+        <w:t xml:space="preserve"> </w:t>
+      </w:r>
+      <w:proofErr w:type="spellStart"/>
+      <w:r>
+        <w:rPr>
+          <w:rFonts w:ascii="Arial" w:hAnsi="Arial" w:cs="Arial"/>
+        </w:rPr>
+        <w:t>getfasta</w:t>
+      </w:r>
+      <w:proofErr w:type="spellEnd"/>
+      <w:r>
+        <w:rPr>
+          <w:rFonts w:ascii="Arial" w:hAnsi="Arial" w:cs="Arial"/>
+        </w:rPr>
+        <w:t xml:space="preserve"> was used to identify CpG&gt;</w:t>
+      </w:r>
+      <w:proofErr w:type="spellStart"/>
+      <w:r>
+        <w:rPr>
+          <w:rFonts w:ascii="Arial" w:hAnsi="Arial" w:cs="Arial"/>
+        </w:rPr>
+        <w:t>TpG</w:t>
+      </w:r>
+      <w:proofErr w:type="spellEnd"/>
+      <w:r>
+        <w:rPr>
+          <w:rFonts w:ascii="Arial" w:hAnsi="Arial" w:cs="Arial"/>
+        </w:rPr>
+        <w:t xml:space="preserve"> mutations</w:t>
       </w:r>
       <w:r>
         <w:rPr>
@@ -3916,7 +4242,35 @@
         <w:rPr>
           <w:rFonts w:ascii="Arial" w:hAnsi="Arial" w:cs="Arial"/>
         </w:rPr>
-        <w:t>calls the bedtools getfasta command</w:t>
+        <w:t xml:space="preserve">calls the </w:t>
+      </w:r>
+      <w:proofErr w:type="spellStart"/>
+      <w:r>
+        <w:rPr>
+          <w:rFonts w:ascii="Arial" w:hAnsi="Arial" w:cs="Arial"/>
+        </w:rPr>
+        <w:t>bedtools</w:t>
+      </w:r>
+      <w:proofErr w:type="spellEnd"/>
+      <w:r>
+        <w:rPr>
+          <w:rFonts w:ascii="Arial" w:hAnsi="Arial" w:cs="Arial"/>
+        </w:rPr>
+        <w:t xml:space="preserve"> </w:t>
+      </w:r>
+      <w:proofErr w:type="spellStart"/>
+      <w:r>
+        <w:rPr>
+          <w:rFonts w:ascii="Arial" w:hAnsi="Arial" w:cs="Arial"/>
+        </w:rPr>
+        <w:t>getfasta</w:t>
+      </w:r>
+      <w:proofErr w:type="spellEnd"/>
+      <w:r>
+        <w:rPr>
+          <w:rFonts w:ascii="Arial" w:hAnsi="Arial" w:cs="Arial"/>
+        </w:rPr>
+        <w:t xml:space="preserve"> command</w:t>
       </w:r>
       <w:r>
         <w:rPr>
@@ -3990,7 +4344,21 @@
         <w:rPr>
           <w:rFonts w:ascii="Arial" w:hAnsi="Arial" w:cs="Arial"/>
         </w:rPr>
-        <w:t xml:space="preserve">he RepeatMasker track from the UCSC Genome Browser </w:t>
+        <w:t xml:space="preserve">he </w:t>
+      </w:r>
+      <w:proofErr w:type="spellStart"/>
+      <w:r>
+        <w:rPr>
+          <w:rFonts w:ascii="Arial" w:hAnsi="Arial" w:cs="Arial"/>
+        </w:rPr>
+        <w:t>RepeatMasker</w:t>
+      </w:r>
+      <w:proofErr w:type="spellEnd"/>
+      <w:r>
+        <w:rPr>
+          <w:rFonts w:ascii="Arial" w:hAnsi="Arial" w:cs="Arial"/>
+        </w:rPr>
+        <w:t xml:space="preserve"> track from the UCSC Genome Browser </w:t>
       </w:r>
       <w:r>
         <w:rPr>
@@ -4235,8 +4603,6 @@
         </w:rPr>
         <w:t>t</w:t>
       </w:r>
-      <w:bookmarkStart w:id="0" w:name="_GoBack"/>
-      <w:bookmarkEnd w:id="0"/>
       <w:r>
         <w:rPr>
           <w:rFonts w:ascii="Arial" w:hAnsi="Arial" w:cs="Arial"/>
@@ -4253,7 +4619,19 @@
         <w:rPr>
           <w:rFonts w:ascii="Arial" w:hAnsi="Arial" w:cs="Arial"/>
         </w:rPr>
-        <w:t xml:space="preserve"> that was converted to a p-value.</w:t>
+        <w:t xml:space="preserve"> that was converted to a</w:t>
+      </w:r>
+      <w:r>
+        <w:rPr>
+          <w:rFonts w:ascii="Arial" w:hAnsi="Arial" w:cs="Arial"/>
+        </w:rPr>
+        <w:t xml:space="preserve"> final meta-analysis</w:t>
+      </w:r>
+      <w:r>
+        <w:rPr>
+          <w:rFonts w:ascii="Arial" w:hAnsi="Arial" w:cs="Arial"/>
+        </w:rPr>
+        <w:t xml:space="preserve"> p-value.</w:t>
       </w:r>
     </w:p>
     <w:p>
@@ -4298,17 +4676,133 @@
         <w:rPr>
           <w:rFonts w:ascii="Arial" w:hAnsi="Arial" w:cs="Arial"/>
         </w:rPr>
+        <w:t xml:space="preserve">The most common method for phasing </w:t>
+      </w:r>
+      <w:r>
+        <w:rPr>
+          <w:rFonts w:ascii="Arial" w:hAnsi="Arial" w:cs="Arial"/>
+          <w:i/>
+        </w:rPr>
+        <w:t>de novo</w:t>
+      </w:r>
+      <w:r>
+        <w:rPr>
+          <w:rFonts w:ascii="Arial" w:hAnsi="Arial" w:cs="Arial"/>
+        </w:rPr>
+        <w:t xml:space="preserve"> variants (DNVs) depends on read length. Previous read-pair tracing with short-read sequencing </w:t>
+      </w:r>
+      <w:r>
+        <w:rPr>
+          <w:rFonts w:ascii="Arial" w:hAnsi="Arial" w:cs="Arial"/>
+        </w:rPr>
+        <w:t>assigned</w:t>
+      </w:r>
+      <w:r>
+        <w:rPr>
+          <w:rFonts w:ascii="Arial" w:hAnsi="Arial" w:cs="Arial"/>
+        </w:rPr>
+        <w:t xml:space="preserve"> ~20% of </w:t>
+      </w:r>
+      <w:r>
+        <w:rPr>
+          <w:rFonts w:ascii="Arial" w:hAnsi="Arial" w:cs="Arial"/>
+          <w:i/>
+        </w:rPr>
+        <w:t>de novo</w:t>
+      </w:r>
+      <w:r>
+        <w:rPr>
+          <w:rFonts w:ascii="Arial" w:hAnsi="Arial" w:cs="Arial"/>
+        </w:rPr>
+        <w:t xml:space="preserve"> SNVs</w:t>
+      </w:r>
+      <w:r>
+        <w:rPr>
+          <w:rFonts w:ascii="Arial" w:hAnsi="Arial" w:cs="Arial"/>
+        </w:rPr>
+        <w:t xml:space="preserve"> to a parent-of-origin</w:t>
+      </w:r>
+      <w:r>
+        <w:rPr>
+          <w:rFonts w:ascii="Arial" w:hAnsi="Arial" w:cs="Arial"/>
+        </w:rPr>
+        <w:t>.</w:t>
+      </w:r>
+      <w:r>
+        <w:rPr>
+          <w:rFonts w:ascii="Arial" w:hAnsi="Arial" w:cs="Arial"/>
+        </w:rPr>
+        <w:fldChar w:fldCharType="begin" w:fldLock="1"/>
+      </w:r>
+      <w:r>
+        <w:rPr>
+          <w:rFonts w:ascii="Arial" w:hAnsi="Arial" w:cs="Arial"/>
+        </w:rPr>
+        <w:instrText>ADDIN CSL_CITATION {"citationItems":[{"id":"ITEM-1","itemData":{"DOI":"10.1101/gr.185041.114","ISSN":"1088-9051","PMID":"25883321","abstract":"Small insertions and deletions (indels) and large structural variations (SVs) are major contributors to human genetic diversity and disease. However, mutation rates and characteristics of de novo indels and SVs in the general population have remained largely unexplored. We report 332 validated de novo structural changes identified in whole genomes of 250 families, including complex indels, retrotransposon insertions, and interchromosomal events. These data indicate a mutation rate of 2.94 indels (1-20 bp) and 0.16 SVs (&gt;20 bp) per generation. De novo structural changes affect on average 4.1 kbp of genomic sequence and 29 coding bases per generation, which is 91 and 52 times more nucleotides than de novo substitutions, respectively. This contrasts with the equal genomic footprint of inherited SVs and substitutions. An excess of structural changes originated on paternal haplotypes. Additionally, we observed a nonuniform distribution of de novo SVs across offspring. These results reveal the importance of different mutational mechanisms to changes in human genome structure across generations.","author":[{"dropping-particle":"","family":"Kloosterman","given":"Wigard P.","non-dropping-particle":"","parse-names":false,"suffix":""},{"dropping-particle":"","family":"Francioli","given":"Laurent C.","non-dropping-particle":"","parse-names":false,"suffix":""},{"dropping-particle":"","family":"Hormozdiari","given":"Fereydoun","non-dropping-particle":"","parse-names":false,"suffix":""},{"dropping-particle":"","family":"Marschall","given":"Tobias","non-dropping-particle":"","parse-names":false,"suffix":""},{"dropping-particle":"","family":"Hehir-Kwa","given":"Jayne Y.","non-dropping-particle":"","parse-names":false,"suffix":""},{"dropping-particle":"","family":"Abdellaoui","given":"Abdel","non-dropping-particle":"","parse-names":false,"suffix":""},{"dropping-particle":"","family":"Lameijer","given":"Eric-Wubbo","non-dropping-particle":"","parse-names":false,"suffix":""},{"dropping-particle":"","family":"Moed","given":"Matthijs H.","non-dropping-particle":"","parse-names":false,"suffix":""},{"dropping-particle":"","family":"Koval","given":"Vyacheslav","non-dropping-particle":"","parse-names":false,"suffix":""},{"dropping-particle":"","family":"Renkens","given":"Ivo","non-dropping-particle":"","parse-names":false,"suffix":""},{"dropping-particle":"","family":"Roosmalen","given":"Markus J.","non-dropping-particle":"van","parse-names":false,"suffix":""},{"dropping-particle":"","family":"Arp","given":"Pascal","non-dropping-particle":"","parse-names":false,"suffix":""},{"dropping-particle":"","family":"Karssen","given":"Lennart C.","non-dropping-particle":"","parse-names":false,"suffix":""},{"dropping-particle":"","family":"Coe","given":"Bradley P.","non-dropping-particle":"","parse-names":false,"suffix":""},{"dropping-particle":"","family":"Handsaker","given":"Robert E.","non-dropping-particle":"","parse-names":false,"suffix":""},{"dropping-particle":"","family":"Suchiman","given":"Eka D.","non-dropping-particle":"","parse-names":false,"suffix":""},{"dropping-particle":"","family":"Cuppen","given":"Edwin","non-dropping-particle":"","parse-names":false,"suffix":""},{"dropping-particle":"","family":"Thung","given":"Djie Tjwan","non-dropping-particle":"","parse-names":false,"suffix":""},{"dropping-particle":"","family":"McVey","given":"Mitch","non-dropping-particle":"","parse-names":false,"suffix":""},{"dropping-particle":"","family":"Wendl","given":"Michael C.","non-dropping-particle":"","parse-names":false,"suffix":""},{"dropping-particle":"","family":"Uitterlinden","given":"André","non-dropping-particle":"","parse-names":false,"suffix":""},{"dropping-particle":"","family":"Duijn","given":"Cornelia M.","non-dropping-particle":"van","parse-names":false,"suffix":""},{"dropping-particle":"","family":"Swertz","given":"Morris A.","non-dropping-particle":"","parse-names":false,"suffix":""},{"dropping-particle":"","family":"Wijmenga","given":"Cisca","non-dropping-particle":"","parse-names":false,"suffix":""},{"dropping-particle":"","family":"Ommen","given":"GertJan B.","non-dropping-particle":"van","parse-names":false,"suffix":""},{"dropping-particle":"","family":"Slagboom","given":"P. Eline","non-dropping-particle":"","parse-names":false,"suffix":""},{"dropping-particle":"","family":"Boomsma","given":"Dorret I.","non-dropping-particle":"","parse-names":false,"suffix":""},{"dropping-particle":"","family":"Schönhuth","given":"Alexander","non-dropping-particle":"","parse-names":false,"suffix":""},{"dropping-particle":"","family":"Eichler","given":"Evan E.","non-dropping-particle":"","parse-names":false,"suffix":""},{"dropping-particle":"","family":"Bakker","given":"Paul I.W.","non-dropping-particle":"de","parse-names":false,"suffix":""},{"dropping-particle":"","family":"Ye","given":"Kai","non-dropping-particle":"","parse-names":false,"suffix":""},{"dropping-particle":"","family":"Guryev","given":"Victor","non-dropping-particle":"","parse-names":false,"suffix":""},{"dropping-particle":"","family":"Guryev","given":"Victor","non-dropping-particle":"","parse-names":false,"suffix":""}],"container-title":"Genome Research","id":"ITEM-1","issue":"6","issued":{"date-parts":[["2015","6"]]},"page":"792-801","title":"Characteristics of de novo structural changes in the human genome","type":"article-journal","volume":"25"},"uris":["http://www.mendeley.com/documents/?uuid=12a93df1-fa53-3099-9644-6bc112b64cd0"]},{"id":"ITEM-2","itemData":{"DOI":"10.1038/nature24018","ISSN":"0028-0836","abstract":"Whole-genome sequencing data of 14,688 Icelanders, including 1,548 parent–offspring trios, show how the age and sex of parents affect the rate and spectrum of de novo mutations.","author":[{"dropping-particle":"","family":"Jónsson","given":"Hákon","non-dropping-particle":"","parse-names":false,"suffix":""},{"dropping-particle":"","family":"Sulem","given":"Patrick","non-dropping-particle":"","parse-names":false,"suffix":""},{"dropping-particle":"","family":"Kehr","given":"Birte","non-dropping-particle":"","parse-names":false,"suffix":""},{"dropping-particle":"","family":"Kristmundsdottir","given":"Snaedis","non-dropping-particle":"","parse-names":false,"suffix":""},{"dropping-particle":"","family":"Zink","given":"Florian","non-dropping-particle":"","parse-names":false,"suffix":""},{"dropping-particle":"","family":"Hjartarson","given":"Eirikur","non-dropping-particle":"","parse-names":false,"suffix":""},{"dropping-particle":"","family":"Hardarson","given":"Marteinn T.","non-dropping-particle":"","parse-names":false,"suffix":""},{"dropping-particle":"","family":"Hjorleifsson","given":"Kristjan E.","non-dropping-particle":"","parse-names":false,"suffix":""},{"dropping-particle":"","family":"Eggertsson","given":"Hannes P.","non-dropping-particle":"","parse-names":false,"suffix":""},{"dropping-particle":"","family":"Gudjonsson","given":"Sigurjon Axel","non-dropping-particle":"","parse-names":false,"suffix":""},{"dropping-particle":"","family":"Ward","given":"Lucas D.","non-dropping-particle":"","parse-names":false,"suffix":""},{"dropping-particle":"","family":"Arnadottir","given":"Gudny A.","non-dropping-particle":"","parse-names":false,"suffix":""},{"dropping-particle":"","family":"Helgason","given":"Einar A.","non-dropping-particle":"","parse-names":false,"suffix":""},{"dropping-particle":"","family":"Helgason","given":"Hannes","non-dropping-particle":"","parse-names":false,"suffix":""},{"dropping-particle":"","family":"Gylfason","given":"Arnaldur","non-dropping-particle":"","parse-names":false,"suffix":""},{"dropping-particle":"","family":"Jonasdottir","given":"Adalbjorg","non-dropping-particle":"","parse-names":false,"suffix":""},{"dropping-particle":"","family":"Jonasdottir","given":"Aslaug","non-dropping-particle":"","parse-names":false,"suffix":""},{"dropping-particle":"","family":"Rafnar","given":"Thorunn","non-dropping-particle":"","parse-names":false,"suffix":""},{"dropping-particle":"","family":"Frigge","given":"Mike","non-dropping-particle":"","parse-names":false,"suffix":""},{"dropping-particle":"","family":"Stacey","given":"Simon N.","non-dropping-particle":"","parse-names":false,"suffix":""},{"dropping-particle":"","family":"Th. Magnusson","given":"Olafur","non-dropping-particle":"","parse-names":false,"suffix":""},{"dropping-particle":"","family":"Thorsteinsdottir","given":"Unnur","non-dropping-particle":"","parse-names":false,"suffix":""},{"dropping-particle":"","family":"Masson","given":"Gisli","non-dropping-particle":"","parse-names":false,"suffix":""},{"dropping-particle":"","family":"Kong","given":"Augustine","non-dropping-particle":"","parse-names":false,"suffix":""},{"dropping-particle":"V.","family":"Halldorsson","given":"Bjarni","non-dropping-particle":"","parse-names":false,"suffix":""},{"dropping-particle":"","family":"Helgason","given":"Agnar","non-dropping-particle":"","parse-names":false,"suffix":""},{"dropping-particle":"","family":"Gudbjartsson","given":"Daniel F.","non-dropping-particle":"","parse-names":false,"suffix":""},{"dropping-particle":"","family":"Stefansson","given":"Kari","non-dropping-particle":"","parse-names":false,"suffix":""}],"container-title":"Nature","id":"ITEM-2","issue":"7673","issued":{"date-parts":[["2017","9","20"]]},"page":"519-522","publisher":"Nature Publishing Group","title":"Parental influence on human germline de novo mutations in 1,548 trios from Iceland","type":"article-journal","volume":"549"},"uris":["http://www.mendeley.com/documents/?uuid=d263776d-e193-3d98-abd9-9cf642ffb5a5"]}],"mendeley":{"formattedCitation":"&lt;sup&gt;3,5&lt;/sup&gt;","plainTextFormattedCitation":"3,5","previouslyFormattedCitation":"&lt;sup&gt;3,5&lt;/sup&gt;"},"properties":{"noteIndex":0},"schema":"https://github.com/citation-style-language/schema/raw/master/csl-citation.json"}</w:instrText>
+      </w:r>
+      <w:r>
+        <w:rPr>
+          <w:rFonts w:ascii="Arial" w:hAnsi="Arial" w:cs="Arial"/>
+        </w:rPr>
+        <w:fldChar w:fldCharType="separate"/>
+      </w:r>
+      <w:r>
+        <w:rPr>
+          <w:rFonts w:ascii="Arial" w:hAnsi="Arial" w:cs="Arial"/>
+          <w:noProof/>
+          <w:vertAlign w:val="superscript"/>
+        </w:rPr>
+        <w:t>3,5</w:t>
+      </w:r>
+      <w:r>
+        <w:rPr>
+          <w:rFonts w:ascii="Arial" w:hAnsi="Arial" w:cs="Arial"/>
+        </w:rPr>
+        <w:fldChar w:fldCharType="end"/>
+      </w:r>
+      <w:r>
+        <w:rPr>
+          <w:rFonts w:ascii="Arial" w:hAnsi="Arial" w:cs="Arial"/>
+        </w:rPr>
+        <w:t xml:space="preserve"> We used read-pair tracing to phase DNVs identified with short-read whole genome sequencing (</w:t>
+      </w:r>
+      <w:r>
+        <w:rPr>
+          <w:rFonts w:ascii="Arial" w:hAnsi="Arial" w:cs="Arial"/>
+          <w:b/>
+        </w:rPr>
+        <w:t>Figure 1</w:t>
+      </w:r>
+      <w:r>
+        <w:rPr>
+          <w:rFonts w:ascii="Arial" w:hAnsi="Arial" w:cs="Arial"/>
+        </w:rPr>
+        <w:t>), achieving similar results for short-read phasing (23%, N=305 trios) but a considerably higher fraction phased with low-coverage (&lt;10x) long-read technology (84%, N=10 trios).</w:t>
+      </w:r>
+    </w:p>
+    <w:p>
+      <w:pPr>
+        <w:ind w:firstLine="720"/>
+        <w:rPr>
+          <w:rFonts w:ascii="Arial" w:hAnsi="Arial" w:cs="Arial"/>
+        </w:rPr>
+      </w:pPr>
+      <w:r>
+        <w:rPr>
+          <w:rFonts w:ascii="Arial" w:hAnsi="Arial" w:cs="Arial"/>
+          <w:noProof/>
+        </w:rPr>
         <w:drawing>
-          <wp:anchor distT="91440" distB="91440" distL="114300" distR="114300" simplePos="0" relativeHeight="251660288" behindDoc="0" locked="0" layoutInCell="1" allowOverlap="1" wp14:anchorId="0A7043CC" wp14:editId="4959E20D">
+          <wp:anchor distT="91440" distB="91440" distL="114300" distR="114300" simplePos="0" relativeHeight="251660288" behindDoc="0" locked="0" layoutInCell="1" allowOverlap="1" wp14:anchorId="0A7043CC" wp14:editId="6C5F606E">
             <wp:simplePos x="0" y="0"/>
             <wp:positionH relativeFrom="column">
               <wp:posOffset>-372110</wp:posOffset>
             </wp:positionH>
             <wp:positionV relativeFrom="page">
-              <wp:posOffset>2284434</wp:posOffset>
+              <wp:posOffset>2954020</wp:posOffset>
             </wp:positionV>
-            <wp:extent cx="6784848" cy="2084832"/>
-            <wp:effectExtent l="0" t="0" r="0" b="0"/>
+            <wp:extent cx="7095490" cy="2179955"/>
+            <wp:effectExtent l="0" t="0" r="3810" b="4445"/>
             <wp:wrapTopAndBottom/>
             <wp:docPr id="1" name="Picture 1"/>
             <wp:cNvGraphicFramePr>
@@ -4336,7 +4830,7 @@
                   <pic:spPr>
                     <a:xfrm>
                       <a:off x="0" y="0"/>
-                      <a:ext cx="6784848" cy="2084832"/>
+                      <a:ext cx="7095490" cy="2179955"/>
                     </a:xfrm>
                     <a:prstGeom prst="rect">
                       <a:avLst/>
@@ -4358,57 +4852,20 @@
         <w:rPr>
           <w:rFonts w:ascii="Arial" w:hAnsi="Arial" w:cs="Arial"/>
         </w:rPr>
-        <w:t xml:space="preserve">The most common method for phasing </w:t>
+        <w:t xml:space="preserve">Having phased DNVs in two cohorts, we first sought to replicate previous </w:t>
       </w:r>
       <w:r>
         <w:rPr>
           <w:rFonts w:ascii="Arial" w:hAnsi="Arial" w:cs="Arial"/>
           <w:i/>
         </w:rPr>
-        <w:t>de novo</w:t>
-      </w:r>
-      <w:r>
-        <w:rPr>
-          <w:rFonts w:ascii="Arial" w:hAnsi="Arial" w:cs="Arial"/>
-        </w:rPr>
-        <w:t xml:space="preserve"> variants (DNVs) depends on read length. Previous read-pair tracing with short-read sequencing </w:t>
-      </w:r>
-      <w:r>
-        <w:rPr>
-          <w:rFonts w:ascii="Arial" w:hAnsi="Arial" w:cs="Arial"/>
-        </w:rPr>
-        <w:t>assigned</w:t>
-      </w:r>
-      <w:r>
-        <w:rPr>
-          <w:rFonts w:ascii="Arial" w:hAnsi="Arial" w:cs="Arial"/>
-        </w:rPr>
-        <w:t xml:space="preserve"> ~20% of </w:t>
-      </w:r>
-      <w:r>
-        <w:rPr>
-          <w:rFonts w:ascii="Arial" w:hAnsi="Arial" w:cs="Arial"/>
-          <w:i/>
-        </w:rPr>
-        <w:t>de novo</w:t>
-      </w:r>
-      <w:r>
-        <w:rPr>
-          <w:rFonts w:ascii="Arial" w:hAnsi="Arial" w:cs="Arial"/>
-        </w:rPr>
-        <w:t xml:space="preserve"> SNVs</w:t>
-      </w:r>
-      <w:r>
-        <w:rPr>
-          <w:rFonts w:ascii="Arial" w:hAnsi="Arial" w:cs="Arial"/>
-        </w:rPr>
-        <w:t xml:space="preserve"> to a parent-of-origin</w:t>
-      </w:r>
-      <w:r>
-        <w:rPr>
-          <w:rFonts w:ascii="Arial" w:hAnsi="Arial" w:cs="Arial"/>
-        </w:rPr>
-        <w:t>.</w:t>
+        <w:t xml:space="preserve">de novo </w:t>
+      </w:r>
+      <w:r>
+        <w:rPr>
+          <w:rFonts w:ascii="Arial" w:hAnsi="Arial" w:cs="Arial"/>
+        </w:rPr>
+        <w:t>SNV associations with parental age. Previously, C&gt;A and T&gt;G DNVs were observed to have significant enrichment for paternal origin, while C&gt;T DNVs were found to have significant enrichment for maternal origin.</w:t>
       </w:r>
       <w:r>
         <w:rPr>
@@ -4420,7 +4877,7 @@
         <w:rPr>
           <w:rFonts w:ascii="Arial" w:hAnsi="Arial" w:cs="Arial"/>
         </w:rPr>
-        <w:instrText>ADDIN CSL_CITATION {"citationItems":[{"id":"ITEM-1","itemData":{"DOI":"10.1101/gr.185041.114","ISSN":"1088-9051","PMID":"25883321","abstract":"Small insertions and deletions (indels) and large structural variations (SVs) are major contributors to human genetic diversity and disease. However, mutation rates and characteristics of de novo indels and SVs in the general population have remained largely unexplored. We report 332 validated de novo structural changes identified in whole genomes of 250 families, including complex indels, retrotransposon insertions, and interchromosomal events. These data indicate a mutation rate of 2.94 indels (1-20 bp) and 0.16 SVs (&gt;20 bp) per generation. De novo structural changes affect on average 4.1 kbp of genomic sequence and 29 coding bases per generation, which is 91 and 52 times more nucleotides than de novo substitutions, respectively. This contrasts with the equal genomic footprint of inherited SVs and substitutions. An excess of structural changes originated on paternal haplotypes. Additionally, we observed a nonuniform distribution of de novo SVs across offspring. These results reveal the importance of different mutational mechanisms to changes in human genome structure across generations.","author":[{"dropping-particle":"","family":"Kloosterman","given":"Wigard P.","non-dropping-particle":"","parse-names":false,"suffix":""},{"dropping-particle":"","family":"Francioli","given":"Laurent C.","non-dropping-particle":"","parse-names":false,"suffix":""},{"dropping-particle":"","family":"Hormozdiari","given":"Fereydoun","non-dropping-particle":"","parse-names":false,"suffix":""},{"dropping-particle":"","family":"Marschall","given":"Tobias","non-dropping-particle":"","parse-names":false,"suffix":""},{"dropping-particle":"","family":"Hehir-Kwa","given":"Jayne Y.","non-dropping-particle":"","parse-names":false,"suffix":""},{"dropping-particle":"","family":"Abdellaoui","given":"Abdel","non-dropping-particle":"","parse-names":false,"suffix":""},{"dropping-particle":"","family":"Lameijer","given":"Eric-Wubbo","non-dropping-particle":"","parse-names":false,"suffix":""},{"dropping-particle":"","family":"Moed","given":"Matthijs H.","non-dropping-particle":"","parse-names":false,"suffix":""},{"dropping-particle":"","family":"Koval","given":"Vyacheslav","non-dropping-particle":"","parse-names":false,"suffix":""},{"dropping-particle":"","family":"Renkens","given":"Ivo","non-dropping-particle":"","parse-names":false,"suffix":""},{"dropping-particle":"","family":"Roosmalen","given":"Markus J.","non-dropping-particle":"van","parse-names":false,"suffix":""},{"dropping-particle":"","family":"Arp","given":"Pascal","non-dropping-particle":"","parse-names":false,"suffix":""},{"dropping-particle":"","family":"Karssen","given":"Lennart C.","non-dropping-particle":"","parse-names":false,"suffix":""},{"dropping-particle":"","family":"Coe","given":"Bradley P.","non-dropping-particle":"","parse-names":false,"suffix":""},{"dropping-particle":"","family":"Handsaker","given":"Robert E.","non-dropping-particle":"","parse-names":false,"suffix":""},{"dropping-particle":"","family":"Suchiman","given":"Eka D.","non-dropping-particle":"","parse-names":false,"suffix":""},{"dropping-particle":"","family":"Cuppen","given":"Edwin","non-dropping-particle":"","parse-names":false,"suffix":""},{"dropping-particle":"","family":"Thung","given":"Djie Tjwan","non-dropping-particle":"","parse-names":false,"suffix":""},{"dropping-particle":"","family":"McVey","given":"Mitch","non-dropping-particle":"","parse-names":false,"suffix":""},{"dropping-particle":"","family":"Wendl","given":"Michael C.","non-dropping-particle":"","parse-names":false,"suffix":""},{"dropping-particle":"","family":"Uitterlinden","given":"André","non-dropping-particle":"","parse-names":false,"suffix":""},{"dropping-particle":"","family":"Duijn","given":"Cornelia M.","non-dropping-particle":"van","parse-names":false,"suffix":""},{"dropping-particle":"","family":"Swertz","given":"Morris A.","non-dropping-particle":"","parse-names":false,"suffix":""},{"dropping-particle":"","family":"Wijmenga","given":"Cisca","non-dropping-particle":"","parse-names":false,"suffix":""},{"dropping-particle":"","family":"Ommen","given":"GertJan B.","non-dropping-particle":"van","parse-names":false,"suffix":""},{"dropping-particle":"","family":"Slagboom","given":"P. Eline","non-dropping-particle":"","parse-names":false,"suffix":""},{"dropping-particle":"","family":"Boomsma","given":"Dorret I.","non-dropping-particle":"","parse-names":false,"suffix":""},{"dropping-particle":"","family":"Schönhuth","given":"Alexander","non-dropping-particle":"","parse-names":false,"suffix":""},{"dropping-particle":"","family":"Eichler","given":"Evan E.","non-dropping-particle":"","parse-names":false,"suffix":""},{"dropping-particle":"","family":"Bakker","given":"Paul I.W.","non-dropping-particle":"de","parse-names":false,"suffix":""},{"dropping-particle":"","family":"Ye","given":"Kai","non-dropping-particle":"","parse-names":false,"suffix":""},{"dropping-particle":"","family":"Guryev","given":"Victor","non-dropping-particle":"","parse-names":false,"suffix":""},{"dropping-particle":"","family":"Guryev","given":"Victor","non-dropping-particle":"","parse-names":false,"suffix":""}],"container-title":"Genome Research","id":"ITEM-1","issue":"6","issued":{"date-parts":[["2015","6"]]},"page":"792-801","title":"Characteristics of de novo structural changes in the human genome","type":"article-journal","volume":"25"},"uris":["http://www.mendeley.com/documents/?uuid=12a93df1-fa53-3099-9644-6bc112b64cd0"]},{"id":"ITEM-2","itemData":{"DOI":"10.1038/nature24018","ISSN":"0028-0836","abstract":"Whole-genome sequencing data of 14,688 Icelanders, including 1,548 parent–offspring trios, show how the age and sex of parents affect the rate and spectrum of de novo mutations.","author":[{"dropping-particle":"","family":"Jónsson","given":"Hákon","non-dropping-particle":"","parse-names":false,"suffix":""},{"dropping-particle":"","family":"Sulem","given":"Patrick","non-dropping-particle":"","parse-names":false,"suffix":""},{"dropping-particle":"","family":"Kehr","given":"Birte","non-dropping-particle":"","parse-names":false,"suffix":""},{"dropping-particle":"","family":"Kristmundsdottir","given":"Snaedis","non-dropping-particle":"","parse-names":false,"suffix":""},{"dropping-particle":"","family":"Zink","given":"Florian","non-dropping-particle":"","parse-names":false,"suffix":""},{"dropping-particle":"","family":"Hjartarson","given":"Eirikur","non-dropping-particle":"","parse-names":false,"suffix":""},{"dropping-particle":"","family":"Hardarson","given":"Marteinn T.","non-dropping-particle":"","parse-names":false,"suffix":""},{"dropping-particle":"","family":"Hjorleifsson","given":"Kristjan E.","non-dropping-particle":"","parse-names":false,"suffix":""},{"dropping-particle":"","family":"Eggertsson","given":"Hannes P.","non-dropping-particle":"","parse-names":false,"suffix":""},{"dropping-particle":"","family":"Gudjonsson","given":"Sigurjon Axel","non-dropping-particle":"","parse-names":false,"suffix":""},{"dropping-particle":"","family":"Ward","given":"Lucas D.","non-dropping-particle":"","parse-names":false,"suffix":""},{"dropping-particle":"","family":"Arnadottir","given":"Gudny A.","non-dropping-particle":"","parse-names":false,"suffix":""},{"dropping-particle":"","family":"Helgason","given":"Einar A.","non-dropping-particle":"","parse-names":false,"suffix":""},{"dropping-particle":"","family":"Helgason","given":"Hannes","non-dropping-particle":"","parse-names":false,"suffix":""},{"dropping-particle":"","family":"Gylfason","given":"Arnaldur","non-dropping-particle":"","parse-names":false,"suffix":""},{"dropping-particle":"","family":"Jonasdottir","given":"Adalbjorg","non-dropping-particle":"","parse-names":false,"suffix":""},{"dropping-particle":"","family":"Jonasdottir","given":"Aslaug","non-dropping-particle":"","parse-names":false,"suffix":""},{"dropping-particle":"","family":"Rafnar","given":"Thorunn","non-dropping-particle":"","parse-names":false,"suffix":""},{"dropping-particle":"","family":"Frigge","given":"Mike","non-dropping-particle":"","parse-names":false,"suffix":""},{"dropping-particle":"","family":"Stacey","given":"Simon N.","non-dropping-particle":"","parse-names":false,"suffix":""},{"dropping-particle":"","family":"Th. Magnusson","given":"Olafur","non-dropping-particle":"","parse-names":false,"suffix":""},{"dropping-particle":"","family":"Thorsteinsdottir","given":"Unnur","non-dropping-particle":"","parse-names":false,"suffix":""},{"dropping-particle":"","family":"Masson","given":"Gisli","non-dropping-particle":"","parse-names":false,"suffix":""},{"dropping-particle":"","family":"Kong","given":"Augustine","non-dropping-particle":"","parse-names":false,"suffix":""},{"dropping-particle":"V.","family":"Halldorsson","given":"Bjarni","non-dropping-particle":"","parse-names":false,"suffix":""},{"dropping-particle":"","family":"Helgason","given":"Agnar","non-dropping-particle":"","parse-names":false,"suffix":""},{"dropping-particle":"","family":"Gudbjartsson","given":"Daniel F.","non-dropping-particle":"","parse-names":false,"suffix":""},{"dropping-particle":"","family":"Stefansson","given":"Kari","non-dropping-particle":"","parse-names":false,"suffix":""}],"container-title":"Nature","id":"ITEM-2","issue":"7673","issued":{"date-parts":[["2017","9","20"]]},"page":"519-522","publisher":"Nature Publishing Group","title":"Parental influence on human germline de novo mutations in 1,548 trios from Iceland","type":"article-journal","volume":"549"},"uris":["http://www.mendeley.com/documents/?uuid=d263776d-e193-3d98-abd9-9cf642ffb5a5"]}],"mendeley":{"formattedCitation":"&lt;sup&gt;3,5&lt;/sup&gt;","plainTextFormattedCitation":"3,5","previouslyFormattedCitation":"&lt;sup&gt;3,5&lt;/sup&gt;"},"properties":{"noteIndex":0},"schema":"https://github.com/citation-style-language/schema/raw/master/csl-citation.json"}</w:instrText>
+        <w:instrText>ADDIN CSL_CITATION {"citationItems":[{"id":"ITEM-1","itemData":{"DOI":"10.1038/nature24018","ISSN":"0028-0836","abstract":"Whole-genome sequencing data of 14,688 Icelanders, including 1,548 parent–offspring trios, show how the age and sex of parents affect the rate and spectrum of de novo mutations.","author":[{"dropping-particle":"","family":"Jónsson","given":"Hákon","non-dropping-particle":"","parse-names":false,"suffix":""},{"dropping-particle":"","family":"Sulem","given":"Patrick","non-dropping-particle":"","parse-names":false,"suffix":""},{"dropping-particle":"","family":"Kehr","given":"Birte","non-dropping-particle":"","parse-names":false,"suffix":""},{"dropping-particle":"","family":"Kristmundsdottir","given":"Snaedis","non-dropping-particle":"","parse-names":false,"suffix":""},{"dropping-particle":"","family":"Zink","given":"Florian","non-dropping-particle":"","parse-names":false,"suffix":""},{"dropping-particle":"","family":"Hjartarson","given":"Eirikur","non-dropping-particle":"","parse-names":false,"suffix":""},{"dropping-particle":"","family":"Hardarson","given":"Marteinn T.","non-dropping-particle":"","parse-names":false,"suffix":""},{"dropping-particle":"","family":"Hjorleifsson","given":"Kristjan E.","non-dropping-particle":"","parse-names":false,"suffix":""},{"dropping-particle":"","family":"Eggertsson","given":"Hannes P.","non-dropping-particle":"","parse-names":false,"suffix":""},{"dropping-particle":"","family":"Gudjonsson","given":"Sigurjon Axel","non-dropping-particle":"","parse-names":false,"suffix":""},{"dropping-particle":"","family":"Ward","given":"Lucas D.","non-dropping-particle":"","parse-names":false,"suffix":""},{"dropping-particle":"","family":"Arnadottir","given":"Gudny A.","non-dropping-particle":"","parse-names":false,"suffix":""},{"dropping-particle":"","family":"Helgason","given":"Einar A.","non-dropping-particle":"","parse-names":false,"suffix":""},{"dropping-particle":"","family":"Helgason","given":"Hannes","non-dropping-particle":"","parse-names":false,"suffix":""},{"dropping-particle":"","family":"Gylfason","given":"Arnaldur","non-dropping-particle":"","parse-names":false,"suffix":""},{"dropping-particle":"","family":"Jonasdottir","given":"Adalbjorg","non-dropping-particle":"","parse-names":false,"suffix":""},{"dropping-particle":"","family":"Jonasdottir","given":"Aslaug","non-dropping-particle":"","parse-names":false,"suffix":""},{"dropping-particle":"","family":"Rafnar","given":"Thorunn","non-dropping-particle":"","parse-names":false,"suffix":""},{"dropping-particle":"","family":"Frigge","given":"Mike","non-dropping-particle":"","parse-names":false,"suffix":""},{"dropping-particle":"","family":"Stacey","given":"Simon N.","non-dropping-particle":"","parse-names":false,"suffix":""},{"dropping-particle":"","family":"Th. Magnusson","given":"Olafur","non-dropping-particle":"","parse-names":false,"suffix":""},{"dropping-particle":"","family":"Thorsteinsdottir","given":"Unnur","non-dropping-particle":"","parse-names":false,"suffix":""},{"dropping-particle":"","family":"Masson","given":"Gisli","non-dropping-particle":"","parse-names":false,"suffix":""},{"dropping-particle":"","family":"Kong","given":"Augustine","non-dropping-particle":"","parse-names":false,"suffix":""},{"dropping-particle":"V.","family":"Halldorsson","given":"Bjarni","non-dropping-particle":"","parse-names":false,"suffix":""},{"dropping-particle":"","family":"Helgason","given":"Agnar","non-dropping-particle":"","parse-names":false,"suffix":""},{"dropping-particle":"","family":"Gudbjartsson","given":"Daniel F.","non-dropping-particle":"","parse-names":false,"suffix":""},{"dropping-particle":"","family":"Stefansson","given":"Kari","non-dropping-particle":"","parse-names":false,"suffix":""}],"container-title":"Nature","id":"ITEM-1","issue":"7673","issued":{"date-parts":[["2017","9","20"]]},"page":"519-522","publisher":"Nature Publishing Group","title":"Parental influence on human germline de novo mutations in 1,548 trios from Iceland","type":"article-journal","volume":"549"},"uris":["http://www.mendeley.com/documents/?uuid=d263776d-e193-3d98-abd9-9cf642ffb5a5"]}],"mendeley":{"formattedCitation":"&lt;sup&gt;5&lt;/sup&gt;","plainTextFormattedCitation":"5","previouslyFormattedCitation":"&lt;sup&gt;5&lt;/sup&gt;"},"properties":{"noteIndex":0},"schema":"https://github.com/citation-style-language/schema/raw/master/csl-citation.json"}</w:instrText>
       </w:r>
       <w:r>
         <w:rPr>
@@ -4434,7 +4891,7 @@
           <w:noProof/>
           <w:vertAlign w:val="superscript"/>
         </w:rPr>
-        <w:t>3,5</w:t>
+        <w:t>5</w:t>
       </w:r>
       <w:r>
         <w:rPr>
@@ -4446,84 +4903,6 @@
         <w:rPr>
           <w:rFonts w:ascii="Arial" w:hAnsi="Arial" w:cs="Arial"/>
         </w:rPr>
-        <w:t xml:space="preserve"> We used read-pair tracing to phase DNVs identified with short-read whole genome sequencing (</w:t>
-      </w:r>
-      <w:r>
-        <w:rPr>
-          <w:rFonts w:ascii="Arial" w:hAnsi="Arial" w:cs="Arial"/>
-          <w:b/>
-        </w:rPr>
-        <w:t>Figure 1</w:t>
-      </w:r>
-      <w:r>
-        <w:rPr>
-          <w:rFonts w:ascii="Arial" w:hAnsi="Arial" w:cs="Arial"/>
-        </w:rPr>
-        <w:t>), achieving similar results for short-read phasing (23%, N=305 trios) but a considerably higher fraction phased with low-coverage (&lt;10x) long-read technology (84%, N=10 trios).</w:t>
-      </w:r>
-    </w:p>
-    <w:p>
-      <w:pPr>
-        <w:ind w:firstLine="720"/>
-        <w:rPr>
-          <w:rFonts w:ascii="Arial" w:hAnsi="Arial" w:cs="Arial"/>
-        </w:rPr>
-      </w:pPr>
-      <w:r>
-        <w:rPr>
-          <w:rFonts w:ascii="Arial" w:hAnsi="Arial" w:cs="Arial"/>
-        </w:rPr>
-        <w:t xml:space="preserve">Having phased DNVs in two cohorts, we first sought to replicate previous </w:t>
-      </w:r>
-      <w:r>
-        <w:rPr>
-          <w:rFonts w:ascii="Arial" w:hAnsi="Arial" w:cs="Arial"/>
-          <w:i/>
-        </w:rPr>
-        <w:t xml:space="preserve">de novo </w:t>
-      </w:r>
-      <w:r>
-        <w:rPr>
-          <w:rFonts w:ascii="Arial" w:hAnsi="Arial" w:cs="Arial"/>
-        </w:rPr>
-        <w:t>SNV associations with parental age. Previously, C&gt;A and T&gt;G DNVs were observed to have significant enrichment for paternal origin, while C&gt;T DNVs were found to have significant enrichment for maternal origin.</w:t>
-      </w:r>
-      <w:r>
-        <w:rPr>
-          <w:rFonts w:ascii="Arial" w:hAnsi="Arial" w:cs="Arial"/>
-        </w:rPr>
-        <w:fldChar w:fldCharType="begin" w:fldLock="1"/>
-      </w:r>
-      <w:r>
-        <w:rPr>
-          <w:rFonts w:ascii="Arial" w:hAnsi="Arial" w:cs="Arial"/>
-        </w:rPr>
-        <w:instrText>ADDIN CSL_CITATION {"citationItems":[{"id":"ITEM-1","itemData":{"DOI":"10.1038/nature24018","ISSN":"0028-0836","abstract":"Whole-genome sequencing data of 14,688 Icelanders, including 1,548 parent–offspring trios, show how the age and sex of parents affect the rate and spectrum of de novo mutations.","author":[{"dropping-particle":"","family":"Jónsson","given":"Hákon","non-dropping-particle":"","parse-names":false,"suffix":""},{"dropping-particle":"","family":"Sulem","given":"Patrick","non-dropping-particle":"","parse-names":false,"suffix":""},{"dropping-particle":"","family":"Kehr","given":"Birte","non-dropping-particle":"","parse-names":false,"suffix":""},{"dropping-particle":"","family":"Kristmundsdottir","given":"Snaedis","non-dropping-particle":"","parse-names":false,"suffix":""},{"dropping-particle":"","family":"Zink","given":"Florian","non-dropping-particle":"","parse-names":false,"suffix":""},{"dropping-particle":"","family":"Hjartarson","given":"Eirikur","non-dropping-particle":"","parse-names":false,"suffix":""},{"dropping-particle":"","family":"Hardarson","given":"Marteinn T.","non-dropping-particle":"","parse-names":false,"suffix":""},{"dropping-particle":"","family":"Hjorleifsson","given":"Kristjan E.","non-dropping-particle":"","parse-names":false,"suffix":""},{"dropping-particle":"","family":"Eggertsson","given":"Hannes P.","non-dropping-particle":"","parse-names":false,"suffix":""},{"dropping-particle":"","family":"Gudjonsson","given":"Sigurjon Axel","non-dropping-particle":"","parse-names":false,"suffix":""},{"dropping-particle":"","family":"Ward","given":"Lucas D.","non-dropping-particle":"","parse-names":false,"suffix":""},{"dropping-particle":"","family":"Arnadottir","given":"Gudny A.","non-dropping-particle":"","parse-names":false,"suffix":""},{"dropping-particle":"","family":"Helgason","given":"Einar A.","non-dropping-particle":"","parse-names":false,"suffix":""},{"dropping-particle":"","family":"Helgason","given":"Hannes","non-dropping-particle":"","parse-names":false,"suffix":""},{"dropping-particle":"","family":"Gylfason","given":"Arnaldur","non-dropping-particle":"","parse-names":false,"suffix":""},{"dropping-particle":"","family":"Jonasdottir","given":"Adalbjorg","non-dropping-particle":"","parse-names":false,"suffix":""},{"dropping-particle":"","family":"Jonasdottir","given":"Aslaug","non-dropping-particle":"","parse-names":false,"suffix":""},{"dropping-particle":"","family":"Rafnar","given":"Thorunn","non-dropping-particle":"","parse-names":false,"suffix":""},{"dropping-particle":"","family":"Frigge","given":"Mike","non-dropping-particle":"","parse-names":false,"suffix":""},{"dropping-particle":"","family":"Stacey","given":"Simon N.","non-dropping-particle":"","parse-names":false,"suffix":""},{"dropping-particle":"","family":"Th. Magnusson","given":"Olafur","non-dropping-particle":"","parse-names":false,"suffix":""},{"dropping-particle":"","family":"Thorsteinsdottir","given":"Unnur","non-dropping-particle":"","parse-names":false,"suffix":""},{"dropping-particle":"","family":"Masson","given":"Gisli","non-dropping-particle":"","parse-names":false,"suffix":""},{"dropping-particle":"","family":"Kong","given":"Augustine","non-dropping-particle":"","parse-names":false,"suffix":""},{"dropping-particle":"V.","family":"Halldorsson","given":"Bjarni","non-dropping-particle":"","parse-names":false,"suffix":""},{"dropping-particle":"","family":"Helgason","given":"Agnar","non-dropping-particle":"","parse-names":false,"suffix":""},{"dropping-particle":"","family":"Gudbjartsson","given":"Daniel F.","non-dropping-particle":"","parse-names":false,"suffix":""},{"dropping-particle":"","family":"Stefansson","given":"Kari","non-dropping-particle":"","parse-names":false,"suffix":""}],"container-title":"Nature","id":"ITEM-1","issue":"7673","issued":{"date-parts":[["2017","9","20"]]},"page":"519-522","publisher":"Nature Publishing Group","title":"Parental influence on human germline de novo mutations in 1,548 trios from Iceland","type":"article-journal","volume":"549"},"uris":["http://www.mendeley.com/documents/?uuid=d263776d-e193-3d98-abd9-9cf642ffb5a5"]}],"mendeley":{"formattedCitation":"&lt;sup&gt;5&lt;/sup&gt;","plainTextFormattedCitation":"5","previouslyFormattedCitation":"&lt;sup&gt;5&lt;/sup&gt;"},"properties":{"noteIndex":0},"schema":"https://github.com/citation-style-language/schema/raw/master/csl-citation.json"}</w:instrText>
-      </w:r>
-      <w:r>
-        <w:rPr>
-          <w:rFonts w:ascii="Arial" w:hAnsi="Arial" w:cs="Arial"/>
-        </w:rPr>
-        <w:fldChar w:fldCharType="separate"/>
-      </w:r>
-      <w:r>
-        <w:rPr>
-          <w:rFonts w:ascii="Arial" w:hAnsi="Arial" w:cs="Arial"/>
-          <w:noProof/>
-          <w:vertAlign w:val="superscript"/>
-        </w:rPr>
-        <w:t>5</w:t>
-      </w:r>
-      <w:r>
-        <w:rPr>
-          <w:rFonts w:ascii="Arial" w:hAnsi="Arial" w:cs="Arial"/>
-        </w:rPr>
-        <w:fldChar w:fldCharType="end"/>
-      </w:r>
-      <w:r>
-        <w:rPr>
-          <w:rFonts w:ascii="Arial" w:hAnsi="Arial" w:cs="Arial"/>
-        </w:rPr>
         <w:t xml:space="preserve"> Although not </w:t>
       </w:r>
       <w:r>
@@ -4576,105 +4955,6 @@
           <w:rFonts w:ascii="Arial" w:hAnsi="Arial" w:cs="Arial"/>
         </w:rPr>
         <w:t>, with the paternal age effect being more consistent than maternal age effect.</w:t>
-      </w:r>
-    </w:p>
-    <w:p>
-      <w:pPr>
-        <w:pStyle w:val="ListParagraph"/>
-        <w:numPr>
-          <w:ilvl w:val="0"/>
-          <w:numId w:val="1"/>
-        </w:numPr>
-        <w:rPr>
-          <w:rFonts w:ascii="Arial" w:hAnsi="Arial" w:cs="Arial"/>
-          <w:color w:val="FF0000"/>
-        </w:rPr>
-      </w:pPr>
-      <w:r>
-        <w:rPr>
-          <w:rFonts w:ascii="Arial" w:hAnsi="Arial" w:cs="Arial"/>
-          <w:i/>
-          <w:color w:val="FF0000"/>
-        </w:rPr>
-        <w:t>Option:</w:t>
-      </w:r>
-      <w:r>
-        <w:rPr>
-          <w:rFonts w:ascii="Arial" w:hAnsi="Arial" w:cs="Arial"/>
-          <w:color w:val="FF0000"/>
-        </w:rPr>
-        <w:t xml:space="preserve"> When considering trinucleotide context, the most significant enrichment (and/or correlation with parental age) we observed was for XXX, consistent with the Iceland data.</w:t>
-      </w:r>
-    </w:p>
-    <w:p>
-      <w:pPr>
-        <w:pStyle w:val="ListParagraph"/>
-        <w:numPr>
-          <w:ilvl w:val="0"/>
-          <w:numId w:val="1"/>
-        </w:numPr>
-        <w:rPr>
-          <w:rFonts w:ascii="Arial" w:hAnsi="Arial" w:cs="Arial"/>
-          <w:color w:val="FF0000"/>
-        </w:rPr>
-      </w:pPr>
-      <w:r>
-        <w:rPr>
-          <w:rFonts w:ascii="Arial" w:hAnsi="Arial" w:cs="Arial"/>
-          <w:i/>
-          <w:color w:val="FF0000"/>
-        </w:rPr>
-        <w:t xml:space="preserve">Option: </w:t>
-      </w:r>
-      <w:r>
-        <w:rPr>
-          <w:rFonts w:ascii="Arial" w:hAnsi="Arial" w:cs="Arial"/>
-          <w:color w:val="FF0000"/>
-        </w:rPr>
-        <w:t>Consistent with previous results, we observed that the paternal mutation signature is most similar to cancer signature XXX, while the maternal mutation signature is most similar to cancer signature YYY (cite Yufeng study if applicable)</w:t>
-      </w:r>
-    </w:p>
-    <w:p>
-      <w:pPr>
-        <w:pStyle w:val="ListParagraph"/>
-        <w:numPr>
-          <w:ilvl w:val="0"/>
-          <w:numId w:val="1"/>
-        </w:numPr>
-        <w:rPr>
-          <w:rFonts w:ascii="Arial" w:hAnsi="Arial" w:cs="Arial"/>
-          <w:color w:val="FF0000"/>
-        </w:rPr>
-      </w:pPr>
-      <w:r>
-        <w:rPr>
-          <w:rFonts w:ascii="Arial" w:hAnsi="Arial" w:cs="Arial"/>
-          <w:i/>
-          <w:color w:val="FF0000"/>
-        </w:rPr>
-        <w:t>Option</w:t>
-      </w:r>
-      <w:r>
-        <w:rPr>
-          <w:rFonts w:ascii="Arial" w:hAnsi="Arial" w:cs="Arial"/>
-          <w:color w:val="FF0000"/>
-        </w:rPr>
-        <w:t xml:space="preserve">: correlation of specific mutations (or 3mers) with ancestry principal components? </w:t>
-      </w:r>
-      <w:r>
-        <w:rPr>
-          <w:rFonts w:ascii="Arial" w:hAnsi="Arial" w:cs="Arial"/>
-          <w:i/>
-          <w:color w:val="FF0000"/>
-        </w:rPr>
-        <w:t>e.g.</w:t>
-      </w:r>
-      <w:r>
-        <w:rPr>
-          <w:rFonts w:ascii="Arial" w:hAnsi="Arial" w:cs="Arial"/>
-          <w:color w:val="FF0000"/>
-        </w:rPr>
-        <w:t>, was the TCC→TTC mutation rate higher in Europeans (Harris and Pritchard, 2017)?</w:t>
       </w:r>
     </w:p>
     <w:p>
@@ -5064,18 +5344,19 @@
       <w:r>
         <w:rPr>
           <w:rFonts w:ascii="Arial" w:hAnsi="Arial" w:cs="Arial"/>
+          <w:noProof/>
         </w:rPr>
         <w:drawing>
-          <wp:anchor distT="91440" distB="91440" distL="114300" distR="114300" simplePos="0" relativeHeight="251659264" behindDoc="0" locked="0" layoutInCell="1" allowOverlap="1" wp14:anchorId="0DA68489" wp14:editId="78432AFB">
+          <wp:anchor distT="91440" distB="91440" distL="114300" distR="114300" simplePos="0" relativeHeight="251659264" behindDoc="0" locked="0" layoutInCell="1" allowOverlap="1" wp14:anchorId="0DA68489" wp14:editId="5B143C85">
             <wp:simplePos x="0" y="0"/>
             <wp:positionH relativeFrom="column">
-              <wp:posOffset>16731</wp:posOffset>
+              <wp:posOffset>-431765</wp:posOffset>
             </wp:positionH>
             <wp:positionV relativeFrom="page">
-              <wp:posOffset>1428750</wp:posOffset>
+              <wp:posOffset>1456432</wp:posOffset>
             </wp:positionV>
-            <wp:extent cx="6343650" cy="4349750"/>
-            <wp:effectExtent l="0" t="0" r="6350" b="6350"/>
+            <wp:extent cx="6814820" cy="4672330"/>
+            <wp:effectExtent l="0" t="0" r="5080" b="1270"/>
             <wp:wrapTopAndBottom/>
             <wp:docPr id="2" name="Picture 2"/>
             <wp:cNvGraphicFramePr>
@@ -5103,7 +5384,7 @@
                   <pic:spPr>
                     <a:xfrm>
                       <a:off x="0" y="0"/>
-                      <a:ext cx="6343650" cy="4349750"/>
+                      <a:ext cx="6814820" cy="4672330"/>
                     </a:xfrm>
                     <a:prstGeom prst="rect">
                       <a:avLst/>
@@ -5724,7 +6005,21 @@
             <w:rStyle w:val="Hyperlink"/>
             <w:rFonts w:ascii="Arial" w:hAnsi="Arial" w:cs="Arial"/>
           </w:rPr>
-          <w:t>https://github.com/allisonseiden/longreadclustersequencing/</w:t>
+          <w:t>https://git</w:t>
+        </w:r>
+        <w:r>
+          <w:rPr>
+            <w:rStyle w:val="Hyperlink"/>
+            <w:rFonts w:ascii="Arial" w:hAnsi="Arial" w:cs="Arial"/>
+          </w:rPr>
+          <w:t>h</w:t>
+        </w:r>
+        <w:r>
+          <w:rPr>
+            <w:rStyle w:val="Hyperlink"/>
+            <w:rFonts w:ascii="Arial" w:hAnsi="Arial" w:cs="Arial"/>
+          </w:rPr>
+          <w:t>ub.com/allisonseiden/longreadclustersequencing/</w:t>
         </w:r>
       </w:hyperlink>
     </w:p>
@@ -5798,7 +6093,21 @@
         <w:rPr>
           <w:rFonts w:ascii="Arial" w:hAnsi="Arial" w:cs="Arial"/>
         </w:rPr>
-        <w:t>The results analyzed and published here are based in part on data generated by Gabriella Miller Kids First Pediatric Research Program projects phs001138.v2.p2/phs001194.v2.p2, and were accessed from dbGaP (www.ncbi.nlm.nih.gov/gap). This work was supported in part through the computational resources and staff expertise provided by Scientific Computing at the Icahn School of Medicine at Mount Sinai.</w:t>
+        <w:t xml:space="preserve">The results analyzed and published here are based in part on data generated by Gabriella Miller Kids First Pediatric Research Program projects phs001138.v2.p2/phs001194.v2.p2, and were accessed from </w:t>
+      </w:r>
+      <w:proofErr w:type="spellStart"/>
+      <w:r>
+        <w:rPr>
+          <w:rFonts w:ascii="Arial" w:hAnsi="Arial" w:cs="Arial"/>
+        </w:rPr>
+        <w:t>dbGaP</w:t>
+      </w:r>
+      <w:proofErr w:type="spellEnd"/>
+      <w:r>
+        <w:rPr>
+          <w:rFonts w:ascii="Arial" w:hAnsi="Arial" w:cs="Arial"/>
+        </w:rPr>
+        <w:t xml:space="preserve"> (www.ncbi.nlm.nih.gov/gap). This work was supported in part through the computational resources and staff expertise provided by Scientific Computing at the Icahn School of Medicine at Mount Sinai.</w:t>
       </w:r>
     </w:p>
     <w:p>
@@ -6636,6 +6945,7 @@
       <w:r>
         <w:rPr>
           <w:rFonts w:ascii="Arial" w:hAnsi="Arial" w:cs="Arial"/>
+          <w:noProof/>
         </w:rPr>
         <w:drawing>
           <wp:inline distT="0" distB="0" distL="0" distR="0" wp14:anchorId="29903AFB" wp14:editId="6B5D1A43">
@@ -6795,6 +7105,7 @@
       <w:r>
         <w:rPr>
           <w:rFonts w:ascii="Arial" w:hAnsi="Arial" w:cs="Arial"/>
+          <w:noProof/>
         </w:rPr>
         <w:drawing>
           <wp:inline distT="0" distB="0" distL="0" distR="0" wp14:anchorId="2E30893F" wp14:editId="6B072E0B">
@@ -6905,6 +7216,11 @@
         <w:docPartUnique/>
       </w:docPartObj>
     </w:sdtPr>
+    <w:sdtEndPr>
+      <w:rPr>
+        <w:rStyle w:val="PageNumber"/>
+      </w:rPr>
+    </w:sdtEndPr>
     <w:sdtContent>
       <w:p>
         <w:pPr>
@@ -6957,6 +7273,11 @@
         <w:docPartUnique/>
       </w:docPartObj>
     </w:sdtPr>
+    <w:sdtEndPr>
+      <w:rPr>
+        <w:rStyle w:val="PageNumber"/>
+      </w:rPr>
+    </w:sdtEndPr>
     <w:sdtContent>
       <w:p>
         <w:pPr>
@@ -7263,6 +7584,14 @@
     <w:abstractNumId w:val="1"/>
   </w:num>
 </w:numbering>
+</file>
+
+<file path=word/people.xml><?xml version="1.0" encoding="utf-8"?>
+<w15:people xmlns:wpc="http://schemas.microsoft.com/office/word/2010/wordprocessingCanvas" xmlns:cx="http://schemas.microsoft.com/office/drawing/2014/chartex" xmlns:cx1="http://schemas.microsoft.com/office/drawing/2015/9/8/chartex" xmlns:cx2="http://schemas.microsoft.com/office/drawing/2015/10/21/chartex" xmlns:cx3="http://schemas.microsoft.com/office/drawing/2016/5/9/chartex" xmlns:cx4="http://schemas.microsoft.com/office/drawing/2016/5/10/chartex" xmlns:cx5="http://schemas.microsoft.com/office/drawing/2016/5/11/chartex" xmlns:cx6="http://schemas.microsoft.com/office/drawing/2016/5/12/chartex" xmlns:cx7="http://schemas.microsoft.com/office/drawing/2016/5/13/chartex" xmlns:cx8="http://schemas.microsoft.com/office/drawing/2016/5/14/chartex" xmlns:mc="http://schemas.openxmlformats.org/markup-compatibility/2006" xmlns:aink="http://schemas.microsoft.com/office/drawing/2016/ink" xmlns:am3d="http://schemas.microsoft.com/office/drawing/2017/model3d" xmlns:o="urn:schemas-microsoft-com:office:office" xmlns:r="http://schemas.openxmlformats.org/officeDocument/2006/relationships" xmlns:m="http://schemas.openxmlformats.org/officeDocument/2006/math" xmlns:v="urn:schemas-microsoft-com:vml" xmlns:wp14="http://schemas.microsoft.com/office/word/2010/wordprocessingDrawing" xmlns:wp="http://schemas.openxmlformats.org/drawingml/2006/wordprocessingDrawing" xmlns:w10="urn:schemas-microsoft-com:office:word" xmlns:w="http://schemas.openxmlformats.org/wordprocessingml/2006/main" xmlns:w14="http://schemas.microsoft.com/office/word/2010/wordml" xmlns:w15="http://schemas.microsoft.com/office/word/2012/wordml" xmlns:w16cid="http://schemas.microsoft.com/office/word/2016/wordml/cid" xmlns:w16se="http://schemas.microsoft.com/office/word/2015/wordml/symex" xmlns:wpg="http://schemas.microsoft.com/office/word/2010/wordprocessingGroup" xmlns:wpi="http://schemas.microsoft.com/office/word/2010/wordprocessingInk" xmlns:wne="http://schemas.microsoft.com/office/word/2006/wordml" xmlns:wps="http://schemas.microsoft.com/office/word/2010/wordprocessingShape" mc:Ignorable="w14 w15 w16se w16cid wp14">
+  <w15:person w15:author="Felix Richter">
+    <w15:presenceInfo w15:providerId="AD" w15:userId="S::felix.richter@icahn.mssm.edu::1686cb74-483a-451b-badf-527ad7eb465a"/>
+  </w15:person>
+</w15:people>
 </file>
 
 <file path=word/styles.xml><?xml version="1.0" encoding="utf-8"?>
@@ -7774,6 +8103,45 @@
     <w:unhideWhenUsed/>
     <w:rsid w:val="00DC6828"/>
   </w:style>
+  <w:style w:type="paragraph" w:styleId="BalloonText">
+    <w:name w:val="Balloon Text"/>
+    <w:basedOn w:val="Normal"/>
+    <w:link w:val="BalloonTextChar"/>
+    <w:uiPriority w:val="99"/>
+    <w:semiHidden/>
+    <w:unhideWhenUsed/>
+    <w:rsid w:val="007874E0"/>
+    <w:rPr>
+      <w:rFonts w:ascii="Times New Roman" w:hAnsi="Times New Roman" w:cs="Times New Roman"/>
+      <w:sz w:val="18"/>
+      <w:szCs w:val="18"/>
+    </w:rPr>
+  </w:style>
+  <w:style w:type="character" w:customStyle="1" w:styleId="BalloonTextChar">
+    <w:name w:val="Balloon Text Char"/>
+    <w:basedOn w:val="DefaultParagraphFont"/>
+    <w:link w:val="BalloonText"/>
+    <w:uiPriority w:val="99"/>
+    <w:semiHidden/>
+    <w:rsid w:val="007874E0"/>
+    <w:rPr>
+      <w:rFonts w:ascii="Times New Roman" w:hAnsi="Times New Roman" w:cs="Times New Roman"/>
+      <w:sz w:val="18"/>
+      <w:szCs w:val="18"/>
+    </w:rPr>
+  </w:style>
+  <w:style w:type="character" w:styleId="FollowedHyperlink">
+    <w:name w:val="FollowedHyperlink"/>
+    <w:basedOn w:val="DefaultParagraphFont"/>
+    <w:uiPriority w:val="99"/>
+    <w:semiHidden/>
+    <w:unhideWhenUsed/>
+    <w:rsid w:val="00663FF5"/>
+    <w:rPr>
+      <w:color w:val="954F72" w:themeColor="followedHyperlink"/>
+      <w:u w:val="single"/>
+    </w:rPr>
+  </w:style>
 </w:styles>
 </file>
 
@@ -8077,7 +8445,7 @@
 </file>
 
 <file path=customXml/itemProps1.xml><?xml version="1.0" encoding="utf-8"?>
-<ds:datastoreItem xmlns:ds="http://schemas.openxmlformats.org/officeDocument/2006/customXml" ds:itemID="{83BA2B8A-E562-394B-98C3-2F471CC5CD91}">
+<ds:datastoreItem xmlns:ds="http://schemas.openxmlformats.org/officeDocument/2006/customXml" ds:itemID="{713C7D24-C948-034B-B2AF-C53261A66646}">
   <ds:schemaRefs>
     <ds:schemaRef ds:uri="http://schemas.openxmlformats.org/officeDocument/2006/bibliography"/>
   </ds:schemaRefs>

</xml_diff>

<commit_message>
updated manuscript w spearmans and 2ndary poisson mixed effects, instead of pearsons correlation
</commit_message>
<xml_diff>
--- a/manuscript/long_read_DNV_draft.docx
+++ b/manuscript/long_read_DNV_draft.docx
@@ -81,8 +81,16 @@
         <w:rPr>
           <w:rFonts w:ascii="Arial" w:hAnsi="Arial" w:cs="Arial"/>
         </w:rPr>
-        <w:t>Allison H. Seiden</w:t>
-      </w:r>
+        <w:t xml:space="preserve">Allison H. </w:t>
+      </w:r>
+      <w:proofErr w:type="spellStart"/>
+      <w:r>
+        <w:rPr>
+          <w:rFonts w:ascii="Arial" w:hAnsi="Arial" w:cs="Arial"/>
+        </w:rPr>
+        <w:t>Seiden</w:t>
+      </w:r>
+      <w:proofErr w:type="spellEnd"/>
       <w:r>
         <w:rPr>
           <w:rFonts w:ascii="Arial" w:hAnsi="Arial" w:cs="Arial"/>
@@ -123,7 +131,21 @@
         <w:rPr>
           <w:rFonts w:ascii="Arial" w:hAnsi="Arial" w:cs="Arial"/>
         </w:rPr>
-        <w:t xml:space="preserve"> Nihir Patel, Andrew</w:t>
+        <w:t xml:space="preserve"> </w:t>
+      </w:r>
+      <w:proofErr w:type="spellStart"/>
+      <w:r>
+        <w:rPr>
+          <w:rFonts w:ascii="Arial" w:hAnsi="Arial" w:cs="Arial"/>
+        </w:rPr>
+        <w:t>Nihir</w:t>
+      </w:r>
+      <w:proofErr w:type="spellEnd"/>
+      <w:r>
+        <w:rPr>
+          <w:rFonts w:ascii="Arial" w:hAnsi="Arial" w:cs="Arial"/>
+        </w:rPr>
+        <w:t xml:space="preserve"> Patel, Andrew</w:t>
       </w:r>
       <w:r>
         <w:rPr>
@@ -436,8 +458,35 @@
         </w:rPr>
         <w:t xml:space="preserve"> and three cohorts with different phasing methods</w:t>
       </w:r>
-      <w:bookmarkStart w:id="0" w:name="_GoBack"/>
-      <w:bookmarkEnd w:id="0"/>
+      <w:r>
+        <w:rPr>
+          <w:rFonts w:ascii="Arial" w:hAnsi="Arial" w:cs="Arial"/>
+        </w:rPr>
+        <w:t xml:space="preserve"> (</w:t>
+      </w:r>
+      <w:proofErr w:type="spellStart"/>
+      <w:r>
+        <w:rPr>
+          <w:rFonts w:ascii="Arial" w:hAnsi="Arial" w:cs="Arial"/>
+          <w:i/>
+        </w:rPr>
+        <w:t>N</w:t>
+      </w:r>
+      <w:r>
+        <w:rPr>
+          <w:rFonts w:ascii="Arial" w:hAnsi="Arial" w:cs="Arial"/>
+          <w:i/>
+          <w:vertAlign w:val="subscript"/>
+        </w:rPr>
+        <w:t>trios</w:t>
+      </w:r>
+      <w:proofErr w:type="spellEnd"/>
+      <w:r>
+        <w:rPr>
+          <w:rFonts w:ascii="Arial" w:hAnsi="Arial" w:cs="Arial"/>
+        </w:rPr>
+        <w:t>=540)</w:t>
+      </w:r>
       <w:r>
         <w:rPr>
           <w:rFonts w:ascii="Arial" w:hAnsi="Arial" w:cs="Arial"/>
@@ -510,20 +559,45 @@
         <w:rPr>
           <w:rFonts w:ascii="Arial" w:hAnsi="Arial" w:cs="Arial"/>
         </w:rPr>
-        <w:t>=9.1x10</w:t>
+        <w:t>=</w:t>
+      </w:r>
+      <w:r>
+        <w:rPr>
+          <w:rFonts w:ascii="Arial" w:hAnsi="Arial" w:cs="Arial"/>
+        </w:rPr>
+        <w:t>7</w:t>
+      </w:r>
+      <w:r>
+        <w:rPr>
+          <w:rFonts w:ascii="Arial" w:hAnsi="Arial" w:cs="Arial"/>
+        </w:rPr>
+        <w:t>.1x10</w:t>
       </w:r>
       <w:r>
         <w:rPr>
           <w:rFonts w:ascii="Arial" w:hAnsi="Arial" w:cs="Arial"/>
           <w:vertAlign w:val="superscript"/>
         </w:rPr>
-        <w:t>-5</w:t>
-      </w:r>
-      <w:r>
-        <w:rPr>
-          <w:rFonts w:ascii="Arial" w:hAnsi="Arial" w:cs="Arial"/>
-        </w:rPr>
-        <w:t>) but not maternal (</w:t>
+        <w:t>-</w:t>
+      </w:r>
+      <w:r>
+        <w:rPr>
+          <w:rFonts w:ascii="Arial" w:hAnsi="Arial" w:cs="Arial"/>
+          <w:vertAlign w:val="superscript"/>
+        </w:rPr>
+        <w:t>3</w:t>
+      </w:r>
+      <w:r>
+        <w:rPr>
+          <w:rFonts w:ascii="Arial" w:hAnsi="Arial" w:cs="Arial"/>
+        </w:rPr>
+        <w:t>)</w:t>
+      </w:r>
+      <w:r>
+        <w:rPr>
+          <w:rFonts w:ascii="Arial" w:hAnsi="Arial" w:cs="Arial"/>
+        </w:rPr>
+        <w:t xml:space="preserve"> but not maternal (</w:t>
       </w:r>
       <w:r>
         <w:rPr>
@@ -536,7 +610,19 @@
         <w:rPr>
           <w:rFonts w:ascii="Arial" w:hAnsi="Arial" w:cs="Arial"/>
         </w:rPr>
-        <w:t xml:space="preserve">=0.12) age at conception. </w:t>
+        <w:t>=0.</w:t>
+      </w:r>
+      <w:r>
+        <w:rPr>
+          <w:rFonts w:ascii="Arial" w:hAnsi="Arial" w:cs="Arial"/>
+        </w:rPr>
+        <w:t>45</w:t>
+      </w:r>
+      <w:r>
+        <w:rPr>
+          <w:rFonts w:ascii="Arial" w:hAnsi="Arial" w:cs="Arial"/>
+        </w:rPr>
+        <w:t xml:space="preserve">) age at conception. </w:t>
       </w:r>
       <w:r>
         <w:rPr>
@@ -569,6 +655,7 @@
         </w:rPr>
         <w:t>(</w:t>
       </w:r>
+      <w:proofErr w:type="spellStart"/>
       <w:r>
         <w:rPr>
           <w:rFonts w:ascii="Arial" w:hAnsi="Arial" w:cs="Arial"/>
@@ -584,11 +671,24 @@
         </w:rPr>
         <w:t>paternal</w:t>
       </w:r>
-      <w:r>
-        <w:rPr>
-          <w:rFonts w:ascii="Arial" w:hAnsi="Arial" w:cs="Arial"/>
-        </w:rPr>
-        <w:t>=1.0x10</w:t>
+      <w:proofErr w:type="spellEnd"/>
+      <w:r>
+        <w:rPr>
+          <w:rFonts w:ascii="Arial" w:hAnsi="Arial" w:cs="Arial"/>
+        </w:rPr>
+        <w:t>=1.</w:t>
+      </w:r>
+      <w:r>
+        <w:rPr>
+          <w:rFonts w:ascii="Arial" w:hAnsi="Arial" w:cs="Arial"/>
+        </w:rPr>
+        <w:t>9</w:t>
+      </w:r>
+      <w:r>
+        <w:rPr>
+          <w:rFonts w:ascii="Arial" w:hAnsi="Arial" w:cs="Arial"/>
+        </w:rPr>
+        <w:t>x10</w:t>
       </w:r>
       <w:r>
         <w:rPr>
@@ -603,6 +703,7 @@
         </w:rPr>
         <w:t xml:space="preserve">, </w:t>
       </w:r>
+      <w:proofErr w:type="spellStart"/>
       <w:r>
         <w:rPr>
           <w:rFonts w:ascii="Arial" w:hAnsi="Arial" w:cs="Arial"/>
@@ -618,11 +719,53 @@
         </w:rPr>
         <w:t>maternal</w:t>
       </w:r>
-      <w:r>
-        <w:rPr>
-          <w:rFonts w:ascii="Arial" w:hAnsi="Arial" w:cs="Arial"/>
-        </w:rPr>
-        <w:t>=0.78)</w:t>
+      <w:proofErr w:type="spellEnd"/>
+      <w:r>
+        <w:rPr>
+          <w:rFonts w:ascii="Arial" w:hAnsi="Arial" w:cs="Arial"/>
+        </w:rPr>
+        <w:t>=0.</w:t>
+      </w:r>
+      <w:r>
+        <w:rPr>
+          <w:rFonts w:ascii="Arial" w:hAnsi="Arial" w:cs="Arial"/>
+        </w:rPr>
+        <w:t xml:space="preserve">61, </w:t>
+      </w:r>
+      <w:proofErr w:type="spellStart"/>
+      <w:r>
+        <w:rPr>
+          <w:rFonts w:ascii="Arial" w:hAnsi="Arial" w:cs="Arial"/>
+          <w:i/>
+        </w:rPr>
+        <w:t>N</w:t>
+      </w:r>
+      <w:r>
+        <w:rPr>
+          <w:rFonts w:ascii="Arial" w:hAnsi="Arial" w:cs="Arial"/>
+          <w:i/>
+          <w:vertAlign w:val="subscript"/>
+        </w:rPr>
+        <w:t>trios</w:t>
+      </w:r>
+      <w:proofErr w:type="spellEnd"/>
+      <w:r>
+        <w:rPr>
+          <w:rFonts w:ascii="Arial" w:hAnsi="Arial" w:cs="Arial"/>
+        </w:rPr>
+        <w:t>=</w:t>
+      </w:r>
+      <w:r>
+        <w:rPr>
+          <w:rFonts w:ascii="Arial" w:hAnsi="Arial" w:cs="Arial"/>
+        </w:rPr>
+        <w:t>3,391</w:t>
+      </w:r>
+      <w:r>
+        <w:rPr>
+          <w:rFonts w:ascii="Arial" w:hAnsi="Arial" w:cs="Arial"/>
+        </w:rPr>
+        <w:t>)</w:t>
       </w:r>
       <w:r>
         <w:rPr>
@@ -1004,14 +1147,14 @@
         <w:rPr>
           <w:rFonts w:ascii="Arial" w:hAnsi="Arial" w:cs="Arial"/>
         </w:rPr>
-        <w:t xml:space="preserve"> Polymerase slippage implies a replication-associated event consistent with spermatogenesis, yet </w:t>
+        <w:t xml:space="preserve"> Polymerase </w:t>
       </w:r>
       <w:r>
         <w:rPr>
           <w:rFonts w:ascii="Arial" w:hAnsi="Arial" w:cs="Arial"/>
         </w:rPr>
         <w:lastRenderedPageBreak/>
-        <w:t>previous studies failed to identify an association between</w:t>
+        <w:t>slippage implies a replication-associated event consistent with spermatogenesis, yet previous studies failed to identify an association between</w:t>
       </w:r>
       <w:r>
         <w:rPr>
@@ -3118,7 +3261,21 @@
         <w:rPr>
           <w:rFonts w:ascii="Arial" w:hAnsi="Arial" w:cs="Arial"/>
         </w:rPr>
-        <w:t xml:space="preserve"> DNAs of PCGC samples underwent short-read sequencing at the Broad Institute for Genomic Services. Genomic DNAs from venous blood or saliva were prepared for sequencing using a PCR-free library preparation. All samples were sequenced on an Illumina Hi-Seq X Ten with 150-bp paired reads to a median depth &gt;30x per individual. Alignment, variant calling, and </w:t>
+        <w:t xml:space="preserve"> DNAs of PCGC samples underwent short-read sequencing at the Broad Institute for Genomic Services. Genomic DNAs from venous blood or saliva were prepared for sequencing using a PCR-free library preparation. All samples were sequenced on an Illumina Hi-</w:t>
+      </w:r>
+      <w:proofErr w:type="spellStart"/>
+      <w:r>
+        <w:rPr>
+          <w:rFonts w:ascii="Arial" w:hAnsi="Arial" w:cs="Arial"/>
+        </w:rPr>
+        <w:t>Seq</w:t>
+      </w:r>
+      <w:proofErr w:type="spellEnd"/>
+      <w:r>
+        <w:rPr>
+          <w:rFonts w:ascii="Arial" w:hAnsi="Arial" w:cs="Arial"/>
+        </w:rPr>
+        <w:t xml:space="preserve"> X Ten with 150-bp paired reads to a median depth &gt;30x per individual. Alignment, variant calling, and </w:t>
       </w:r>
       <w:r>
         <w:rPr>
@@ -3175,11 +3332,19 @@
           <w:rFonts w:ascii="Arial" w:hAnsi="Arial" w:cs="Arial"/>
         </w:rPr>
       </w:pPr>
-      <w:r>
-        <w:rPr>
-          <w:rFonts w:ascii="Arial" w:hAnsi="Arial" w:cs="Arial"/>
-        </w:rPr>
-        <w:t>Whatshap (0.16) was used to phase DNVs through read-back phasing</w:t>
+      <w:proofErr w:type="spellStart"/>
+      <w:r>
+        <w:rPr>
+          <w:rFonts w:ascii="Arial" w:hAnsi="Arial" w:cs="Arial"/>
+        </w:rPr>
+        <w:t>Whatshap</w:t>
+      </w:r>
+      <w:proofErr w:type="spellEnd"/>
+      <w:r>
+        <w:rPr>
+          <w:rFonts w:ascii="Arial" w:hAnsi="Arial" w:cs="Arial"/>
+        </w:rPr>
+        <w:t xml:space="preserve"> (0.16) was used to phase DNVs through read-back phasing</w:t>
       </w:r>
       <w:r>
         <w:rPr>
@@ -3242,7 +3407,21 @@
         <w:rPr>
           <w:rFonts w:ascii="Arial" w:hAnsi="Arial" w:cs="Arial"/>
         </w:rPr>
-        <w:t>, did not use whatshap --indel flag for PacBio data). The output was a phased VCF, with the full trio and the proband’s variants phased.</w:t>
+        <w:t xml:space="preserve">, did not use </w:t>
+      </w:r>
+      <w:proofErr w:type="spellStart"/>
+      <w:r>
+        <w:rPr>
+          <w:rFonts w:ascii="Arial" w:hAnsi="Arial" w:cs="Arial"/>
+        </w:rPr>
+        <w:t>whatshap</w:t>
+      </w:r>
+      <w:proofErr w:type="spellEnd"/>
+      <w:r>
+        <w:rPr>
+          <w:rFonts w:ascii="Arial" w:hAnsi="Arial" w:cs="Arial"/>
+        </w:rPr>
+        <w:t xml:space="preserve"> --indel flag for PacBio data). The output was a phased VCF, with the full trio and the proband’s variants phased.</w:t>
       </w:r>
     </w:p>
     <w:p>
@@ -3256,7 +3435,21 @@
         <w:rPr>
           <w:rFonts w:ascii="Arial" w:hAnsi="Arial" w:cs="Arial"/>
         </w:rPr>
-        <w:t>Following phasing, DNVs were programmatically assigned to the parent of origin. Whasthap was used to generate a GTF from the phased VCF, where the GTF genomic coordinates represented haplotype blocks of contiguously phased variants. DNVs were assigned to a parent of origin if ≥85% of informative variants in (</w:t>
+        <w:t xml:space="preserve">Following phasing, DNVs were programmatically assigned to the parent of origin. </w:t>
+      </w:r>
+      <w:proofErr w:type="spellStart"/>
+      <w:r>
+        <w:rPr>
+          <w:rFonts w:ascii="Arial" w:hAnsi="Arial" w:cs="Arial"/>
+        </w:rPr>
+        <w:t>Whasthap</w:t>
+      </w:r>
+      <w:proofErr w:type="spellEnd"/>
+      <w:r>
+        <w:rPr>
+          <w:rFonts w:ascii="Arial" w:hAnsi="Arial" w:cs="Arial"/>
+        </w:rPr>
+        <w:t xml:space="preserve"> was used to generate a GTF from the phased VCF, where the GTF genomic coordinates represented haplotype blocks of contiguously phased variants. DNVs were assigned to a parent of origin if ≥85% of informative variants in (</w:t>
       </w:r>
       <w:r>
         <w:rPr>
@@ -3568,7 +3761,21 @@
         <w:rPr>
           <w:rFonts w:ascii="Arial" w:hAnsi="Arial" w:cs="Arial"/>
         </w:rPr>
-        <w:t xml:space="preserve"> CpG&gt;TpG, </w:t>
+        <w:t xml:space="preserve"> CpG&gt;</w:t>
+      </w:r>
+      <w:proofErr w:type="spellStart"/>
+      <w:r>
+        <w:rPr>
+          <w:rFonts w:ascii="Arial" w:hAnsi="Arial" w:cs="Arial"/>
+        </w:rPr>
+        <w:t>TpG</w:t>
+      </w:r>
+      <w:proofErr w:type="spellEnd"/>
+      <w:r>
+        <w:rPr>
+          <w:rFonts w:ascii="Arial" w:hAnsi="Arial" w:cs="Arial"/>
+        </w:rPr>
+        <w:t xml:space="preserve">, </w:t>
       </w:r>
       <w:r>
         <w:rPr>
@@ -3668,11 +3875,47 @@
         </w:rPr>
         <w:t xml:space="preserve"> </w:t>
       </w:r>
-      <w:r>
-        <w:rPr>
-          <w:rFonts w:ascii="Arial" w:hAnsi="Arial" w:cs="Arial"/>
-        </w:rPr>
-        <w:t>Bedtools getfasta was used to identify CpG&gt;TpG mutations</w:t>
+      <w:proofErr w:type="spellStart"/>
+      <w:r>
+        <w:rPr>
+          <w:rFonts w:ascii="Arial" w:hAnsi="Arial" w:cs="Arial"/>
+        </w:rPr>
+        <w:t>Bedtools</w:t>
+      </w:r>
+      <w:proofErr w:type="spellEnd"/>
+      <w:r>
+        <w:rPr>
+          <w:rFonts w:ascii="Arial" w:hAnsi="Arial" w:cs="Arial"/>
+        </w:rPr>
+        <w:t xml:space="preserve"> </w:t>
+      </w:r>
+      <w:proofErr w:type="spellStart"/>
+      <w:r>
+        <w:rPr>
+          <w:rFonts w:ascii="Arial" w:hAnsi="Arial" w:cs="Arial"/>
+        </w:rPr>
+        <w:t>getfasta</w:t>
+      </w:r>
+      <w:proofErr w:type="spellEnd"/>
+      <w:r>
+        <w:rPr>
+          <w:rFonts w:ascii="Arial" w:hAnsi="Arial" w:cs="Arial"/>
+        </w:rPr>
+        <w:t xml:space="preserve"> was used to identify CpG&gt;</w:t>
+      </w:r>
+      <w:proofErr w:type="spellStart"/>
+      <w:r>
+        <w:rPr>
+          <w:rFonts w:ascii="Arial" w:hAnsi="Arial" w:cs="Arial"/>
+        </w:rPr>
+        <w:t>TpG</w:t>
+      </w:r>
+      <w:proofErr w:type="spellEnd"/>
+      <w:r>
+        <w:rPr>
+          <w:rFonts w:ascii="Arial" w:hAnsi="Arial" w:cs="Arial"/>
+        </w:rPr>
+        <w:t xml:space="preserve"> mutations</w:t>
       </w:r>
       <w:r>
         <w:rPr>
@@ -3845,7 +4088,35 @@
         <w:rPr>
           <w:rFonts w:ascii="Arial" w:hAnsi="Arial" w:cs="Arial"/>
         </w:rPr>
-        <w:t>calls the bedtools getfasta command</w:t>
+        <w:t xml:space="preserve">calls the </w:t>
+      </w:r>
+      <w:proofErr w:type="spellStart"/>
+      <w:r>
+        <w:rPr>
+          <w:rFonts w:ascii="Arial" w:hAnsi="Arial" w:cs="Arial"/>
+        </w:rPr>
+        <w:t>bedtools</w:t>
+      </w:r>
+      <w:proofErr w:type="spellEnd"/>
+      <w:r>
+        <w:rPr>
+          <w:rFonts w:ascii="Arial" w:hAnsi="Arial" w:cs="Arial"/>
+        </w:rPr>
+        <w:t xml:space="preserve"> </w:t>
+      </w:r>
+      <w:proofErr w:type="spellStart"/>
+      <w:r>
+        <w:rPr>
+          <w:rFonts w:ascii="Arial" w:hAnsi="Arial" w:cs="Arial"/>
+        </w:rPr>
+        <w:t>getfasta</w:t>
+      </w:r>
+      <w:proofErr w:type="spellEnd"/>
+      <w:r>
+        <w:rPr>
+          <w:rFonts w:ascii="Arial" w:hAnsi="Arial" w:cs="Arial"/>
+        </w:rPr>
+        <w:t xml:space="preserve"> command</w:t>
       </w:r>
       <w:r>
         <w:rPr>
@@ -3919,7 +4190,21 @@
         <w:rPr>
           <w:rFonts w:ascii="Arial" w:hAnsi="Arial" w:cs="Arial"/>
         </w:rPr>
-        <w:t xml:space="preserve">he RepeatMasker track from the UCSC Genome Browser </w:t>
+        <w:t xml:space="preserve">he </w:t>
+      </w:r>
+      <w:proofErr w:type="spellStart"/>
+      <w:r>
+        <w:rPr>
+          <w:rFonts w:ascii="Arial" w:hAnsi="Arial" w:cs="Arial"/>
+        </w:rPr>
+        <w:t>RepeatMasker</w:t>
+      </w:r>
+      <w:proofErr w:type="spellEnd"/>
+      <w:r>
+        <w:rPr>
+          <w:rFonts w:ascii="Arial" w:hAnsi="Arial" w:cs="Arial"/>
+        </w:rPr>
+        <w:t xml:space="preserve"> track from the UCSC Genome Browser </w:t>
       </w:r>
       <w:r>
         <w:rPr>
@@ -4001,6 +4286,7 @@
         </w:rPr>
         <w:t xml:space="preserve">Six embryonic stem cell (BG02 line) </w:t>
       </w:r>
+      <w:proofErr w:type="spellStart"/>
       <w:r>
         <w:rPr>
           <w:rFonts w:ascii="Arial" w:hAnsi="Arial" w:cs="Arial"/>
@@ -4011,7 +4297,14 @@
         <w:rPr>
           <w:rFonts w:ascii="Arial" w:hAnsi="Arial" w:cs="Arial"/>
         </w:rPr>
-        <w:t>epli-seq bigwig tracks were downloaded from ENCODE.</w:t>
+        <w:t>epli-seq</w:t>
+      </w:r>
+      <w:proofErr w:type="spellEnd"/>
+      <w:r>
+        <w:rPr>
+          <w:rFonts w:ascii="Arial" w:hAnsi="Arial" w:cs="Arial"/>
+        </w:rPr>
+        <w:t xml:space="preserve"> bigwig tracks were downloaded from ENCODE.</w:t>
       </w:r>
       <w:r>
         <w:rPr>
@@ -4183,7 +4476,19 @@
         <w:rPr>
           <w:rFonts w:ascii="Arial" w:hAnsi="Arial" w:cs="Arial"/>
         </w:rPr>
-        <w:t>the Pearson’s correlation coefficient</w:t>
+        <w:t xml:space="preserve">the </w:t>
+      </w:r>
+      <w:r>
+        <w:rPr>
+          <w:rFonts w:ascii="Arial" w:hAnsi="Arial" w:cs="Arial"/>
+        </w:rPr>
+        <w:t>Spearman’s</w:t>
+      </w:r>
+      <w:r>
+        <w:rPr>
+          <w:rFonts w:ascii="Arial" w:hAnsi="Arial" w:cs="Arial"/>
+        </w:rPr>
+        <w:t xml:space="preserve"> correlation coefficient</w:t>
       </w:r>
       <w:r>
         <w:rPr>
@@ -4359,6 +4664,80 @@
           <w:rFonts w:ascii="Arial" w:hAnsi="Arial" w:cs="Arial"/>
         </w:rPr>
         <w:t xml:space="preserve"> p-value.</w:t>
+      </w:r>
+    </w:p>
+    <w:p>
+      <w:pPr>
+        <w:ind w:firstLine="720"/>
+        <w:rPr>
+          <w:rFonts w:ascii="Arial" w:hAnsi="Arial" w:cs="Arial"/>
+        </w:rPr>
+      </w:pPr>
+      <w:r>
+        <w:rPr>
+          <w:rFonts w:ascii="Arial" w:hAnsi="Arial" w:cs="Arial"/>
+        </w:rPr>
+        <w:t xml:space="preserve">A mixed effects Poisson regression was also performed as secondary evidence and to provide models for scatterplot fitting. Parental age slope and intercept were considered cohort-specific random effects, while cohort was </w:t>
+      </w:r>
+      <w:r>
+        <w:rPr>
+          <w:rFonts w:ascii="Arial" w:hAnsi="Arial" w:cs="Arial"/>
+        </w:rPr>
+        <w:t>a</w:t>
+      </w:r>
+      <w:r>
+        <w:rPr>
+          <w:rFonts w:ascii="Arial" w:hAnsi="Arial" w:cs="Arial"/>
+        </w:rPr>
+        <w:t xml:space="preserve"> fixed effect (model formula: </w:t>
+      </w:r>
+      <w:r>
+        <w:rPr>
+          <w:rFonts w:ascii="Arial" w:hAnsi="Arial" w:cs="Arial"/>
+        </w:rPr>
+        <w:t>Indel</w:t>
+      </w:r>
+      <w:r>
+        <w:rPr>
+          <w:rFonts w:ascii="Arial" w:hAnsi="Arial" w:cs="Arial"/>
+        </w:rPr>
+        <w:t xml:space="preserve">s/trio </w:t>
+      </w:r>
+      <w:r>
+        <w:rPr>
+          <w:rFonts w:ascii="Arial" w:hAnsi="Arial" w:cs="Arial"/>
+        </w:rPr>
+        <w:t>~ parental</w:t>
+      </w:r>
+      <w:r>
+        <w:rPr>
+          <w:rFonts w:ascii="Arial" w:hAnsi="Arial" w:cs="Arial"/>
+        </w:rPr>
+        <w:t xml:space="preserve"> </w:t>
+      </w:r>
+      <w:r>
+        <w:rPr>
+          <w:rFonts w:ascii="Arial" w:hAnsi="Arial" w:cs="Arial"/>
+        </w:rPr>
+        <w:t>age + (parental</w:t>
+      </w:r>
+      <w:r>
+        <w:rPr>
+          <w:rFonts w:ascii="Arial" w:hAnsi="Arial" w:cs="Arial"/>
+        </w:rPr>
+        <w:t xml:space="preserve"> </w:t>
+      </w:r>
+      <w:r>
+        <w:rPr>
+          <w:rFonts w:ascii="Arial" w:hAnsi="Arial" w:cs="Arial"/>
+        </w:rPr>
+        <w:t>age | cohort)</w:t>
+      </w:r>
+      <w:r>
+        <w:rPr>
+          <w:rFonts w:ascii="Arial" w:hAnsi="Arial" w:cs="Arial"/>
+        </w:rPr>
+        <w:t xml:space="preserve"> ).</w:t>
       </w:r>
     </w:p>
     <w:p>
@@ -4402,20 +4781,125 @@
       <w:r>
         <w:rPr>
           <w:rFonts w:ascii="Arial" w:hAnsi="Arial" w:cs="Arial"/>
-          <w:noProof/>
+        </w:rPr>
+        <w:t xml:space="preserve">The most common method for phasing </w:t>
+      </w:r>
+      <w:r>
+        <w:rPr>
+          <w:rFonts w:ascii="Arial" w:hAnsi="Arial" w:cs="Arial"/>
+          <w:i/>
+        </w:rPr>
+        <w:t>de novo</w:t>
+      </w:r>
+      <w:r>
+        <w:rPr>
+          <w:rFonts w:ascii="Arial" w:hAnsi="Arial" w:cs="Arial"/>
+        </w:rPr>
+        <w:t xml:space="preserve"> variants (DNVs) depends on read length. Previous read-pair tracing with short-read sequencing </w:t>
+      </w:r>
+      <w:r>
+        <w:rPr>
+          <w:rFonts w:ascii="Arial" w:hAnsi="Arial" w:cs="Arial"/>
+        </w:rPr>
+        <w:t>assigned</w:t>
+      </w:r>
+      <w:r>
+        <w:rPr>
+          <w:rFonts w:ascii="Arial" w:hAnsi="Arial" w:cs="Arial"/>
+        </w:rPr>
+        <w:t xml:space="preserve"> ~20% of </w:t>
+      </w:r>
+      <w:r>
+        <w:rPr>
+          <w:rFonts w:ascii="Arial" w:hAnsi="Arial" w:cs="Arial"/>
+          <w:i/>
+        </w:rPr>
+        <w:t>de novo</w:t>
+      </w:r>
+      <w:r>
+        <w:rPr>
+          <w:rFonts w:ascii="Arial" w:hAnsi="Arial" w:cs="Arial"/>
+        </w:rPr>
+        <w:t xml:space="preserve"> SNVs</w:t>
+      </w:r>
+      <w:r>
+        <w:rPr>
+          <w:rFonts w:ascii="Arial" w:hAnsi="Arial" w:cs="Arial"/>
+        </w:rPr>
+        <w:t xml:space="preserve"> to a parent-of-origin</w:t>
+      </w:r>
+      <w:r>
+        <w:rPr>
+          <w:rFonts w:ascii="Arial" w:hAnsi="Arial" w:cs="Arial"/>
+        </w:rPr>
+        <w:t>.</w:t>
+      </w:r>
+      <w:r>
+        <w:rPr>
+          <w:rFonts w:ascii="Arial" w:hAnsi="Arial" w:cs="Arial"/>
+        </w:rPr>
+        <w:fldChar w:fldCharType="begin" w:fldLock="1"/>
+      </w:r>
+      <w:r>
+        <w:rPr>
+          <w:rFonts w:ascii="Arial" w:hAnsi="Arial" w:cs="Arial"/>
+        </w:rPr>
+        <w:instrText>ADDIN CSL_CITATION {"citationItems":[{"id":"ITEM-1","itemData":{"DOI":"10.1101/gr.185041.114","ISSN":"1088-9051","PMID":"25883321","abstract":"Small insertions and deletions (indels) and large structural variations (SVs) are major contributors to human genetic diversity and disease. However, mutation rates and characteristics of de novo indels and SVs in the general population have remained largely unexplored. We report 332 validated de novo structural changes identified in whole genomes of 250 families, including complex indels, retrotransposon insertions, and interchromosomal events. These data indicate a mutation rate of 2.94 indels (1-20 bp) and 0.16 SVs (&gt;20 bp) per generation. De novo structural changes affect on average 4.1 kbp of genomic sequence and 29 coding bases per generation, which is 91 and 52 times more nucleotides than de novo substitutions, respectively. This contrasts with the equal genomic footprint of inherited SVs and substitutions. An excess of structural changes originated on paternal haplotypes. Additionally, we observed a nonuniform distribution of de novo SVs across offspring. These results reveal the importance of different mutational mechanisms to changes in human genome structure across generations.","author":[{"dropping-particle":"","family":"Kloosterman","given":"Wigard P.","non-dropping-particle":"","parse-names":false,"suffix":""},{"dropping-particle":"","family":"Francioli","given":"Laurent C.","non-dropping-particle":"","parse-names":false,"suffix":""},{"dropping-particle":"","family":"Hormozdiari","given":"Fereydoun","non-dropping-particle":"","parse-names":false,"suffix":""},{"dropping-particle":"","family":"Marschall","given":"Tobias","non-dropping-particle":"","parse-names":false,"suffix":""},{"dropping-particle":"","family":"Hehir-Kwa","given":"Jayne Y.","non-dropping-particle":"","parse-names":false,"suffix":""},{"dropping-particle":"","family":"Abdellaoui","given":"Abdel","non-dropping-particle":"","parse-names":false,"suffix":""},{"dropping-particle":"","family":"Lameijer","given":"Eric-Wubbo","non-dropping-particle":"","parse-names":false,"suffix":""},{"dropping-particle":"","family":"Moed","given":"Matthijs H.","non-dropping-particle":"","parse-names":false,"suffix":""},{"dropping-particle":"","family":"Koval","given":"Vyacheslav","non-dropping-particle":"","parse-names":false,"suffix":""},{"dropping-particle":"","family":"Renkens","given":"Ivo","non-dropping-particle":"","parse-names":false,"suffix":""},{"dropping-particle":"","family":"Roosmalen","given":"Markus J.","non-dropping-particle":"van","parse-names":false,"suffix":""},{"dropping-particle":"","family":"Arp","given":"Pascal","non-dropping-particle":"","parse-names":false,"suffix":""},{"dropping-particle":"","family":"Karssen","given":"Lennart C.","non-dropping-particle":"","parse-names":false,"suffix":""},{"dropping-particle":"","family":"Coe","given":"Bradley P.","non-dropping-particle":"","parse-names":false,"suffix":""},{"dropping-particle":"","family":"Handsaker","given":"Robert E.","non-dropping-particle":"","parse-names":false,"suffix":""},{"dropping-particle":"","family":"Suchiman","given":"Eka D.","non-dropping-particle":"","parse-names":false,"suffix":""},{"dropping-particle":"","family":"Cuppen","given":"Edwin","non-dropping-particle":"","parse-names":false,"suffix":""},{"dropping-particle":"","family":"Thung","given":"Djie Tjwan","non-dropping-particle":"","parse-names":false,"suffix":""},{"dropping-particle":"","family":"McVey","given":"Mitch","non-dropping-particle":"","parse-names":false,"suffix":""},{"dropping-particle":"","family":"Wendl","given":"Michael C.","non-dropping-particle":"","parse-names":false,"suffix":""},{"dropping-particle":"","family":"Uitterlinden","given":"André","non-dropping-particle":"","parse-names":false,"suffix":""},{"dropping-particle":"","family":"Duijn","given":"Cornelia M.","non-dropping-particle":"van","parse-names":false,"suffix":""},{"dropping-particle":"","family":"Swertz","given":"Morris A.","non-dropping-particle":"","parse-names":false,"suffix":""},{"dropping-particle":"","family":"Wijmenga","given":"Cisca","non-dropping-particle":"","parse-names":false,"suffix":""},{"dropping-particle":"","family":"Ommen","given":"GertJan B.","non-dropping-particle":"van","parse-names":false,"suffix":""},{"dropping-particle":"","family":"Slagboom","given":"P. Eline","non-dropping-particle":"","parse-names":false,"suffix":""},{"dropping-particle":"","family":"Boomsma","given":"Dorret I.","non-dropping-particle":"","parse-names":false,"suffix":""},{"dropping-particle":"","family":"Schönhuth","given":"Alexander","non-dropping-particle":"","parse-names":false,"suffix":""},{"dropping-particle":"","family":"Eichler","given":"Evan E.","non-dropping-particle":"","parse-names":false,"suffix":""},{"dropping-particle":"","family":"Bakker","given":"Paul I.W.","non-dropping-particle":"de","parse-names":false,"suffix":""},{"dropping-particle":"","family":"Ye","given":"Kai","non-dropping-particle":"","parse-names":false,"suffix":""},{"dropping-particle":"","family":"Guryev","given":"Victor","non-dropping-particle":"","parse-names":false,"suffix":""},{"dropping-particle":"","family":"Guryev","given":"Victor","non-dropping-particle":"","parse-names":false,"suffix":""}],"container-title":"Genome Research","id":"ITEM-1","issue":"6","issued":{"date-parts":[["2015","6"]]},"page":"792-801","title":"Characteristics of de novo structural changes in the human genome","type":"article-journal","volume":"25"},"uris":["http://www.mendeley.com/documents/?uuid=12a93df1-fa53-3099-9644-6bc112b64cd0"]},{"id":"ITEM-2","itemData":{"DOI":"10.1038/nature24018","ISSN":"0028-0836","abstract":"Whole-genome sequencing data of 14,688 Icelanders, including 1,548 parent–offspring trios, show how the age and sex of parents affect the rate and spectrum of de novo mutations.","author":[{"dropping-particle":"","family":"Jónsson","given":"Hákon","non-dropping-particle":"","parse-names":false,"suffix":""},{"dropping-particle":"","family":"Sulem","given":"Patrick","non-dropping-particle":"","parse-names":false,"suffix":""},{"dropping-particle":"","family":"Kehr","given":"Birte","non-dropping-particle":"","parse-names":false,"suffix":""},{"dropping-particle":"","family":"Kristmundsdottir","given":"Snaedis","non-dropping-particle":"","parse-names":false,"suffix":""},{"dropping-particle":"","family":"Zink","given":"Florian","non-dropping-particle":"","parse-names":false,"suffix":""},{"dropping-particle":"","family":"Hjartarson","given":"Eirikur","non-dropping-particle":"","parse-names":false,"suffix":""},{"dropping-particle":"","family":"Hardarson","given":"Marteinn T.","non-dropping-particle":"","parse-names":false,"suffix":""},{"dropping-particle":"","family":"Hjorleifsson","given":"Kristjan E.","non-dropping-particle":"","parse-names":false,"suffix":""},{"dropping-particle":"","family":"Eggertsson","given":"Hannes P.","non-dropping-particle":"","parse-names":false,"suffix":""},{"dropping-particle":"","family":"Gudjonsson","given":"Sigurjon Axel","non-dropping-particle":"","parse-names":false,"suffix":""},{"dropping-particle":"","family":"Ward","given":"Lucas D.","non-dropping-particle":"","parse-names":false,"suffix":""},{"dropping-particle":"","family":"Arnadottir","given":"Gudny A.","non-dropping-particle":"","parse-names":false,"suffix":""},{"dropping-particle":"","family":"Helgason","given":"Einar A.","non-dropping-particle":"","parse-names":false,"suffix":""},{"dropping-particle":"","family":"Helgason","given":"Hannes","non-dropping-particle":"","parse-names":false,"suffix":""},{"dropping-particle":"","family":"Gylfason","given":"Arnaldur","non-dropping-particle":"","parse-names":false,"suffix":""},{"dropping-particle":"","family":"Jonasdottir","given":"Adalbjorg","non-dropping-particle":"","parse-names":false,"suffix":""},{"dropping-particle":"","family":"Jonasdottir","given":"Aslaug","non-dropping-particle":"","parse-names":false,"suffix":""},{"dropping-particle":"","family":"Rafnar","given":"Thorunn","non-dropping-particle":"","parse-names":false,"suffix":""},{"dropping-particle":"","family":"Frigge","given":"Mike","non-dropping-particle":"","parse-names":false,"suffix":""},{"dropping-particle":"","family":"Stacey","given":"Simon N.","non-dropping-particle":"","parse-names":false,"suffix":""},{"dropping-particle":"","family":"Th. Magnusson","given":"Olafur","non-dropping-particle":"","parse-names":false,"suffix":""},{"dropping-particle":"","family":"Thorsteinsdottir","given":"Unnur","non-dropping-particle":"","parse-names":false,"suffix":""},{"dropping-particle":"","family":"Masson","given":"Gisli","non-dropping-particle":"","parse-names":false,"suffix":""},{"dropping-particle":"","family":"Kong","given":"Augustine","non-dropping-particle":"","parse-names":false,"suffix":""},{"dropping-particle":"V.","family":"Halldorsson","given":"Bjarni","non-dropping-particle":"","parse-names":false,"suffix":""},{"dropping-particle":"","family":"Helgason","given":"Agnar","non-dropping-particle":"","parse-names":false,"suffix":""},{"dropping-particle":"","family":"Gudbjartsson","given":"Daniel F.","non-dropping-particle":"","parse-names":false,"suffix":""},{"dropping-particle":"","family":"Stefansson","given":"Kari","non-dropping-particle":"","parse-names":false,"suffix":""}],"container-title":"Nature","id":"ITEM-2","issue":"7673","issued":{"date-parts":[["2017","9","20"]]},"page":"519-522","publisher":"Nature Publishing Group","title":"Parental influence on human germline de novo mutations in 1,548 trios from Iceland","type":"article-journal","volume":"549"},"uris":["http://www.mendeley.com/documents/?uuid=d263776d-e193-3d98-abd9-9cf642ffb5a5"]}],"mendeley":{"formattedCitation":"&lt;sup&gt;3,5&lt;/sup&gt;","plainTextFormattedCitation":"3,5","previouslyFormattedCitation":"&lt;sup&gt;3,5&lt;/sup&gt;"},"properties":{"noteIndex":0},"schema":"https://github.com/citation-style-language/schema/raw/master/csl-citation.json"}</w:instrText>
+      </w:r>
+      <w:r>
+        <w:rPr>
+          <w:rFonts w:ascii="Arial" w:hAnsi="Arial" w:cs="Arial"/>
+        </w:rPr>
+        <w:fldChar w:fldCharType="separate"/>
+      </w:r>
+      <w:r>
+        <w:rPr>
+          <w:rFonts w:ascii="Arial" w:hAnsi="Arial" w:cs="Arial"/>
+          <w:noProof/>
+          <w:vertAlign w:val="superscript"/>
+        </w:rPr>
+        <w:t>3,5</w:t>
+      </w:r>
+      <w:r>
+        <w:rPr>
+          <w:rFonts w:ascii="Arial" w:hAnsi="Arial" w:cs="Arial"/>
+        </w:rPr>
+        <w:fldChar w:fldCharType="end"/>
+      </w:r>
+      <w:r>
+        <w:rPr>
+          <w:rFonts w:ascii="Arial" w:hAnsi="Arial" w:cs="Arial"/>
+        </w:rPr>
+        <w:t xml:space="preserve"> We used read-pair tracing to phase DNVs identified with short-read whole genome sequencing (</w:t>
+      </w:r>
+      <w:r>
+        <w:rPr>
+          <w:rFonts w:ascii="Arial" w:hAnsi="Arial" w:cs="Arial"/>
+          <w:b/>
+        </w:rPr>
+        <w:t>Figure 1</w:t>
+      </w:r>
+      <w:r>
+        <w:rPr>
+          <w:rFonts w:ascii="Arial" w:hAnsi="Arial" w:cs="Arial"/>
+        </w:rPr>
+        <w:t>), achieving similar results for short-read phasing (23%, N=305 trios) but a considerably higher fraction phased with low-coverage (&lt;10x) long-read technology (84%, N=10 trios).</w:t>
+      </w:r>
+    </w:p>
+    <w:p>
+      <w:pPr>
+        <w:rPr>
+          <w:rFonts w:ascii="Arial" w:hAnsi="Arial" w:cs="Arial"/>
+        </w:rPr>
+      </w:pPr>
+      <w:r>
+        <w:rPr>
+          <w:rFonts w:ascii="Arial" w:hAnsi="Arial" w:cs="Arial"/>
         </w:rPr>
         <w:drawing>
-          <wp:anchor distT="91440" distB="91440" distL="114300" distR="114300" simplePos="0" relativeHeight="251660288" behindDoc="0" locked="0" layoutInCell="1" allowOverlap="1" wp14:anchorId="0A7043CC" wp14:editId="0F5C5BC4">
-            <wp:simplePos x="0" y="0"/>
-            <wp:positionH relativeFrom="column">
-              <wp:posOffset>-372110</wp:posOffset>
-            </wp:positionH>
-            <wp:positionV relativeFrom="page">
-              <wp:posOffset>2350906</wp:posOffset>
-            </wp:positionV>
-            <wp:extent cx="7095490" cy="2179955"/>
-            <wp:effectExtent l="0" t="0" r="3810" b="4445"/>
-            <wp:wrapTopAndBottom/>
+          <wp:inline distT="0" distB="0" distL="0" distR="0" wp14:anchorId="66421187" wp14:editId="39225E33">
+            <wp:extent cx="5793668" cy="1300480"/>
+            <wp:effectExtent l="0" t="0" r="0" b="0"/>
             <wp:docPr id="1" name="Picture 1"/>
             <wp:cNvGraphicFramePr>
               <a:graphicFrameLocks xmlns:a="http://schemas.openxmlformats.org/drawingml/2006/main" noChangeAspect="1"/>
@@ -4428,13 +4912,7 @@
                     <pic:cNvPicPr/>
                   </pic:nvPicPr>
                   <pic:blipFill>
-                    <a:blip r:embed="rId10" cstate="print">
-                      <a:extLst>
-                        <a:ext uri="{28A0092B-C50C-407E-A947-70E740481C1C}">
-                          <a14:useLocalDpi xmlns:a14="http://schemas.microsoft.com/office/drawing/2010/main" val="0"/>
-                        </a:ext>
-                      </a:extLst>
-                    </a:blip>
+                    <a:blip r:embed="rId10"/>
                     <a:stretch>
                       <a:fillRect/>
                     </a:stretch>
@@ -4442,7 +4920,7 @@
                   <pic:spPr>
                     <a:xfrm>
                       <a:off x="0" y="0"/>
-                      <a:ext cx="7095490" cy="2179955"/>
+                      <a:ext cx="5826931" cy="1307946"/>
                     </a:xfrm>
                     <a:prstGeom prst="rect">
                       <a:avLst/>
@@ -4451,20 +4929,202 @@
                 </pic:pic>
               </a:graphicData>
             </a:graphic>
-            <wp14:sizeRelH relativeFrom="page">
-              <wp14:pctWidth>0</wp14:pctWidth>
-            </wp14:sizeRelH>
-            <wp14:sizeRelV relativeFrom="page">
-              <wp14:pctHeight>0</wp14:pctHeight>
-            </wp14:sizeRelV>
-          </wp:anchor>
+          </wp:inline>
         </w:drawing>
       </w:r>
-      <w:r>
-        <w:rPr>
-          <w:rFonts w:ascii="Arial" w:hAnsi="Arial" w:cs="Arial"/>
-        </w:rPr>
-        <w:t xml:space="preserve">The most common method for phasing </w:t>
+    </w:p>
+    <w:p>
+      <w:pPr>
+        <w:pStyle w:val="Caption"/>
+        <w:rPr>
+          <w:rFonts w:cs="Arial"/>
+        </w:rPr>
+      </w:pPr>
+      <w:r>
+        <w:rPr>
+          <w:b/>
+        </w:rPr>
+        <w:t xml:space="preserve">Figure </w:t>
+      </w:r>
+      <w:r>
+        <w:rPr>
+          <w:b/>
+        </w:rPr>
+        <w:fldChar w:fldCharType="begin"/>
+      </w:r>
+      <w:r>
+        <w:rPr>
+          <w:b/>
+        </w:rPr>
+        <w:instrText xml:space="preserve"> SEQ Figure \* ARABIC </w:instrText>
+      </w:r>
+      <w:r>
+        <w:rPr>
+          <w:b/>
+        </w:rPr>
+        <w:fldChar w:fldCharType="separate"/>
+      </w:r>
+      <w:r>
+        <w:rPr>
+          <w:b/>
+          <w:noProof/>
+        </w:rPr>
+        <w:t>1</w:t>
+      </w:r>
+      <w:r>
+        <w:rPr>
+          <w:b/>
+        </w:rPr>
+        <w:fldChar w:fldCharType="end"/>
+      </w:r>
+      <w:r>
+        <w:rPr>
+          <w:b/>
+        </w:rPr>
+        <w:t>. The fraction of de novo variants (DNVs) phased with Illumina short-read or PacBio long-read sequencing through read-pair tracing.</w:t>
+      </w:r>
+      <w:r>
+        <w:t xml:space="preserve"> </w:t>
+      </w:r>
+      <w:r>
+        <w:rPr>
+          <w:b/>
+        </w:rPr>
+        <w:t>(a)</w:t>
+      </w:r>
+      <w:r>
+        <w:t xml:space="preserve"> The total number of SNVs and Indels phased in each cohort. </w:t>
+      </w:r>
+      <w:r>
+        <w:rPr>
+          <w:b/>
+        </w:rPr>
+        <w:t>(b)</w:t>
+      </w:r>
+      <w:r>
+        <w:t xml:space="preserve"> Histograms of the fraction of de novo indels</w:t>
+      </w:r>
+    </w:p>
+    <w:p>
+      <w:pPr>
+        <w:ind w:firstLine="720"/>
+        <w:rPr>
+          <w:rFonts w:ascii="Arial" w:hAnsi="Arial" w:cs="Arial"/>
+        </w:rPr>
+      </w:pPr>
+      <w:r>
+        <w:rPr>
+          <w:rFonts w:ascii="Arial" w:hAnsi="Arial" w:cs="Arial"/>
+        </w:rPr>
+        <w:t xml:space="preserve">Having phased DNVs in two cohorts, we first sought to replicate previous </w:t>
+      </w:r>
+      <w:r>
+        <w:rPr>
+          <w:rFonts w:ascii="Arial" w:hAnsi="Arial" w:cs="Arial"/>
+          <w:i/>
+        </w:rPr>
+        <w:t xml:space="preserve">de novo </w:t>
+      </w:r>
+      <w:r>
+        <w:rPr>
+          <w:rFonts w:ascii="Arial" w:hAnsi="Arial" w:cs="Arial"/>
+        </w:rPr>
+        <w:t>SNV associations with parental age. Previously, C&gt;A and T&gt;G DNVs were observed to have significant enrichment for paternal origin, while C&gt;T DNVs were found to have significant enrichment for maternal origin.</w:t>
+      </w:r>
+      <w:r>
+        <w:rPr>
+          <w:rFonts w:ascii="Arial" w:hAnsi="Arial" w:cs="Arial"/>
+        </w:rPr>
+        <w:fldChar w:fldCharType="begin" w:fldLock="1"/>
+      </w:r>
+      <w:r>
+        <w:rPr>
+          <w:rFonts w:ascii="Arial" w:hAnsi="Arial" w:cs="Arial"/>
+        </w:rPr>
+        <w:instrText>ADDIN CSL_CITATION {"citationItems":[{"id":"ITEM-1","itemData":{"DOI":"10.1038/nature24018","ISSN":"0028-0836","abstract":"Whole-genome sequencing data of 14,688 Icelanders, including 1,548 parent–offspring trios, show how the age and sex of parents affect the rate and spectrum of de novo mutations.","author":[{"dropping-particle":"","family":"Jónsson","given":"Hákon","non-dropping-particle":"","parse-names":false,"suffix":""},{"dropping-particle":"","family":"Sulem","given":"Patrick","non-dropping-particle":"","parse-names":false,"suffix":""},{"dropping-particle":"","family":"Kehr","given":"Birte","non-dropping-particle":"","parse-names":false,"suffix":""},{"dropping-particle":"","family":"Kristmundsdottir","given":"Snaedis","non-dropping-particle":"","parse-names":false,"suffix":""},{"dropping-particle":"","family":"Zink","given":"Florian","non-dropping-particle":"","parse-names":false,"suffix":""},{"dropping-particle":"","family":"Hjartarson","given":"Eirikur","non-dropping-particle":"","parse-names":false,"suffix":""},{"dropping-particle":"","family":"Hardarson","given":"Marteinn T.","non-dropping-particle":"","parse-names":false,"suffix":""},{"dropping-particle":"","family":"Hjorleifsson","given":"Kristjan E.","non-dropping-particle":"","parse-names":false,"suffix":""},{"dropping-particle":"","family":"Eggertsson","given":"Hannes P.","non-dropping-particle":"","parse-names":false,"suffix":""},{"dropping-particle":"","family":"Gudjonsson","given":"Sigurjon Axel","non-dropping-particle":"","parse-names":false,"suffix":""},{"dropping-particle":"","family":"Ward","given":"Lucas D.","non-dropping-particle":"","parse-names":false,"suffix":""},{"dropping-particle":"","family":"Arnadottir","given":"Gudny A.","non-dropping-particle":"","parse-names":false,"suffix":""},{"dropping-particle":"","family":"Helgason","given":"Einar A.","non-dropping-particle":"","parse-names":false,"suffix":""},{"dropping-particle":"","family":"Helgason","given":"Hannes","non-dropping-particle":"","parse-names":false,"suffix":""},{"dropping-particle":"","family":"Gylfason","given":"Arnaldur","non-dropping-particle":"","parse-names":false,"suffix":""},{"dropping-particle":"","family":"Jonasdottir","given":"Adalbjorg","non-dropping-particle":"","parse-names":false,"suffix":""},{"dropping-particle":"","family":"Jonasdottir","given":"Aslaug","non-dropping-particle":"","parse-names":false,"suffix":""},{"dropping-particle":"","family":"Rafnar","given":"Thorunn","non-dropping-particle":"","parse-names":false,"suffix":""},{"dropping-particle":"","family":"Frigge","given":"Mike","non-dropping-particle":"","parse-names":false,"suffix":""},{"dropping-particle":"","family":"Stacey","given":"Simon N.","non-dropping-particle":"","parse-names":false,"suffix":""},{"dropping-particle":"","family":"Th. Magnusson","given":"Olafur","non-dropping-particle":"","parse-names":false,"suffix":""},{"dropping-particle":"","family":"Thorsteinsdottir","given":"Unnur","non-dropping-particle":"","parse-names":false,"suffix":""},{"dropping-particle":"","family":"Masson","given":"Gisli","non-dropping-particle":"","parse-names":false,"suffix":""},{"dropping-particle":"","family":"Kong","given":"Augustine","non-dropping-particle":"","parse-names":false,"suffix":""},{"dropping-particle":"V.","family":"Halldorsson","given":"Bjarni","non-dropping-particle":"","parse-names":false,"suffix":""},{"dropping-particle":"","family":"Helgason","given":"Agnar","non-dropping-particle":"","parse-names":false,"suffix":""},{"dropping-particle":"","family":"Gudbjartsson","given":"Daniel F.","non-dropping-particle":"","parse-names":false,"suffix":""},{"dropping-particle":"","family":"Stefansson","given":"Kari","non-dropping-particle":"","parse-names":false,"suffix":""}],"container-title":"Nature","id":"ITEM-1","issue":"7673","issued":{"date-parts":[["2017","9","20"]]},"page":"519-522","publisher":"Nature Publishing Group","title":"Parental influence on human germline de novo mutations in 1,548 trios from Iceland","type":"article-journal","volume":"549"},"uris":["http://www.mendeley.com/documents/?uuid=d263776d-e193-3d98-abd9-9cf642ffb5a5"]}],"mendeley":{"formattedCitation":"&lt;sup&gt;5&lt;/sup&gt;","plainTextFormattedCitation":"5","previouslyFormattedCitation":"&lt;sup&gt;5&lt;/sup&gt;"},"properties":{"noteIndex":0},"schema":"https://github.com/citation-style-language/schema/raw/master/csl-citation.json"}</w:instrText>
+      </w:r>
+      <w:r>
+        <w:rPr>
+          <w:rFonts w:ascii="Arial" w:hAnsi="Arial" w:cs="Arial"/>
+        </w:rPr>
+        <w:fldChar w:fldCharType="separate"/>
+      </w:r>
+      <w:r>
+        <w:rPr>
+          <w:rFonts w:ascii="Arial" w:hAnsi="Arial" w:cs="Arial"/>
+          <w:noProof/>
+          <w:vertAlign w:val="superscript"/>
+        </w:rPr>
+        <w:t>5</w:t>
+      </w:r>
+      <w:r>
+        <w:rPr>
+          <w:rFonts w:ascii="Arial" w:hAnsi="Arial" w:cs="Arial"/>
+        </w:rPr>
+        <w:fldChar w:fldCharType="end"/>
+      </w:r>
+      <w:r>
+        <w:rPr>
+          <w:rFonts w:ascii="Arial" w:hAnsi="Arial" w:cs="Arial"/>
+        </w:rPr>
+        <w:t xml:space="preserve"> </w:t>
+      </w:r>
+      <w:r>
+        <w:rPr>
+          <w:rFonts w:ascii="Arial" w:hAnsi="Arial" w:cs="Arial"/>
+        </w:rPr>
+        <w:t>W</w:t>
+      </w:r>
+      <w:r>
+        <w:rPr>
+          <w:rFonts w:ascii="Arial" w:hAnsi="Arial" w:cs="Arial"/>
+        </w:rPr>
+        <w:t>e observed the same directionality in all three variant classes (</w:t>
+      </w:r>
+      <w:r>
+        <w:rPr>
+          <w:rFonts w:ascii="Arial" w:hAnsi="Arial" w:cs="Arial"/>
+          <w:b/>
+        </w:rPr>
+        <w:t>Supplemental Figure 1</w:t>
+      </w:r>
+      <w:r>
+        <w:rPr>
+          <w:rFonts w:ascii="Arial" w:hAnsi="Arial" w:cs="Arial"/>
+        </w:rPr>
+        <w:t>).</w:t>
+      </w:r>
+    </w:p>
+    <w:p>
+      <w:pPr>
+        <w:ind w:firstLine="720"/>
+        <w:rPr>
+          <w:rFonts w:ascii="Arial" w:hAnsi="Arial" w:cs="Arial"/>
+        </w:rPr>
+      </w:pPr>
+      <w:r>
+        <w:rPr>
+          <w:rFonts w:ascii="Arial" w:hAnsi="Arial" w:cs="Arial"/>
+        </w:rPr>
+        <w:t>O</w:t>
+      </w:r>
+      <w:r>
+        <w:rPr>
+          <w:rFonts w:ascii="Arial" w:hAnsi="Arial" w:cs="Arial"/>
+        </w:rPr>
+        <w:t xml:space="preserve">thers </w:t>
+      </w:r>
+      <w:r>
+        <w:rPr>
+          <w:rFonts w:ascii="Arial" w:hAnsi="Arial" w:cs="Arial"/>
+        </w:rPr>
+        <w:t xml:space="preserve">previously observed a correlation between </w:t>
+      </w:r>
+      <w:r>
+        <w:rPr>
+          <w:rFonts w:ascii="Arial" w:hAnsi="Arial" w:cs="Arial"/>
+        </w:rPr>
+        <w:t xml:space="preserve">unphased </w:t>
       </w:r>
       <w:r>
         <w:rPr>
@@ -4477,19 +5137,167 @@
         <w:rPr>
           <w:rFonts w:ascii="Arial" w:hAnsi="Arial" w:cs="Arial"/>
         </w:rPr>
-        <w:t xml:space="preserve"> variants (DNVs) depends on read length. Previous read-pair tracing with short-read sequencing </w:t>
-      </w:r>
-      <w:r>
-        <w:rPr>
-          <w:rFonts w:ascii="Arial" w:hAnsi="Arial" w:cs="Arial"/>
-        </w:rPr>
-        <w:t>assigned</w:t>
-      </w:r>
-      <w:r>
-        <w:rPr>
-          <w:rFonts w:ascii="Arial" w:hAnsi="Arial" w:cs="Arial"/>
-        </w:rPr>
-        <w:t xml:space="preserve"> ~20% of </w:t>
+        <w:t xml:space="preserve"> </w:t>
+      </w:r>
+      <w:r>
+        <w:rPr>
+          <w:rFonts w:ascii="Arial" w:hAnsi="Arial" w:cs="Arial"/>
+        </w:rPr>
+        <w:t>indels/trio and paternal but not maternal age</w:t>
+      </w:r>
+      <w:r>
+        <w:rPr>
+          <w:rFonts w:ascii="Arial" w:hAnsi="Arial" w:cs="Arial"/>
+        </w:rPr>
+        <w:t xml:space="preserve"> at conception</w:t>
+      </w:r>
+      <w:r>
+        <w:rPr>
+          <w:rFonts w:ascii="Arial" w:hAnsi="Arial" w:cs="Arial"/>
+        </w:rPr>
+        <w:t>.</w:t>
+      </w:r>
+      <w:r>
+        <w:rPr>
+          <w:rFonts w:ascii="Arial" w:hAnsi="Arial" w:cs="Arial"/>
+        </w:rPr>
+        <w:fldChar w:fldCharType="begin" w:fldLock="1"/>
+      </w:r>
+      <w:r>
+        <w:rPr>
+          <w:rFonts w:ascii="Arial" w:hAnsi="Arial" w:cs="Arial"/>
+        </w:rPr>
+        <w:instrText>ADDIN CSL_CITATION {"citationItems":[{"id":"ITEM-1","itemData":{"DOI":"10.1038/nature24018","ISSN":"0028-0836","abstract":"Whole-genome sequencing data of 14,688 Icelanders, including 1,548 parent–offspring trios, show how the age and sex of parents affect the rate and spectrum of de novo mutations.","author":[{"dropping-particle":"","family":"Jónsson","given":"Hákon","non-dropping-particle":"","parse-names":false,"suffix":""},{"dropping-particle":"","family":"Sulem","given":"Patrick","non-dropping-particle":"","parse-names":false,"suffix":""},{"dropping-particle":"","family":"Kehr","given":"Birte","non-dropping-particle":"","parse-names":false,"suffix":""},{"dropping-particle":"","family":"Kristmundsdottir","given":"Snaedis","non-dropping-particle":"","parse-names":false,"suffix":""},{"dropping-particle":"","family":"Zink","given":"Florian","non-dropping-particle":"","parse-names":false,"suffix":""},{"dropping-particle":"","family":"Hjartarson","given":"Eirikur","non-dropping-particle":"","parse-names":false,"suffix":""},{"dropping-particle":"","family":"Hardarson","given":"Marteinn T.","non-dropping-particle":"","parse-names":false,"suffix":""},{"dropping-particle":"","family":"Hjorleifsson","given":"Kristjan E.","non-dropping-particle":"","parse-names":false,"suffix":""},{"dropping-particle":"","family":"Eggertsson","given":"Hannes P.","non-dropping-particle":"","parse-names":false,"suffix":""},{"dropping-particle":"","family":"Gudjonsson","given":"Sigurjon Axel","non-dropping-particle":"","parse-names":false,"suffix":""},{"dropping-particle":"","family":"Ward","given":"Lucas D.","non-dropping-particle":"","parse-names":false,"suffix":""},{"dropping-particle":"","family":"Arnadottir","given":"Gudny A.","non-dropping-particle":"","parse-names":false,"suffix":""},{"dropping-particle":"","family":"Helgason","given":"Einar A.","non-dropping-particle":"","parse-names":false,"suffix":""},{"dropping-particle":"","family":"Helgason","given":"Hannes","non-dropping-particle":"","parse-names":false,"suffix":""},{"dropping-particle":"","family":"Gylfason","given":"Arnaldur","non-dropping-particle":"","parse-names":false,"suffix":""},{"dropping-particle":"","family":"Jonasdottir","given":"Adalbjorg","non-dropping-particle":"","parse-names":false,"suffix":""},{"dropping-particle":"","family":"Jonasdottir","given":"Aslaug","non-dropping-particle":"","parse-names":false,"suffix":""},{"dropping-particle":"","family":"Rafnar","given":"Thorunn","non-dropping-particle":"","parse-names":false,"suffix":""},{"dropping-particle":"","family":"Frigge","given":"Mike","non-dropping-particle":"","parse-names":false,"suffix":""},{"dropping-particle":"","family":"Stacey","given":"Simon N.","non-dropping-particle":"","parse-names":false,"suffix":""},{"dropping-particle":"","family":"Th. Magnusson","given":"Olafur","non-dropping-particle":"","parse-names":false,"suffix":""},{"dropping-particle":"","family":"Thorsteinsdottir","given":"Unnur","non-dropping-particle":"","parse-names":false,"suffix":""},{"dropping-particle":"","family":"Masson","given":"Gisli","non-dropping-particle":"","parse-names":false,"suffix":""},{"dropping-particle":"","family":"Kong","given":"Augustine","non-dropping-particle":"","parse-names":false,"suffix":""},{"dropping-particle":"V.","family":"Halldorsson","given":"Bjarni","non-dropping-particle":"","parse-names":false,"suffix":""},{"dropping-particle":"","family":"Helgason","given":"Agnar","non-dropping-particle":"","parse-names":false,"suffix":""},{"dropping-particle":"","family":"Gudbjartsson","given":"Daniel F.","non-dropping-particle":"","parse-names":false,"suffix":""},{"dropping-particle":"","family":"Stefansson","given":"Kari","non-dropping-particle":"","parse-names":false,"suffix":""}],"container-title":"Nature","id":"ITEM-1","issue":"7673","issued":{"date-parts":[["2017","9","20"]]},"page":"519-522","publisher":"Nature Publishing Group","title":"Parental influence on human germline de novo mutations in 1,548 trios from Iceland","type":"article-journal","volume":"549"},"uris":["http://www.mendeley.com/documents/?uuid=d263776d-e193-3d98-abd9-9cf642ffb5a5"]}],"mendeley":{"formattedCitation":"&lt;sup&gt;5&lt;/sup&gt;","plainTextFormattedCitation":"5","previouslyFormattedCitation":"&lt;sup&gt;5&lt;/sup&gt;"},"properties":{"noteIndex":0},"schema":"https://github.com/citation-style-language/schema/raw/master/csl-citation.json"}</w:instrText>
+      </w:r>
+      <w:r>
+        <w:rPr>
+          <w:rFonts w:ascii="Arial" w:hAnsi="Arial" w:cs="Arial"/>
+        </w:rPr>
+        <w:fldChar w:fldCharType="separate"/>
+      </w:r>
+      <w:r>
+        <w:rPr>
+          <w:rFonts w:ascii="Arial" w:hAnsi="Arial" w:cs="Arial"/>
+          <w:noProof/>
+          <w:vertAlign w:val="superscript"/>
+        </w:rPr>
+        <w:t>5</w:t>
+      </w:r>
+      <w:r>
+        <w:rPr>
+          <w:rFonts w:ascii="Arial" w:hAnsi="Arial" w:cs="Arial"/>
+        </w:rPr>
+        <w:fldChar w:fldCharType="end"/>
+      </w:r>
+      <w:r>
+        <w:rPr>
+          <w:rFonts w:ascii="Arial" w:hAnsi="Arial" w:cs="Arial"/>
+        </w:rPr>
+        <w:t xml:space="preserve"> </w:t>
+      </w:r>
+      <w:r>
+        <w:rPr>
+          <w:rFonts w:ascii="Arial" w:hAnsi="Arial" w:cs="Arial"/>
+        </w:rPr>
+        <w:t xml:space="preserve">We </w:t>
+      </w:r>
+      <w:r>
+        <w:rPr>
+          <w:rFonts w:ascii="Arial" w:hAnsi="Arial" w:cs="Arial"/>
+        </w:rPr>
+        <w:t xml:space="preserve">corroborated and </w:t>
+      </w:r>
+      <w:r>
+        <w:rPr>
+          <w:rFonts w:ascii="Arial" w:hAnsi="Arial" w:cs="Arial"/>
+        </w:rPr>
+        <w:t>dissected this observation</w:t>
+      </w:r>
+      <w:r>
+        <w:rPr>
+          <w:rFonts w:ascii="Arial" w:hAnsi="Arial" w:cs="Arial"/>
+        </w:rPr>
+        <w:t xml:space="preserve"> in cohorts representing three </w:t>
+      </w:r>
+      <w:r>
+        <w:rPr>
+          <w:rFonts w:ascii="Arial" w:hAnsi="Arial" w:cs="Arial"/>
+        </w:rPr>
+        <w:t>types</w:t>
+      </w:r>
+      <w:r>
+        <w:rPr>
+          <w:rFonts w:ascii="Arial" w:hAnsi="Arial" w:cs="Arial"/>
+        </w:rPr>
+        <w:t xml:space="preserve"> of phasing, PacBio long-read and Illumina short-read read-pair tracing (described above) as well as indels phased with three-generation haplotype phasing.</w:t>
+      </w:r>
+      <w:r>
+        <w:rPr>
+          <w:rFonts w:ascii="Arial" w:hAnsi="Arial" w:cs="Arial"/>
+        </w:rPr>
+        <w:fldChar w:fldCharType="begin" w:fldLock="1"/>
+      </w:r>
+      <w:r>
+        <w:rPr>
+          <w:rFonts w:ascii="Arial" w:hAnsi="Arial" w:cs="Arial"/>
+        </w:rPr>
+        <w:instrText>ADDIN CSL_CITATION {"citationItems":[{"id":"ITEM-1","itemData":{"DOI":"10.1038/nature24018","ISSN":"0028-0836","abstract":"Whole-genome sequencing data of 14,688 Icelanders, including 1,548 parent–offspring trios, show how the age and sex of parents affect the rate and spectrum of de novo mutations.","author":[{"dropping-particle":"","family":"Jónsson","given":"Hákon","non-dropping-particle":"","parse-names":false,"suffix":""},{"dropping-particle":"","family":"Sulem","given":"Patrick","non-dropping-particle":"","parse-names":false,"suffix":""},{"dropping-particle":"","family":"Kehr","given":"Birte","non-dropping-particle":"","parse-names":false,"suffix":""},{"dropping-particle":"","family":"Kristmundsdottir","given":"Snaedis","non-dropping-particle":"","parse-names":false,"suffix":""},{"dropping-particle":"","family":"Zink","given":"Florian","non-dropping-particle":"","parse-names":false,"suffix":""},{"dropping-particle":"","family":"Hjartarson","given":"Eirikur","non-dropping-particle":"","parse-names":false,"suffix":""},{"dropping-particle":"","family":"Hardarson","given":"Marteinn T.","non-dropping-particle":"","parse-names":false,"suffix":""},{"dropping-particle":"","family":"Hjorleifsson","given":"Kristjan E.","non-dropping-particle":"","parse-names":false,"suffix":""},{"dropping-particle":"","family":"Eggertsson","given":"Hannes P.","non-dropping-particle":"","parse-names":false,"suffix":""},{"dropping-particle":"","family":"Gudjonsson","given":"Sigurjon Axel","non-dropping-particle":"","parse-names":false,"suffix":""},{"dropping-particle":"","family":"Ward","given":"Lucas D.","non-dropping-particle":"","parse-names":false,"suffix":""},{"dropping-particle":"","family":"Arnadottir","given":"Gudny A.","non-dropping-particle":"","parse-names":false,"suffix":""},{"dropping-particle":"","family":"Helgason","given":"Einar A.","non-dropping-particle":"","parse-names":false,"suffix":""},{"dropping-particle":"","family":"Helgason","given":"Hannes","non-dropping-particle":"","parse-names":false,"suffix":""},{"dropping-particle":"","family":"Gylfason","given":"Arnaldur","non-dropping-particle":"","parse-names":false,"suffix":""},{"dropping-particle":"","family":"Jonasdottir","given":"Adalbjorg","non-dropping-particle":"","parse-names":false,"suffix":""},{"dropping-particle":"","family":"Jonasdottir","given":"Aslaug","non-dropping-particle":"","parse-names":false,"suffix":""},{"dropping-particle":"","family":"Rafnar","given":"Thorunn","non-dropping-particle":"","parse-names":false,"suffix":""},{"dropping-particle":"","family":"Frigge","given":"Mike","non-dropping-particle":"","parse-names":false,"suffix":""},{"dropping-particle":"","family":"Stacey","given":"Simon N.","non-dropping-particle":"","parse-names":false,"suffix":""},{"dropping-particle":"","family":"Th. Magnusson","given":"Olafur","non-dropping-particle":"","parse-names":false,"suffix":""},{"dropping-particle":"","family":"Thorsteinsdottir","given":"Unnur","non-dropping-particle":"","parse-names":false,"suffix":""},{"dropping-particle":"","family":"Masson","given":"Gisli","non-dropping-particle":"","parse-names":false,"suffix":""},{"dropping-particle":"","family":"Kong","given":"Augustine","non-dropping-particle":"","parse-names":false,"suffix":""},{"dropping-particle":"V.","family":"Halldorsson","given":"Bjarni","non-dropping-particle":"","parse-names":false,"suffix":""},{"dropping-particle":"","family":"Helgason","given":"Agnar","non-dropping-particle":"","parse-names":false,"suffix":""},{"dropping-particle":"","family":"Gudbjartsson","given":"Daniel F.","non-dropping-particle":"","parse-names":false,"suffix":""},{"dropping-particle":"","family":"Stefansson","given":"Kari","non-dropping-particle":"","parse-names":false,"suffix":""}],"container-title":"Nature","id":"ITEM-1","issue":"7673","issued":{"date-parts":[["2017","9","20"]]},"page":"519-522","publisher":"Nature Publishing Group","title":"Parental influence on human germline de novo mutations in 1,548 trios from Iceland","type":"article-journal","volume":"549"},"uris":["http://www.mendeley.com/documents/?uuid=d263776d-e193-3d98-abd9-9cf642ffb5a5"]}],"mendeley":{"formattedCitation":"&lt;sup&gt;5&lt;/sup&gt;","plainTextFormattedCitation":"5","previouslyFormattedCitation":"&lt;sup&gt;5&lt;/sup&gt;"},"properties":{"noteIndex":0},"schema":"https://github.com/citation-style-language/schema/raw/master/csl-citation.json"}</w:instrText>
+      </w:r>
+      <w:r>
+        <w:rPr>
+          <w:rFonts w:ascii="Arial" w:hAnsi="Arial" w:cs="Arial"/>
+        </w:rPr>
+        <w:fldChar w:fldCharType="separate"/>
+      </w:r>
+      <w:r>
+        <w:rPr>
+          <w:rFonts w:ascii="Arial" w:hAnsi="Arial" w:cs="Arial"/>
+          <w:noProof/>
+          <w:vertAlign w:val="superscript"/>
+        </w:rPr>
+        <w:t>5</w:t>
+      </w:r>
+      <w:r>
+        <w:rPr>
+          <w:rFonts w:ascii="Arial" w:hAnsi="Arial" w:cs="Arial"/>
+        </w:rPr>
+        <w:fldChar w:fldCharType="end"/>
+      </w:r>
+      <w:r>
+        <w:rPr>
+          <w:rFonts w:ascii="Arial" w:hAnsi="Arial" w:cs="Arial"/>
+        </w:rPr>
+        <w:t xml:space="preserve"> </w:t>
+      </w:r>
+      <w:r>
+        <w:rPr>
+          <w:rFonts w:ascii="Arial" w:hAnsi="Arial" w:cs="Arial"/>
+        </w:rPr>
+        <w:t>We first</w:t>
+      </w:r>
+      <w:r>
+        <w:rPr>
+          <w:rFonts w:ascii="Arial" w:hAnsi="Arial" w:cs="Arial"/>
+        </w:rPr>
+        <w:t xml:space="preserve"> classif</w:t>
+      </w:r>
+      <w:r>
+        <w:rPr>
+          <w:rFonts w:ascii="Arial" w:hAnsi="Arial" w:cs="Arial"/>
+        </w:rPr>
+        <w:t>i</w:t>
+      </w:r>
+      <w:r>
+        <w:rPr>
+          <w:rFonts w:ascii="Arial" w:hAnsi="Arial" w:cs="Arial"/>
+        </w:rPr>
+        <w:t>ed</w:t>
+      </w:r>
+      <w:r>
+        <w:rPr>
+          <w:rFonts w:ascii="Arial" w:hAnsi="Arial" w:cs="Arial"/>
+        </w:rPr>
+        <w:t xml:space="preserve"> </w:t>
       </w:r>
       <w:r>
         <w:rPr>
@@ -4502,13 +5310,51 @@
         <w:rPr>
           <w:rFonts w:ascii="Arial" w:hAnsi="Arial" w:cs="Arial"/>
         </w:rPr>
-        <w:t xml:space="preserve"> SNVs</w:t>
-      </w:r>
-      <w:r>
-        <w:rPr>
-          <w:rFonts w:ascii="Arial" w:hAnsi="Arial" w:cs="Arial"/>
-        </w:rPr>
-        <w:t xml:space="preserve"> to a parent-of-origin</w:t>
+        <w:t xml:space="preserve"> indels into homopolymer runs (HRs), non-HR changes in copy count (CCCs), and non-CCCs </w:t>
+      </w:r>
+      <w:r>
+        <w:rPr>
+          <w:rFonts w:ascii="Arial" w:hAnsi="Arial" w:cs="Arial"/>
+        </w:rPr>
+        <w:t>(</w:t>
+      </w:r>
+      <w:r>
+        <w:rPr>
+          <w:rFonts w:ascii="Arial" w:hAnsi="Arial" w:cs="Arial"/>
+          <w:b/>
+        </w:rPr>
+        <w:t>Table 1</w:t>
+      </w:r>
+      <w:r>
+        <w:rPr>
+          <w:rFonts w:ascii="Arial" w:hAnsi="Arial" w:cs="Arial"/>
+        </w:rPr>
+        <w:t xml:space="preserve">) </w:t>
+      </w:r>
+      <w:r>
+        <w:rPr>
+          <w:rFonts w:ascii="Arial" w:hAnsi="Arial" w:cs="Arial"/>
+        </w:rPr>
+        <w:t>using the sorting-hat API</w:t>
+      </w:r>
+      <w:r>
+        <w:rPr>
+          <w:rFonts w:ascii="Arial" w:hAnsi="Arial" w:cs="Arial"/>
+        </w:rPr>
+        <w:t xml:space="preserve"> (see </w:t>
+      </w:r>
+      <w:r>
+        <w:rPr>
+          <w:rFonts w:ascii="Arial" w:hAnsi="Arial" w:cs="Arial"/>
+          <w:b/>
+        </w:rPr>
+        <w:t>Methods</w:t>
+      </w:r>
+      <w:r>
+        <w:rPr>
+          <w:rFonts w:ascii="Arial" w:hAnsi="Arial" w:cs="Arial"/>
+        </w:rPr>
+        <w:t>)</w:t>
       </w:r>
       <w:r>
         <w:rPr>
@@ -4520,13 +5366,195 @@
         <w:rPr>
           <w:rFonts w:ascii="Arial" w:hAnsi="Arial" w:cs="Arial"/>
         </w:rPr>
+        <w:t xml:space="preserve"> </w:t>
+      </w:r>
+      <w:r>
+        <w:rPr>
+          <w:rFonts w:ascii="Arial" w:hAnsi="Arial" w:cs="Arial"/>
+        </w:rPr>
+        <w:t xml:space="preserve">We observed a </w:t>
+      </w:r>
+      <w:r>
+        <w:rPr>
+          <w:rFonts w:ascii="Arial" w:hAnsi="Arial" w:cs="Arial"/>
+        </w:rPr>
+        <w:t xml:space="preserve">similar </w:t>
+      </w:r>
+      <w:r>
+        <w:rPr>
+          <w:rFonts w:ascii="Arial" w:hAnsi="Arial" w:cs="Arial"/>
+        </w:rPr>
+        <w:t>percent</w:t>
+      </w:r>
+      <w:r>
+        <w:rPr>
+          <w:rFonts w:ascii="Arial" w:hAnsi="Arial" w:cs="Arial"/>
+        </w:rPr>
+        <w:t xml:space="preserve"> </w:t>
+      </w:r>
+      <w:r>
+        <w:rPr>
+          <w:rFonts w:ascii="Arial" w:hAnsi="Arial" w:cs="Arial"/>
+        </w:rPr>
+        <w:t xml:space="preserve">of </w:t>
+      </w:r>
+      <w:r>
+        <w:rPr>
+          <w:rFonts w:ascii="Arial" w:hAnsi="Arial" w:cs="Arial"/>
+          <w:i/>
+        </w:rPr>
+        <w:t>de novo</w:t>
+      </w:r>
+      <w:r>
+        <w:rPr>
+          <w:rFonts w:ascii="Arial" w:hAnsi="Arial" w:cs="Arial"/>
+        </w:rPr>
+        <w:t xml:space="preserve"> </w:t>
+      </w:r>
+      <w:r>
+        <w:rPr>
+          <w:rFonts w:ascii="Arial" w:hAnsi="Arial" w:cs="Arial"/>
+        </w:rPr>
+        <w:t>HRs</w:t>
+      </w:r>
+      <w:r>
+        <w:rPr>
+          <w:rFonts w:ascii="Arial" w:hAnsi="Arial" w:cs="Arial"/>
+        </w:rPr>
+        <w:t xml:space="preserve"> (</w:t>
+      </w:r>
+      <w:r>
+        <w:rPr>
+          <w:rFonts w:ascii="Arial" w:hAnsi="Arial" w:cs="Arial"/>
+        </w:rPr>
+        <w:t>5</w:t>
+      </w:r>
+      <w:r>
+        <w:rPr>
+          <w:rFonts w:ascii="Arial" w:hAnsi="Arial" w:cs="Arial"/>
+        </w:rPr>
+        <w:t>-13</w:t>
+      </w:r>
+      <w:r>
+        <w:rPr>
+          <w:rFonts w:ascii="Arial" w:hAnsi="Arial" w:cs="Arial"/>
+        </w:rPr>
+        <w:t>%</w:t>
+      </w:r>
+      <w:r>
+        <w:rPr>
+          <w:rFonts w:ascii="Arial" w:hAnsi="Arial" w:cs="Arial"/>
+        </w:rPr>
+        <w:t>)</w:t>
+      </w:r>
+      <w:r>
+        <w:rPr>
+          <w:rFonts w:ascii="Arial" w:hAnsi="Arial" w:cs="Arial"/>
+        </w:rPr>
+        <w:t>, CCCs</w:t>
+      </w:r>
+      <w:r>
+        <w:rPr>
+          <w:rFonts w:ascii="Arial" w:hAnsi="Arial" w:cs="Arial"/>
+        </w:rPr>
+        <w:t xml:space="preserve"> (45-48%)</w:t>
+      </w:r>
+      <w:r>
+        <w:rPr>
+          <w:rFonts w:ascii="Arial" w:hAnsi="Arial" w:cs="Arial"/>
+        </w:rPr>
+        <w:t>, and non-</w:t>
+      </w:r>
+      <w:r>
+        <w:rPr>
+          <w:rFonts w:ascii="Arial" w:hAnsi="Arial" w:cs="Arial"/>
+        </w:rPr>
+        <w:t>CCCs</w:t>
+      </w:r>
+      <w:r>
+        <w:rPr>
+          <w:rFonts w:ascii="Arial" w:hAnsi="Arial" w:cs="Arial"/>
+        </w:rPr>
+        <w:t xml:space="preserve"> (</w:t>
+      </w:r>
+      <w:r>
+        <w:rPr>
+          <w:rFonts w:ascii="Arial" w:hAnsi="Arial" w:cs="Arial"/>
+        </w:rPr>
+        <w:t>39-48%</w:t>
+      </w:r>
+      <w:r>
+        <w:rPr>
+          <w:rFonts w:ascii="Arial" w:hAnsi="Arial" w:cs="Arial"/>
+        </w:rPr>
+        <w:t xml:space="preserve">) </w:t>
+      </w:r>
+      <w:r>
+        <w:rPr>
+          <w:rFonts w:ascii="Arial" w:hAnsi="Arial" w:cs="Arial"/>
+        </w:rPr>
+        <w:t xml:space="preserve">across all three </w:t>
+      </w:r>
+      <w:r>
+        <w:rPr>
+          <w:rFonts w:ascii="Arial" w:hAnsi="Arial" w:cs="Arial"/>
+        </w:rPr>
+        <w:t>methods</w:t>
+      </w:r>
+      <w:r>
+        <w:rPr>
+          <w:rFonts w:ascii="Arial" w:hAnsi="Arial" w:cs="Arial"/>
+        </w:rPr>
+        <w:t xml:space="preserve">, consistent with </w:t>
+      </w:r>
+      <w:r>
+        <w:rPr>
+          <w:rFonts w:ascii="Arial" w:hAnsi="Arial" w:cs="Arial"/>
+        </w:rPr>
+        <w:t>previous result</w:t>
+      </w:r>
+      <w:r>
+        <w:rPr>
+          <w:rFonts w:ascii="Arial" w:hAnsi="Arial" w:cs="Arial"/>
+        </w:rPr>
+        <w:t>s</w:t>
+      </w:r>
+      <w:r>
+        <w:rPr>
+          <w:rFonts w:ascii="Arial" w:hAnsi="Arial" w:cs="Arial"/>
+        </w:rPr>
+        <w:t xml:space="preserve"> (</w:t>
+      </w:r>
+      <w:r>
+        <w:rPr>
+          <w:rFonts w:ascii="Arial" w:hAnsi="Arial" w:cs="Arial"/>
+          <w:b/>
+        </w:rPr>
+        <w:t>Supplemental Table 1</w:t>
+      </w:r>
+      <w:r>
+        <w:rPr>
+          <w:rFonts w:ascii="Arial" w:hAnsi="Arial" w:cs="Arial"/>
+        </w:rPr>
+        <w:t>)</w:t>
+      </w:r>
+      <w:r>
+        <w:rPr>
+          <w:rFonts w:ascii="Arial" w:hAnsi="Arial" w:cs="Arial"/>
+        </w:rPr>
+        <w:t>.</w:t>
+      </w:r>
+      <w:r>
+        <w:rPr>
+          <w:rFonts w:ascii="Arial" w:hAnsi="Arial" w:cs="Arial"/>
+        </w:rPr>
         <w:fldChar w:fldCharType="begin" w:fldLock="1"/>
       </w:r>
       <w:r>
         <w:rPr>
           <w:rFonts w:ascii="Arial" w:hAnsi="Arial" w:cs="Arial"/>
         </w:rPr>
-        <w:instrText>ADDIN CSL_CITATION {"citationItems":[{"id":"ITEM-1","itemData":{"DOI":"10.1101/gr.185041.114","ISSN":"1088-9051","PMID":"25883321","abstract":"Small insertions and deletions (indels) and large structural variations (SVs) are major contributors to human genetic diversity and disease. However, mutation rates and characteristics of de novo indels and SVs in the general population have remained largely unexplored. We report 332 validated de novo structural changes identified in whole genomes of 250 families, including complex indels, retrotransposon insertions, and interchromosomal events. These data indicate a mutation rate of 2.94 indels (1-20 bp) and 0.16 SVs (&gt;20 bp) per generation. De novo structural changes affect on average 4.1 kbp of genomic sequence and 29 coding bases per generation, which is 91 and 52 times more nucleotides than de novo substitutions, respectively. This contrasts with the equal genomic footprint of inherited SVs and substitutions. An excess of structural changes originated on paternal haplotypes. Additionally, we observed a nonuniform distribution of de novo SVs across offspring. These results reveal the importance of different mutational mechanisms to changes in human genome structure across generations.","author":[{"dropping-particle":"","family":"Kloosterman","given":"Wigard P.","non-dropping-particle":"","parse-names":false,"suffix":""},{"dropping-particle":"","family":"Francioli","given":"Laurent C.","non-dropping-particle":"","parse-names":false,"suffix":""},{"dropping-particle":"","family":"Hormozdiari","given":"Fereydoun","non-dropping-particle":"","parse-names":false,"suffix":""},{"dropping-particle":"","family":"Marschall","given":"Tobias","non-dropping-particle":"","parse-names":false,"suffix":""},{"dropping-particle":"","family":"Hehir-Kwa","given":"Jayne Y.","non-dropping-particle":"","parse-names":false,"suffix":""},{"dropping-particle":"","family":"Abdellaoui","given":"Abdel","non-dropping-particle":"","parse-names":false,"suffix":""},{"dropping-particle":"","family":"Lameijer","given":"Eric-Wubbo","non-dropping-particle":"","parse-names":false,"suffix":""},{"dropping-particle":"","family":"Moed","given":"Matthijs H.","non-dropping-particle":"","parse-names":false,"suffix":""},{"dropping-particle":"","family":"Koval","given":"Vyacheslav","non-dropping-particle":"","parse-names":false,"suffix":""},{"dropping-particle":"","family":"Renkens","given":"Ivo","non-dropping-particle":"","parse-names":false,"suffix":""},{"dropping-particle":"","family":"Roosmalen","given":"Markus J.","non-dropping-particle":"van","parse-names":false,"suffix":""},{"dropping-particle":"","family":"Arp","given":"Pascal","non-dropping-particle":"","parse-names":false,"suffix":""},{"dropping-particle":"","family":"Karssen","given":"Lennart C.","non-dropping-particle":"","parse-names":false,"suffix":""},{"dropping-particle":"","family":"Coe","given":"Bradley P.","non-dropping-particle":"","parse-names":false,"suffix":""},{"dropping-particle":"","family":"Handsaker","given":"Robert E.","non-dropping-particle":"","parse-names":false,"suffix":""},{"dropping-particle":"","family":"Suchiman","given":"Eka D.","non-dropping-particle":"","parse-names":false,"suffix":""},{"dropping-particle":"","family":"Cuppen","given":"Edwin","non-dropping-particle":"","parse-names":false,"suffix":""},{"dropping-particle":"","family":"Thung","given":"Djie Tjwan","non-dropping-particle":"","parse-names":false,"suffix":""},{"dropping-particle":"","family":"McVey","given":"Mitch","non-dropping-particle":"","parse-names":false,"suffix":""},{"dropping-particle":"","family":"Wendl","given":"Michael C.","non-dropping-particle":"","parse-names":false,"suffix":""},{"dropping-particle":"","family":"Uitterlinden","given":"André","non-dropping-particle":"","parse-names":false,"suffix":""},{"dropping-particle":"","family":"Duijn","given":"Cornelia M.","non-dropping-particle":"van","parse-names":false,"suffix":""},{"dropping-particle":"","family":"Swertz","given":"Morris A.","non-dropping-particle":"","parse-names":false,"suffix":""},{"dropping-particle":"","family":"Wijmenga","given":"Cisca","non-dropping-particle":"","parse-names":false,"suffix":""},{"dropping-particle":"","family":"Ommen","given":"GertJan B.","non-dropping-particle":"van","parse-names":false,"suffix":""},{"dropping-particle":"","family":"Slagboom","given":"P. Eline","non-dropping-particle":"","parse-names":false,"suffix":""},{"dropping-particle":"","family":"Boomsma","given":"Dorret I.","non-dropping-particle":"","parse-names":false,"suffix":""},{"dropping-particle":"","family":"Schönhuth","given":"Alexander","non-dropping-particle":"","parse-names":false,"suffix":""},{"dropping-particle":"","family":"Eichler","given":"Evan E.","non-dropping-particle":"","parse-names":false,"suffix":""},{"dropping-particle":"","family":"Bakker","given":"Paul I.W.","non-dropping-particle":"de","parse-names":false,"suffix":""},{"dropping-particle":"","family":"Ye","given":"Kai","non-dropping-particle":"","parse-names":false,"suffix":""},{"dropping-particle":"","family":"Guryev","given":"Victor","non-dropping-particle":"","parse-names":false,"suffix":""},{"dropping-particle":"","family":"Guryev","given":"Victor","non-dropping-particle":"","parse-names":false,"suffix":""}],"container-title":"Genome Research","id":"ITEM-1","issue":"6","issued":{"date-parts":[["2015","6"]]},"page":"792-801","title":"Characteristics of de novo structural changes in the human genome","type":"article-journal","volume":"25"},"uris":["http://www.mendeley.com/documents/?uuid=12a93df1-fa53-3099-9644-6bc112b64cd0"]},{"id":"ITEM-2","itemData":{"DOI":"10.1038/nature24018","ISSN":"0028-0836","abstract":"Whole-genome sequencing data of 14,688 Icelanders, including 1,548 parent–offspring trios, show how the age and sex of parents affect the rate and spectrum of de novo mutations.","author":[{"dropping-particle":"","family":"Jónsson","given":"Hákon","non-dropping-particle":"","parse-names":false,"suffix":""},{"dropping-particle":"","family":"Sulem","given":"Patrick","non-dropping-particle":"","parse-names":false,"suffix":""},{"dropping-particle":"","family":"Kehr","given":"Birte","non-dropping-particle":"","parse-names":false,"suffix":""},{"dropping-particle":"","family":"Kristmundsdottir","given":"Snaedis","non-dropping-particle":"","parse-names":false,"suffix":""},{"dropping-particle":"","family":"Zink","given":"Florian","non-dropping-particle":"","parse-names":false,"suffix":""},{"dropping-particle":"","family":"Hjartarson","given":"Eirikur","non-dropping-particle":"","parse-names":false,"suffix":""},{"dropping-particle":"","family":"Hardarson","given":"Marteinn T.","non-dropping-particle":"","parse-names":false,"suffix":""},{"dropping-particle":"","family":"Hjorleifsson","given":"Kristjan E.","non-dropping-particle":"","parse-names":false,"suffix":""},{"dropping-particle":"","family":"Eggertsson","given":"Hannes P.","non-dropping-particle":"","parse-names":false,"suffix":""},{"dropping-particle":"","family":"Gudjonsson","given":"Sigurjon Axel","non-dropping-particle":"","parse-names":false,"suffix":""},{"dropping-particle":"","family":"Ward","given":"Lucas D.","non-dropping-particle":"","parse-names":false,"suffix":""},{"dropping-particle":"","family":"Arnadottir","given":"Gudny A.","non-dropping-particle":"","parse-names":false,"suffix":""},{"dropping-particle":"","family":"Helgason","given":"Einar A.","non-dropping-particle":"","parse-names":false,"suffix":""},{"dropping-particle":"","family":"Helgason","given":"Hannes","non-dropping-particle":"","parse-names":false,"suffix":""},{"dropping-particle":"","family":"Gylfason","given":"Arnaldur","non-dropping-particle":"","parse-names":false,"suffix":""},{"dropping-particle":"","family":"Jonasdottir","given":"Adalbjorg","non-dropping-particle":"","parse-names":false,"suffix":""},{"dropping-particle":"","family":"Jonasdottir","given":"Aslaug","non-dropping-particle":"","parse-names":false,"suffix":""},{"dropping-particle":"","family":"Rafnar","given":"Thorunn","non-dropping-particle":"","parse-names":false,"suffix":""},{"dropping-particle":"","family":"Frigge","given":"Mike","non-dropping-particle":"","parse-names":false,"suffix":""},{"dropping-particle":"","family":"Stacey","given":"Simon N.","non-dropping-particle":"","parse-names":false,"suffix":""},{"dropping-particle":"","family":"Th. Magnusson","given":"Olafur","non-dropping-particle":"","parse-names":false,"suffix":""},{"dropping-particle":"","family":"Thorsteinsdottir","given":"Unnur","non-dropping-particle":"","parse-names":false,"suffix":""},{"dropping-particle":"","family":"Masson","given":"Gisli","non-dropping-particle":"","parse-names":false,"suffix":""},{"dropping-particle":"","family":"Kong","given":"Augustine","non-dropping-particle":"","parse-names":false,"suffix":""},{"dropping-particle":"V.","family":"Halldorsson","given":"Bjarni","non-dropping-particle":"","parse-names":false,"suffix":""},{"dropping-particle":"","family":"Helgason","given":"Agnar","non-dropping-particle":"","parse-names":false,"suffix":""},{"dropping-particle":"","family":"Gudbjartsson","given":"Daniel F.","non-dropping-particle":"","parse-names":false,"suffix":""},{"dropping-particle":"","family":"Stefansson","given":"Kari","non-dropping-particle":"","parse-names":false,"suffix":""}],"container-title":"Nature","id":"ITEM-2","issue":"7673","issued":{"date-parts":[["2017","9","20"]]},"page":"519-522","publisher":"Nature Publishing Group","title":"Parental influence on human germline de novo mutations in 1,548 trios from Iceland","type":"article-journal","volume":"549"},"uris":["http://www.mendeley.com/documents/?uuid=d263776d-e193-3d98-abd9-9cf642ffb5a5"]}],"mendeley":{"formattedCitation":"&lt;sup&gt;3,5&lt;/sup&gt;","plainTextFormattedCitation":"3,5","previouslyFormattedCitation":"&lt;sup&gt;3,5&lt;/sup&gt;"},"properties":{"noteIndex":0},"schema":"https://github.com/citation-style-language/schema/raw/master/csl-citation.json"}</w:instrText>
+        <w:instrText>ADDIN CSL_CITATION {"citationItems":[{"id":"ITEM-1","itemData":{"DOI":"10.1101/gr.185041.114","ISSN":"1088-9051","PMID":"25883321","abstract":"Small insertions and deletions (indels) and large structural variations (SVs) are major contributors to human genetic diversity and disease. However, mutation rates and characteristics of de novo indels and SVs in the general population have remained largely unexplored. We report 332 validated de novo structural changes identified in whole genomes of 250 families, including complex indels, retrotransposon insertions, and interchromosomal events. These data indicate a mutation rate of 2.94 indels (1-20 bp) and 0.16 SVs (&gt;20 bp) per generation. De novo structural changes affect on average 4.1 kbp of genomic sequence and 29 coding bases per generation, which is 91 and 52 times more nucleotides than de novo substitutions, respectively. This contrasts with the equal genomic footprint of inherited SVs and substitutions. An excess of structural changes originated on paternal haplotypes. Additionally, we observed a nonuniform distribution of de novo SVs across offspring. These results reveal the importance of different mutational mechanisms to changes in human genome structure across generations.","author":[{"dropping-particle":"","family":"Kloosterman","given":"Wigard P.","non-dropping-particle":"","parse-names":false,"suffix":""},{"dropping-particle":"","family":"Francioli","given":"Laurent C.","non-dropping-particle":"","parse-names":false,"suffix":""},{"dropping-particle":"","family":"Hormozdiari","given":"Fereydoun","non-dropping-particle":"","parse-names":false,"suffix":""},{"dropping-particle":"","family":"Marschall","given":"Tobias","non-dropping-particle":"","parse-names":false,"suffix":""},{"dropping-particle":"","family":"Hehir-Kwa","given":"Jayne Y.","non-dropping-particle":"","parse-names":false,"suffix":""},{"dropping-particle":"","family":"Abdellaoui","given":"Abdel","non-dropping-particle":"","parse-names":false,"suffix":""},{"dropping-particle":"","family":"Lameijer","given":"Eric-Wubbo","non-dropping-particle":"","parse-names":false,"suffix":""},{"dropping-particle":"","family":"Moed","given":"Matthijs H.","non-dropping-particle":"","parse-names":false,"suffix":""},{"dropping-particle":"","family":"Koval","given":"Vyacheslav","non-dropping-particle":"","parse-names":false,"suffix":""},{"dropping-particle":"","family":"Renkens","given":"Ivo","non-dropping-particle":"","parse-names":false,"suffix":""},{"dropping-particle":"","family":"Roosmalen","given":"Markus J.","non-dropping-particle":"van","parse-names":false,"suffix":""},{"dropping-particle":"","family":"Arp","given":"Pascal","non-dropping-particle":"","parse-names":false,"suffix":""},{"dropping-particle":"","family":"Karssen","given":"Lennart C.","non-dropping-particle":"","parse-names":false,"suffix":""},{"dropping-particle":"","family":"Coe","given":"Bradley P.","non-dropping-particle":"","parse-names":false,"suffix":""},{"dropping-particle":"","family":"Handsaker","given":"Robert E.","non-dropping-particle":"","parse-names":false,"suffix":""},{"dropping-particle":"","family":"Suchiman","given":"Eka D.","non-dropping-particle":"","parse-names":false,"suffix":""},{"dropping-particle":"","family":"Cuppen","given":"Edwin","non-dropping-particle":"","parse-names":false,"suffix":""},{"dropping-particle":"","family":"Thung","given":"Djie Tjwan","non-dropping-particle":"","parse-names":false,"suffix":""},{"dropping-particle":"","family":"McVey","given":"Mitch","non-dropping-particle":"","parse-names":false,"suffix":""},{"dropping-particle":"","family":"Wendl","given":"Michael C.","non-dropping-particle":"","parse-names":false,"suffix":""},{"dropping-particle":"","family":"Uitterlinden","given":"André","non-dropping-particle":"","parse-names":false,"suffix":""},{"dropping-particle":"","family":"Duijn","given":"Cornelia M.","non-dropping-particle":"van","parse-names":false,"suffix":""},{"dropping-particle":"","family":"Swertz","given":"Morris A.","non-dropping-particle":"","parse-names":false,"suffix":""},{"dropping-particle":"","family":"Wijmenga","given":"Cisca","non-dropping-particle":"","parse-names":false,"suffix":""},{"dropping-particle":"","family":"Ommen","given":"GertJan B.","non-dropping-particle":"van","parse-names":false,"suffix":""},{"dropping-particle":"","family":"Slagboom","given":"P. Eline","non-dropping-particle":"","parse-names":false,"suffix":""},{"dropping-particle":"","family":"Boomsma","given":"Dorret I.","non-dropping-particle":"","parse-names":false,"suffix":""},{"dropping-particle":"","family":"Schönhuth","given":"Alexander","non-dropping-particle":"","parse-names":false,"suffix":""},{"dropping-particle":"","family":"Eichler","given":"Evan E.","non-dropping-particle":"","parse-names":false,"suffix":""},{"dropping-particle":"","family":"Bakker","given":"Paul I.W.","non-dropping-particle":"de","parse-names":false,"suffix":""},{"dropping-particle":"","family":"Ye","given":"Kai","non-dropping-particle":"","parse-names":false,"suffix":""},{"dropping-particle":"","family":"Guryev","given":"Victor","non-dropping-particle":"","parse-names":false,"suffix":""},{"dropping-particle":"","family":"Guryev","given":"Victor","non-dropping-particle":"","parse-names":false,"suffix":""}],"container-title":"Genome Research","id":"ITEM-1","issue":"6","issued":{"date-parts":[["2015","6"]]},"page":"792-801","title":"Characteristics of de novo structural changes in the human genome","type":"article-journal","volume":"25"},"uris":["http://www.mendeley.com/documents/?uuid=12a93df1-fa53-3099-9644-6bc112b64cd0"]}],"mendeley":{"formattedCitation":"&lt;sup&gt;3&lt;/sup&gt;","plainTextFormattedCitation":"3","previouslyFormattedCitation":"&lt;sup&gt;3&lt;/sup&gt;"},"properties":{"noteIndex":0},"schema":"https://github.com/citation-style-language/schema/raw/master/csl-citation.json"}</w:instrText>
       </w:r>
       <w:r>
         <w:rPr>
@@ -4540,7 +5568,7 @@
           <w:noProof/>
           <w:vertAlign w:val="superscript"/>
         </w:rPr>
-        <w:t>3,5</w:t>
+        <w:t>3</w:t>
       </w:r>
       <w:r>
         <w:rPr>
@@ -4552,20 +5580,213 @@
         <w:rPr>
           <w:rFonts w:ascii="Arial" w:hAnsi="Arial" w:cs="Arial"/>
         </w:rPr>
-        <w:t xml:space="preserve"> We used read-pair tracing to phase DNVs identified with short-read whole genome sequencing (</w:t>
-      </w:r>
-      <w:r>
-        <w:rPr>
-          <w:rFonts w:ascii="Arial" w:hAnsi="Arial" w:cs="Arial"/>
-          <w:b/>
-        </w:rPr>
-        <w:t>Figure 1</w:t>
-      </w:r>
-      <w:r>
-        <w:rPr>
-          <w:rFonts w:ascii="Arial" w:hAnsi="Arial" w:cs="Arial"/>
-        </w:rPr>
-        <w:t>), achieving similar results for short-read phasing (23%, N=305 trios) but a considerably higher fraction phased with low-coverage (&lt;10x) long-read technology (84%, N=10 trios).</w:t>
+        <w:t xml:space="preserve"> We found the highest deletion/insertion ratio in non-CCCs </w:t>
+      </w:r>
+      <w:r>
+        <w:rPr>
+          <w:rFonts w:ascii="Arial" w:hAnsi="Arial" w:cs="Arial"/>
+        </w:rPr>
+        <w:t xml:space="preserve">(range 9:1 to 24:1), consistent with previous results and </w:t>
+      </w:r>
+      <w:r>
+        <w:rPr>
+          <w:rFonts w:ascii="Arial" w:hAnsi="Arial" w:cs="Arial"/>
+        </w:rPr>
+        <w:t xml:space="preserve">mutagenesis during </w:t>
+      </w:r>
+      <w:r>
+        <w:rPr>
+          <w:rFonts w:ascii="Arial" w:hAnsi="Arial" w:cs="Arial"/>
+        </w:rPr>
+        <w:t xml:space="preserve">non-homologous end-joining </w:t>
+      </w:r>
+      <w:r>
+        <w:rPr>
+          <w:rFonts w:ascii="Arial" w:hAnsi="Arial" w:cs="Arial"/>
+        </w:rPr>
+        <w:t>repair.</w:t>
+      </w:r>
+      <w:r>
+        <w:rPr>
+          <w:rFonts w:ascii="Arial" w:hAnsi="Arial" w:cs="Arial"/>
+        </w:rPr>
+        <w:fldChar w:fldCharType="begin" w:fldLock="1"/>
+      </w:r>
+      <w:r>
+        <w:rPr>
+          <w:rFonts w:ascii="Arial" w:hAnsi="Arial" w:cs="Arial"/>
+        </w:rPr>
+        <w:instrText>ADDIN CSL_CITATION {"citationItems":[{"id":"ITEM-1","itemData":{"DOI":"10.1101/gr.185041.114","ISSN":"1088-9051","PMID":"25883321","abstract":"Small insertions and deletions (indels) and large structural variations (SVs) are major contributors to human genetic diversity and disease. However, mutation rates and characteristics of de novo indels and SVs in the general population have remained largely unexplored. We report 332 validated de novo structural changes identified in whole genomes of 250 families, including complex indels, retrotransposon insertions, and interchromosomal events. These data indicate a mutation rate of 2.94 indels (1-20 bp) and 0.16 SVs (&gt;20 bp) per generation. De novo structural changes affect on average 4.1 kbp of genomic sequence and 29 coding bases per generation, which is 91 and 52 times more nucleotides than de novo substitutions, respectively. This contrasts with the equal genomic footprint of inherited SVs and substitutions. An excess of structural changes originated on paternal haplotypes. Additionally, we observed a nonuniform distribution of de novo SVs across offspring. These results reveal the importance of different mutational mechanisms to changes in human genome structure across generations.","author":[{"dropping-particle":"","family":"Kloosterman","given":"Wigard P.","non-dropping-particle":"","parse-names":false,"suffix":""},{"dropping-particle":"","family":"Francioli","given":"Laurent C.","non-dropping-particle":"","parse-names":false,"suffix":""},{"dropping-particle":"","family":"Hormozdiari","given":"Fereydoun","non-dropping-particle":"","parse-names":false,"suffix":""},{"dropping-particle":"","family":"Marschall","given":"Tobias","non-dropping-particle":"","parse-names":false,"suffix":""},{"dropping-particle":"","family":"Hehir-Kwa","given":"Jayne Y.","non-dropping-particle":"","parse-names":false,"suffix":""},{"dropping-particle":"","family":"Abdellaoui","given":"Abdel","non-dropping-particle":"","parse-names":false,"suffix":""},{"dropping-particle":"","family":"Lameijer","given":"Eric-Wubbo","non-dropping-particle":"","parse-names":false,"suffix":""},{"dropping-particle":"","family":"Moed","given":"Matthijs H.","non-dropping-particle":"","parse-names":false,"suffix":""},{"dropping-particle":"","family":"Koval","given":"Vyacheslav","non-dropping-particle":"","parse-names":false,"suffix":""},{"dropping-particle":"","family":"Renkens","given":"Ivo","non-dropping-particle":"","parse-names":false,"suffix":""},{"dropping-particle":"","family":"Roosmalen","given":"Markus J.","non-dropping-particle":"van","parse-names":false,"suffix":""},{"dropping-particle":"","family":"Arp","given":"Pascal","non-dropping-particle":"","parse-names":false,"suffix":""},{"dropping-particle":"","family":"Karssen","given":"Lennart C.","non-dropping-particle":"","parse-names":false,"suffix":""},{"dropping-particle":"","family":"Coe","given":"Bradley P.","non-dropping-particle":"","parse-names":false,"suffix":""},{"dropping-particle":"","family":"Handsaker","given":"Robert E.","non-dropping-particle":"","parse-names":false,"suffix":""},{"dropping-particle":"","family":"Suchiman","given":"Eka D.","non-dropping-particle":"","parse-names":false,"suffix":""},{"dropping-particle":"","family":"Cuppen","given":"Edwin","non-dropping-particle":"","parse-names":false,"suffix":""},{"dropping-particle":"","family":"Thung","given":"Djie Tjwan","non-dropping-particle":"","parse-names":false,"suffix":""},{"dropping-particle":"","family":"McVey","given":"Mitch","non-dropping-particle":"","parse-names":false,"suffix":""},{"dropping-particle":"","family":"Wendl","given":"Michael C.","non-dropping-particle":"","parse-names":false,"suffix":""},{"dropping-particle":"","family":"Uitterlinden","given":"André","non-dropping-particle":"","parse-names":false,"suffix":""},{"dropping-particle":"","family":"Duijn","given":"Cornelia M.","non-dropping-particle":"van","parse-names":false,"suffix":""},{"dropping-particle":"","family":"Swertz","given":"Morris A.","non-dropping-particle":"","parse-names":false,"suffix":""},{"dropping-particle":"","family":"Wijmenga","given":"Cisca","non-dropping-particle":"","parse-names":false,"suffix":""},{"dropping-particle":"","family":"Ommen","given":"GertJan B.","non-dropping-particle":"van","parse-names":false,"suffix":""},{"dropping-particle":"","family":"Slagboom","given":"P. Eline","non-dropping-particle":"","parse-names":false,"suffix":""},{"dropping-particle":"","family":"Boomsma","given":"Dorret I.","non-dropping-particle":"","parse-names":false,"suffix":""},{"dropping-particle":"","family":"Schönhuth","given":"Alexander","non-dropping-particle":"","parse-names":false,"suffix":""},{"dropping-particle":"","family":"Eichler","given":"Evan E.","non-dropping-particle":"","parse-names":false,"suffix":""},{"dropping-particle":"","family":"Bakker","given":"Paul I.W.","non-dropping-particle":"de","parse-names":false,"suffix":""},{"dropping-particle":"","family":"Ye","given":"Kai","non-dropping-particle":"","parse-names":false,"suffix":""},{"dropping-particle":"","family":"Guryev","given":"Victor","non-dropping-particle":"","parse-names":false,"suffix":""},{"dropping-particle":"","family":"Guryev","given":"Victor","non-dropping-particle":"","parse-names":false,"suffix":""}],"container-title":"Genome Research","id":"ITEM-1","issue":"6","issued":{"date-parts":[["2015","6"]]},"page":"792-801","title":"Characteristics of de novo structural changes in the human genome","type":"article-journal","volume":"25"},"uris":["http://www.mendeley.com/documents/?uuid=12a93df1-fa53-3099-9644-6bc112b64cd0"]}],"mendeley":{"formattedCitation":"&lt;sup&gt;3&lt;/sup&gt;","plainTextFormattedCitation":"3","previouslyFormattedCitation":"&lt;sup&gt;3&lt;/sup&gt;"},"properties":{"noteIndex":0},"schema":"https://github.com/citation-style-language/schema/raw/master/csl-citation.json"}</w:instrText>
+      </w:r>
+      <w:r>
+        <w:rPr>
+          <w:rFonts w:ascii="Arial" w:hAnsi="Arial" w:cs="Arial"/>
+        </w:rPr>
+        <w:fldChar w:fldCharType="separate"/>
+      </w:r>
+      <w:r>
+        <w:rPr>
+          <w:rFonts w:ascii="Arial" w:hAnsi="Arial" w:cs="Arial"/>
+          <w:noProof/>
+          <w:vertAlign w:val="superscript"/>
+        </w:rPr>
+        <w:t>3</w:t>
+      </w:r>
+      <w:r>
+        <w:rPr>
+          <w:rFonts w:ascii="Arial" w:hAnsi="Arial" w:cs="Arial"/>
+        </w:rPr>
+        <w:fldChar w:fldCharType="end"/>
+      </w:r>
+      <w:r>
+        <w:rPr>
+          <w:rFonts w:ascii="Arial" w:hAnsi="Arial" w:cs="Arial"/>
+        </w:rPr>
+        <w:t xml:space="preserve"> </w:t>
+      </w:r>
+      <w:r>
+        <w:rPr>
+          <w:rFonts w:ascii="Arial" w:hAnsi="Arial" w:cs="Arial"/>
+        </w:rPr>
+        <w:t xml:space="preserve">We then compared </w:t>
+      </w:r>
+      <w:r>
+        <w:rPr>
+          <w:rFonts w:ascii="Arial" w:hAnsi="Arial" w:cs="Arial"/>
+        </w:rPr>
+        <w:t>the number of indels per class with parental age (</w:t>
+      </w:r>
+      <w:r>
+        <w:rPr>
+          <w:rFonts w:ascii="Arial" w:hAnsi="Arial" w:cs="Arial"/>
+          <w:b/>
+        </w:rPr>
+        <w:t>Figure 2</w:t>
+      </w:r>
+      <w:r>
+        <w:rPr>
+          <w:rFonts w:ascii="Arial" w:hAnsi="Arial" w:cs="Arial"/>
+        </w:rPr>
+        <w:t xml:space="preserve"> and </w:t>
+      </w:r>
+      <w:r>
+        <w:rPr>
+          <w:rFonts w:ascii="Arial" w:hAnsi="Arial" w:cs="Arial"/>
+          <w:b/>
+        </w:rPr>
+        <w:t>Supplemental Figure 2</w:t>
+      </w:r>
+      <w:r>
+        <w:rPr>
+          <w:rFonts w:ascii="Arial" w:hAnsi="Arial" w:cs="Arial"/>
+        </w:rPr>
+        <w:t>)</w:t>
+      </w:r>
+      <w:r>
+        <w:rPr>
+          <w:rFonts w:ascii="Arial" w:hAnsi="Arial" w:cs="Arial"/>
+        </w:rPr>
+        <w:t xml:space="preserve">. </w:t>
+      </w:r>
+      <w:r>
+        <w:rPr>
+          <w:rFonts w:ascii="Arial" w:hAnsi="Arial" w:cs="Arial"/>
+        </w:rPr>
+        <w:t>In a meta-analysis of all approaches, t</w:t>
+      </w:r>
+      <w:r>
+        <w:rPr>
+          <w:rFonts w:ascii="Arial" w:hAnsi="Arial" w:cs="Arial"/>
+        </w:rPr>
+        <w:t xml:space="preserve">he </w:t>
+      </w:r>
+      <w:r>
+        <w:rPr>
+          <w:rFonts w:ascii="Arial" w:hAnsi="Arial" w:cs="Arial"/>
+        </w:rPr>
+        <w:t xml:space="preserve">only statistically significant </w:t>
+      </w:r>
+      <w:r>
+        <w:rPr>
+          <w:rFonts w:ascii="Arial" w:hAnsi="Arial" w:cs="Arial"/>
+        </w:rPr>
+        <w:t>correlation occurred between CCCs/trio and father’s age</w:t>
+      </w:r>
+      <w:r>
+        <w:rPr>
+          <w:rFonts w:ascii="Arial" w:hAnsi="Arial" w:cs="Arial"/>
+        </w:rPr>
+        <w:t xml:space="preserve"> (</w:t>
+      </w:r>
+      <w:r>
+        <w:rPr>
+          <w:rFonts w:ascii="Arial" w:hAnsi="Arial" w:cs="Arial"/>
+        </w:rPr>
+        <w:t xml:space="preserve">two-sided meta-analysis </w:t>
+      </w:r>
+      <w:r>
+        <w:rPr>
+          <w:rFonts w:ascii="Arial" w:hAnsi="Arial" w:cs="Arial"/>
+          <w:i/>
+        </w:rPr>
+        <w:t>P</w:t>
+      </w:r>
+      <w:r>
+        <w:rPr>
+          <w:rFonts w:ascii="Arial" w:hAnsi="Arial" w:cs="Arial"/>
+        </w:rPr>
+        <w:t>=7.1x10</w:t>
+      </w:r>
+      <w:r>
+        <w:rPr>
+          <w:rFonts w:ascii="Arial" w:hAnsi="Arial" w:cs="Arial"/>
+          <w:vertAlign w:val="superscript"/>
+        </w:rPr>
+        <w:t>-3</w:t>
+      </w:r>
+      <w:r>
+        <w:rPr>
+          <w:rFonts w:ascii="Arial" w:hAnsi="Arial" w:cs="Arial"/>
+        </w:rPr>
+        <w:t>)</w:t>
+      </w:r>
+      <w:r>
+        <w:rPr>
+          <w:rFonts w:ascii="Arial" w:hAnsi="Arial" w:cs="Arial"/>
+        </w:rPr>
+        <w:t>.</w:t>
+      </w:r>
+      <w:r>
+        <w:rPr>
+          <w:rFonts w:ascii="Arial" w:hAnsi="Arial" w:cs="Arial"/>
+        </w:rPr>
+        <w:t xml:space="preserve"> This result was confirmed with Poisson mixed effects regression across all three cohorts (</w:t>
+      </w:r>
+      <w:r>
+        <w:rPr>
+          <w:rFonts w:ascii="Arial" w:hAnsi="Arial" w:cs="Arial"/>
+          <w:i/>
+        </w:rPr>
+        <w:t>P</w:t>
+      </w:r>
+      <w:r>
+        <w:rPr>
+          <w:rFonts w:ascii="Arial" w:hAnsi="Arial" w:cs="Arial"/>
+        </w:rPr>
+        <w:t>=1.5x10</w:t>
+      </w:r>
+      <w:r>
+        <w:rPr>
+          <w:rFonts w:ascii="Arial" w:hAnsi="Arial" w:cs="Arial"/>
+          <w:vertAlign w:val="superscript"/>
+        </w:rPr>
+        <w:t>-3</w:t>
+      </w:r>
+      <w:r>
+        <w:rPr>
+          <w:rFonts w:ascii="Arial" w:hAnsi="Arial" w:cs="Arial"/>
+        </w:rPr>
+        <w:t>).</w:t>
       </w:r>
     </w:p>
     <w:p>
@@ -4579,20 +5800,57 @@
         <w:rPr>
           <w:rFonts w:ascii="Arial" w:hAnsi="Arial" w:cs="Arial"/>
         </w:rPr>
-        <w:t xml:space="preserve">Having phased DNVs in two cohorts, we first sought to replicate previous </w:t>
-      </w:r>
-      <w:r>
-        <w:rPr>
-          <w:rFonts w:ascii="Arial" w:hAnsi="Arial" w:cs="Arial"/>
-          <w:i/>
-        </w:rPr>
-        <w:t xml:space="preserve">de novo </w:t>
-      </w:r>
-      <w:r>
-        <w:rPr>
-          <w:rFonts w:ascii="Arial" w:hAnsi="Arial" w:cs="Arial"/>
-        </w:rPr>
-        <w:t>SNV associations with parental age. Previously, C&gt;A and T&gt;G DNVs were observed to have significant enrichment for paternal origin, while C&gt;T DNVs were found to have significant enrichment for maternal origin.</w:t>
+        <w:t xml:space="preserve">In order to derive further insight into the </w:t>
+      </w:r>
+      <w:r>
+        <w:rPr>
+          <w:rFonts w:ascii="Arial" w:hAnsi="Arial" w:cs="Arial"/>
+          <w:i/>
+        </w:rPr>
+        <w:t>de novo</w:t>
+      </w:r>
+      <w:r>
+        <w:rPr>
+          <w:rFonts w:ascii="Arial" w:hAnsi="Arial" w:cs="Arial"/>
+        </w:rPr>
+        <w:t xml:space="preserve"> indel genesis mechanisms, we sub-divided the </w:t>
+      </w:r>
+      <w:r>
+        <w:rPr>
+          <w:rFonts w:ascii="Arial" w:hAnsi="Arial" w:cs="Arial"/>
+        </w:rPr>
+        <w:t>CC</w:t>
+      </w:r>
+      <w:r>
+        <w:rPr>
+          <w:rFonts w:ascii="Arial" w:hAnsi="Arial" w:cs="Arial"/>
+        </w:rPr>
+        <w:t>Cs</w:t>
+      </w:r>
+      <w:r>
+        <w:rPr>
+          <w:rFonts w:ascii="Arial" w:hAnsi="Arial" w:cs="Arial"/>
+        </w:rPr>
+        <w:t xml:space="preserve">. </w:t>
+      </w:r>
+      <w:r>
+        <w:rPr>
+          <w:rFonts w:ascii="Arial" w:hAnsi="Arial" w:cs="Arial"/>
+        </w:rPr>
+        <w:t xml:space="preserve">Despite the lower number of </w:t>
+      </w:r>
+      <w:r>
+        <w:rPr>
+          <w:rFonts w:ascii="Arial" w:hAnsi="Arial" w:cs="Arial"/>
+          <w:i/>
+        </w:rPr>
+        <w:t>de novo</w:t>
+      </w:r>
+      <w:r>
+        <w:rPr>
+          <w:rFonts w:ascii="Arial" w:hAnsi="Arial" w:cs="Arial"/>
+        </w:rPr>
+        <w:t xml:space="preserve"> CCC indels identified in repeat-masked</w:t>
       </w:r>
       <w:r>
         <w:rPr>
@@ -4604,7 +5862,7 @@
         <w:rPr>
           <w:rFonts w:ascii="Arial" w:hAnsi="Arial" w:cs="Arial"/>
         </w:rPr>
-        <w:instrText>ADDIN CSL_CITATION {"citationItems":[{"id":"ITEM-1","itemData":{"DOI":"10.1038/nature24018","ISSN":"0028-0836","abstract":"Whole-genome sequencing data of 14,688 Icelanders, including 1,548 parent–offspring trios, show how the age and sex of parents affect the rate and spectrum of de novo mutations.","author":[{"dropping-particle":"","family":"Jónsson","given":"Hákon","non-dropping-particle":"","parse-names":false,"suffix":""},{"dropping-particle":"","family":"Sulem","given":"Patrick","non-dropping-particle":"","parse-names":false,"suffix":""},{"dropping-particle":"","family":"Kehr","given":"Birte","non-dropping-particle":"","parse-names":false,"suffix":""},{"dropping-particle":"","family":"Kristmundsdottir","given":"Snaedis","non-dropping-particle":"","parse-names":false,"suffix":""},{"dropping-particle":"","family":"Zink","given":"Florian","non-dropping-particle":"","parse-names":false,"suffix":""},{"dropping-particle":"","family":"Hjartarson","given":"Eirikur","non-dropping-particle":"","parse-names":false,"suffix":""},{"dropping-particle":"","family":"Hardarson","given":"Marteinn T.","non-dropping-particle":"","parse-names":false,"suffix":""},{"dropping-particle":"","family":"Hjorleifsson","given":"Kristjan E.","non-dropping-particle":"","parse-names":false,"suffix":""},{"dropping-particle":"","family":"Eggertsson","given":"Hannes P.","non-dropping-particle":"","parse-names":false,"suffix":""},{"dropping-particle":"","family":"Gudjonsson","given":"Sigurjon Axel","non-dropping-particle":"","parse-names":false,"suffix":""},{"dropping-particle":"","family":"Ward","given":"Lucas D.","non-dropping-particle":"","parse-names":false,"suffix":""},{"dropping-particle":"","family":"Arnadottir","given":"Gudny A.","non-dropping-particle":"","parse-names":false,"suffix":""},{"dropping-particle":"","family":"Helgason","given":"Einar A.","non-dropping-particle":"","parse-names":false,"suffix":""},{"dropping-particle":"","family":"Helgason","given":"Hannes","non-dropping-particle":"","parse-names":false,"suffix":""},{"dropping-particle":"","family":"Gylfason","given":"Arnaldur","non-dropping-particle":"","parse-names":false,"suffix":""},{"dropping-particle":"","family":"Jonasdottir","given":"Adalbjorg","non-dropping-particle":"","parse-names":false,"suffix":""},{"dropping-particle":"","family":"Jonasdottir","given":"Aslaug","non-dropping-particle":"","parse-names":false,"suffix":""},{"dropping-particle":"","family":"Rafnar","given":"Thorunn","non-dropping-particle":"","parse-names":false,"suffix":""},{"dropping-particle":"","family":"Frigge","given":"Mike","non-dropping-particle":"","parse-names":false,"suffix":""},{"dropping-particle":"","family":"Stacey","given":"Simon N.","non-dropping-particle":"","parse-names":false,"suffix":""},{"dropping-particle":"","family":"Th. Magnusson","given":"Olafur","non-dropping-particle":"","parse-names":false,"suffix":""},{"dropping-particle":"","family":"Thorsteinsdottir","given":"Unnur","non-dropping-particle":"","parse-names":false,"suffix":""},{"dropping-particle":"","family":"Masson","given":"Gisli","non-dropping-particle":"","parse-names":false,"suffix":""},{"dropping-particle":"","family":"Kong","given":"Augustine","non-dropping-particle":"","parse-names":false,"suffix":""},{"dropping-particle":"V.","family":"Halldorsson","given":"Bjarni","non-dropping-particle":"","parse-names":false,"suffix":""},{"dropping-particle":"","family":"Helgason","given":"Agnar","non-dropping-particle":"","parse-names":false,"suffix":""},{"dropping-particle":"","family":"Gudbjartsson","given":"Daniel F.","non-dropping-particle":"","parse-names":false,"suffix":""},{"dropping-particle":"","family":"Stefansson","given":"Kari","non-dropping-particle":"","parse-names":false,"suffix":""}],"container-title":"Nature","id":"ITEM-1","issue":"7673","issued":{"date-parts":[["2017","9","20"]]},"page":"519-522","publisher":"Nature Publishing Group","title":"Parental influence on human germline de novo mutations in 1,548 trios from Iceland","type":"article-journal","volume":"549"},"uris":["http://www.mendeley.com/documents/?uuid=d263776d-e193-3d98-abd9-9cf642ffb5a5"]}],"mendeley":{"formattedCitation":"&lt;sup&gt;5&lt;/sup&gt;","plainTextFormattedCitation":"5","previouslyFormattedCitation":"&lt;sup&gt;5&lt;/sup&gt;"},"properties":{"noteIndex":0},"schema":"https://github.com/citation-style-language/schema/raw/master/csl-citation.json"}</w:instrText>
+        <w:instrText>ADDIN CSL_CITATION {"citationItems":[{"id":"ITEM-1","itemData":{"URL":"http://www.repeatmasker.org/","author":[{"dropping-particle":"","family":"Smit","given":"Arian","non-dropping-particle":"","parse-names":false,"suffix":""},{"dropping-particle":"","family":"Glusman","given":"Gustavo","non-dropping-particle":"","parse-names":false,"suffix":""},{"dropping-particle":"","family":"Hubley","given":"Robert","non-dropping-particle":"","parse-names":false,"suffix":""}],"id":"ITEM-1","issued":{"date-parts":[["0"]]},"title":"RepeatMasker 4.0","type":"webpage"},"uris":["http://www.mendeley.com/documents/?uuid=0b77e7b7-4353-4a2d-8c37-7527ff91daee"]}],"mendeley":{"formattedCitation":"&lt;sup&gt;10&lt;/sup&gt;","plainTextFormattedCitation":"10"},"properties":{"noteIndex":0},"schema":"https://github.com/citation-style-language/schema/raw/master/csl-citation.json"}</w:instrText>
       </w:r>
       <w:r>
         <w:rPr>
@@ -4618,7 +5876,7 @@
           <w:noProof/>
           <w:vertAlign w:val="superscript"/>
         </w:rPr>
-        <w:t>5</w:t>
+        <w:t>10</w:t>
       </w:r>
       <w:r>
         <w:rPr>
@@ -4630,26 +5888,238 @@
         <w:rPr>
           <w:rFonts w:ascii="Arial" w:hAnsi="Arial" w:cs="Arial"/>
         </w:rPr>
+        <w:t xml:space="preserve"> genomic regions (SINEs, LINEs, </w:t>
+      </w:r>
+      <w:r>
+        <w:rPr>
+          <w:rFonts w:ascii="Arial" w:hAnsi="Arial" w:cs="Arial"/>
+        </w:rPr>
+        <w:t xml:space="preserve">LCRs, </w:t>
+      </w:r>
+      <w:r>
+        <w:rPr>
+          <w:rFonts w:ascii="Arial" w:hAnsi="Arial" w:cs="Arial"/>
+          <w:i/>
+        </w:rPr>
+        <w:t>etc</w:t>
+      </w:r>
+      <w:r>
+        <w:rPr>
+          <w:rFonts w:ascii="Arial" w:hAnsi="Arial" w:cs="Arial"/>
+        </w:rPr>
+        <w:t>.)</w:t>
+      </w:r>
+      <w:r>
+        <w:rPr>
+          <w:rFonts w:ascii="Arial" w:hAnsi="Arial" w:cs="Arial"/>
+        </w:rPr>
+        <w:t xml:space="preserve">, </w:t>
+      </w:r>
+      <w:r>
+        <w:rPr>
+          <w:rFonts w:ascii="Arial" w:hAnsi="Arial" w:cs="Arial"/>
+          <w:i/>
+        </w:rPr>
+        <w:t>de novo</w:t>
+      </w:r>
+      <w:r>
+        <w:rPr>
+          <w:rFonts w:ascii="Arial" w:hAnsi="Arial" w:cs="Arial"/>
+        </w:rPr>
+        <w:t xml:space="preserve"> CCC indels in repetitive regions had </w:t>
+      </w:r>
+      <w:r>
+        <w:rPr>
+          <w:rFonts w:ascii="Arial" w:hAnsi="Arial" w:cs="Arial"/>
+        </w:rPr>
+        <w:t>significant</w:t>
+      </w:r>
+      <w:r>
+        <w:rPr>
+          <w:rFonts w:ascii="Arial" w:hAnsi="Arial" w:cs="Arial"/>
+        </w:rPr>
+        <w:t xml:space="preserve"> correlations with paternal age (</w:t>
+      </w:r>
+      <w:r>
+        <w:rPr>
+          <w:rFonts w:ascii="Arial" w:hAnsi="Arial" w:cs="Arial"/>
+        </w:rPr>
+        <w:t xml:space="preserve">two-sided meta-analysis </w:t>
+      </w:r>
+      <w:r>
+        <w:rPr>
+          <w:rFonts w:ascii="Arial" w:hAnsi="Arial" w:cs="Arial"/>
+          <w:i/>
+        </w:rPr>
+        <w:t>P</w:t>
+      </w:r>
+      <w:r>
+        <w:rPr>
+          <w:rFonts w:ascii="Arial" w:hAnsi="Arial" w:cs="Arial"/>
+        </w:rPr>
+        <w:t>=0.0</w:t>
+      </w:r>
+      <w:r>
+        <w:rPr>
+          <w:rFonts w:ascii="Arial" w:hAnsi="Arial" w:cs="Arial"/>
+        </w:rPr>
+        <w:t>2</w:t>
+      </w:r>
+      <w:r>
+        <w:rPr>
+          <w:rFonts w:ascii="Arial" w:hAnsi="Arial" w:cs="Arial"/>
+        </w:rPr>
+        <w:t>, 233 paternal indels</w:t>
+      </w:r>
+      <w:r>
+        <w:rPr>
+          <w:rFonts w:ascii="Arial" w:hAnsi="Arial" w:cs="Arial"/>
+        </w:rPr>
+        <w:t>)</w:t>
+      </w:r>
+      <w:r>
+        <w:rPr>
+          <w:rFonts w:ascii="Arial" w:hAnsi="Arial" w:cs="Arial"/>
+        </w:rPr>
         <w:t xml:space="preserve"> </w:t>
       </w:r>
       <w:r>
         <w:rPr>
           <w:rFonts w:ascii="Arial" w:hAnsi="Arial" w:cs="Arial"/>
         </w:rPr>
+        <w:t xml:space="preserve">while </w:t>
+      </w:r>
+      <w:r>
+        <w:rPr>
+          <w:rFonts w:ascii="Arial" w:hAnsi="Arial" w:cs="Arial"/>
+        </w:rPr>
+        <w:t>CCCs outside of repeats</w:t>
+      </w:r>
+      <w:r>
+        <w:rPr>
+          <w:rFonts w:ascii="Arial" w:hAnsi="Arial" w:cs="Arial"/>
+        </w:rPr>
+        <w:t xml:space="preserve"> </w:t>
+      </w:r>
+      <w:r>
+        <w:rPr>
+          <w:rFonts w:ascii="Arial" w:hAnsi="Arial" w:cs="Arial"/>
+        </w:rPr>
+        <w:t xml:space="preserve">did not </w:t>
+      </w:r>
+      <w:r>
+        <w:rPr>
+          <w:rFonts w:ascii="Arial" w:hAnsi="Arial" w:cs="Arial"/>
+        </w:rPr>
+        <w:t>(</w:t>
+      </w:r>
+      <w:r>
+        <w:rPr>
+          <w:rFonts w:ascii="Arial" w:hAnsi="Arial" w:cs="Arial"/>
+          <w:i/>
+        </w:rPr>
+        <w:t>P</w:t>
+      </w:r>
+      <w:r>
+        <w:rPr>
+          <w:rFonts w:ascii="Arial" w:hAnsi="Arial" w:cs="Arial"/>
+        </w:rPr>
+        <w:t xml:space="preserve"> </w:t>
+      </w:r>
+      <w:r>
+        <w:rPr>
+          <w:rFonts w:ascii="Arial" w:hAnsi="Arial" w:cs="Arial"/>
+        </w:rPr>
+        <w:t>=0.</w:t>
+      </w:r>
+      <w:r>
+        <w:rPr>
+          <w:rFonts w:ascii="Arial" w:hAnsi="Arial" w:cs="Arial"/>
+        </w:rPr>
+        <w:t>1</w:t>
+      </w:r>
+      <w:r>
+        <w:rPr>
+          <w:rFonts w:ascii="Arial" w:hAnsi="Arial" w:cs="Arial"/>
+        </w:rPr>
+        <w:t>4, 278 paternal indels).</w:t>
+      </w:r>
+      <w:r>
+        <w:rPr>
+          <w:rFonts w:ascii="Arial" w:hAnsi="Arial" w:cs="Arial"/>
+        </w:rPr>
+        <w:t xml:space="preserve"> </w:t>
+      </w:r>
+      <w:r>
+        <w:rPr>
+          <w:rFonts w:ascii="Arial" w:hAnsi="Arial" w:cs="Arial"/>
+        </w:rPr>
         <w:t>W</w:t>
       </w:r>
       <w:r>
         <w:rPr>
           <w:rFonts w:ascii="Arial" w:hAnsi="Arial" w:cs="Arial"/>
         </w:rPr>
-        <w:t>e observed the same directionality in all three variant classes (</w:t>
-      </w:r>
-      <w:r>
-        <w:rPr>
-          <w:rFonts w:ascii="Arial" w:hAnsi="Arial" w:cs="Arial"/>
-          <w:b/>
-        </w:rPr>
-        <w:t>Supplemental Figure 1</w:t>
+        <w:t xml:space="preserve">e </w:t>
+      </w:r>
+      <w:r>
+        <w:rPr>
+          <w:rFonts w:ascii="Arial" w:hAnsi="Arial" w:cs="Arial"/>
+        </w:rPr>
+        <w:t xml:space="preserve">also </w:t>
+      </w:r>
+      <w:r>
+        <w:rPr>
+          <w:rFonts w:ascii="Arial" w:hAnsi="Arial" w:cs="Arial"/>
+        </w:rPr>
+        <w:t xml:space="preserve">investigated if the number of </w:t>
+      </w:r>
+      <w:r>
+        <w:rPr>
+          <w:rFonts w:ascii="Arial" w:hAnsi="Arial" w:cs="Arial"/>
+          <w:i/>
+        </w:rPr>
+        <w:t>de novo</w:t>
+      </w:r>
+      <w:r>
+        <w:rPr>
+          <w:rFonts w:ascii="Arial" w:hAnsi="Arial" w:cs="Arial"/>
+        </w:rPr>
+        <w:t xml:space="preserve"> CCC indels in fathers was associated with replication timing in embryonic stem cells, building on previous </w:t>
+      </w:r>
+      <w:r>
+        <w:rPr>
+          <w:rFonts w:ascii="Arial" w:hAnsi="Arial" w:cs="Arial"/>
+        </w:rPr>
+        <w:lastRenderedPageBreak/>
+        <w:t xml:space="preserve">correlations with SNV data. However, we observed no association between father’s age and the fraction of paternally-phased </w:t>
+      </w:r>
+      <w:r>
+        <w:rPr>
+          <w:rFonts w:ascii="Arial" w:hAnsi="Arial" w:cs="Arial"/>
+          <w:i/>
+        </w:rPr>
+        <w:t>de novo</w:t>
+      </w:r>
+      <w:r>
+        <w:rPr>
+          <w:rFonts w:ascii="Arial" w:hAnsi="Arial" w:cs="Arial"/>
+        </w:rPr>
+        <w:t xml:space="preserve"> CCC indels (</w:t>
+      </w:r>
+      <w:r>
+        <w:rPr>
+          <w:rFonts w:ascii="Arial" w:hAnsi="Arial" w:cs="Arial"/>
+          <w:b/>
+        </w:rPr>
+        <w:t xml:space="preserve">Supplemental Figure </w:t>
+      </w:r>
+      <w:r>
+        <w:rPr>
+          <w:rFonts w:ascii="Arial" w:hAnsi="Arial" w:cs="Arial"/>
+          <w:b/>
+        </w:rPr>
+        <w:t>3</w:t>
       </w:r>
       <w:r>
         <w:rPr>
@@ -4660,910 +6130,26 @@
     </w:p>
     <w:p>
       <w:pPr>
-        <w:ind w:firstLine="720"/>
-        <w:rPr>
-          <w:rFonts w:ascii="Arial" w:hAnsi="Arial" w:cs="Arial"/>
-        </w:rPr>
-      </w:pPr>
-      <w:r>
-        <w:rPr>
-          <w:rFonts w:ascii="Arial" w:hAnsi="Arial" w:cs="Arial"/>
-        </w:rPr>
-        <w:t>O</w:t>
-      </w:r>
-      <w:r>
-        <w:rPr>
-          <w:rFonts w:ascii="Arial" w:hAnsi="Arial" w:cs="Arial"/>
-        </w:rPr>
-        <w:t xml:space="preserve">thers </w:t>
-      </w:r>
-      <w:r>
-        <w:rPr>
-          <w:rFonts w:ascii="Arial" w:hAnsi="Arial" w:cs="Arial"/>
-        </w:rPr>
-        <w:t xml:space="preserve">previously observed a correlation between </w:t>
-      </w:r>
-      <w:r>
-        <w:rPr>
-          <w:rFonts w:ascii="Arial" w:hAnsi="Arial" w:cs="Arial"/>
-        </w:rPr>
-        <w:t xml:space="preserve">unphased </w:t>
-      </w:r>
-      <w:r>
-        <w:rPr>
-          <w:rFonts w:ascii="Arial" w:hAnsi="Arial" w:cs="Arial"/>
-          <w:i/>
-        </w:rPr>
-        <w:t>de novo</w:t>
-      </w:r>
-      <w:r>
-        <w:rPr>
-          <w:rFonts w:ascii="Arial" w:hAnsi="Arial" w:cs="Arial"/>
-        </w:rPr>
-        <w:t xml:space="preserve"> </w:t>
-      </w:r>
-      <w:r>
-        <w:rPr>
-          <w:rFonts w:ascii="Arial" w:hAnsi="Arial" w:cs="Arial"/>
-        </w:rPr>
-        <w:t>indels/trio and paternal but not maternal age</w:t>
-      </w:r>
-      <w:r>
-        <w:rPr>
-          <w:rFonts w:ascii="Arial" w:hAnsi="Arial" w:cs="Arial"/>
-        </w:rPr>
-        <w:t xml:space="preserve"> at conception</w:t>
-      </w:r>
-      <w:r>
-        <w:rPr>
-          <w:rFonts w:ascii="Arial" w:hAnsi="Arial" w:cs="Arial"/>
-        </w:rPr>
-        <w:t>.</w:t>
-      </w:r>
-      <w:r>
-        <w:rPr>
-          <w:rFonts w:ascii="Arial" w:hAnsi="Arial" w:cs="Arial"/>
-        </w:rPr>
-        <w:fldChar w:fldCharType="begin" w:fldLock="1"/>
-      </w:r>
-      <w:r>
-        <w:rPr>
-          <w:rFonts w:ascii="Arial" w:hAnsi="Arial" w:cs="Arial"/>
-        </w:rPr>
-        <w:instrText>ADDIN CSL_CITATION {"citationItems":[{"id":"ITEM-1","itemData":{"DOI":"10.1038/nature24018","ISSN":"0028-0836","abstract":"Whole-genome sequencing data of 14,688 Icelanders, including 1,548 parent–offspring trios, show how the age and sex of parents affect the rate and spectrum of de novo mutations.","author":[{"dropping-particle":"","family":"Jónsson","given":"Hákon","non-dropping-particle":"","parse-names":false,"suffix":""},{"dropping-particle":"","family":"Sulem","given":"Patrick","non-dropping-particle":"","parse-names":false,"suffix":""},{"dropping-particle":"","family":"Kehr","given":"Birte","non-dropping-particle":"","parse-names":false,"suffix":""},{"dropping-particle":"","family":"Kristmundsdottir","given":"Snaedis","non-dropping-particle":"","parse-names":false,"suffix":""},{"dropping-particle":"","family":"Zink","given":"Florian","non-dropping-particle":"","parse-names":false,"suffix":""},{"dropping-particle":"","family":"Hjartarson","given":"Eirikur","non-dropping-particle":"","parse-names":false,"suffix":""},{"dropping-particle":"","family":"Hardarson","given":"Marteinn T.","non-dropping-particle":"","parse-names":false,"suffix":""},{"dropping-particle":"","family":"Hjorleifsson","given":"Kristjan E.","non-dropping-particle":"","parse-names":false,"suffix":""},{"dropping-particle":"","family":"Eggertsson","given":"Hannes P.","non-dropping-particle":"","parse-names":false,"suffix":""},{"dropping-particle":"","family":"Gudjonsson","given":"Sigurjon Axel","non-dropping-particle":"","parse-names":false,"suffix":""},{"dropping-particle":"","family":"Ward","given":"Lucas D.","non-dropping-particle":"","parse-names":false,"suffix":""},{"dropping-particle":"","family":"Arnadottir","given":"Gudny A.","non-dropping-particle":"","parse-names":false,"suffix":""},{"dropping-particle":"","family":"Helgason","given":"Einar A.","non-dropping-particle":"","parse-names":false,"suffix":""},{"dropping-particle":"","family":"Helgason","given":"Hannes","non-dropping-particle":"","parse-names":false,"suffix":""},{"dropping-particle":"","family":"Gylfason","given":"Arnaldur","non-dropping-particle":"","parse-names":false,"suffix":""},{"dropping-particle":"","family":"Jonasdottir","given":"Adalbjorg","non-dropping-particle":"","parse-names":false,"suffix":""},{"dropping-particle":"","family":"Jonasdottir","given":"Aslaug","non-dropping-particle":"","parse-names":false,"suffix":""},{"dropping-particle":"","family":"Rafnar","given":"Thorunn","non-dropping-particle":"","parse-names":false,"suffix":""},{"dropping-particle":"","family":"Frigge","given":"Mike","non-dropping-particle":"","parse-names":false,"suffix":""},{"dropping-particle":"","family":"Stacey","given":"Simon N.","non-dropping-particle":"","parse-names":false,"suffix":""},{"dropping-particle":"","family":"Th. Magnusson","given":"Olafur","non-dropping-particle":"","parse-names":false,"suffix":""},{"dropping-particle":"","family":"Thorsteinsdottir","given":"Unnur","non-dropping-particle":"","parse-names":false,"suffix":""},{"dropping-particle":"","family":"Masson","given":"Gisli","non-dropping-particle":"","parse-names":false,"suffix":""},{"dropping-particle":"","family":"Kong","given":"Augustine","non-dropping-particle":"","parse-names":false,"suffix":""},{"dropping-particle":"V.","family":"Halldorsson","given":"Bjarni","non-dropping-particle":"","parse-names":false,"suffix":""},{"dropping-particle":"","family":"Helgason","given":"Agnar","non-dropping-particle":"","parse-names":false,"suffix":""},{"dropping-particle":"","family":"Gudbjartsson","given":"Daniel F.","non-dropping-particle":"","parse-names":false,"suffix":""},{"dropping-particle":"","family":"Stefansson","given":"Kari","non-dropping-particle":"","parse-names":false,"suffix":""}],"container-title":"Nature","id":"ITEM-1","issue":"7673","issued":{"date-parts":[["2017","9","20"]]},"page":"519-522","publisher":"Nature Publishing Group","title":"Parental influence on human germline de novo mutations in 1,548 trios from Iceland","type":"article-journal","volume":"549"},"uris":["http://www.mendeley.com/documents/?uuid=d263776d-e193-3d98-abd9-9cf642ffb5a5"]}],"mendeley":{"formattedCitation":"&lt;sup&gt;5&lt;/sup&gt;","plainTextFormattedCitation":"5","previouslyFormattedCitation":"&lt;sup&gt;5&lt;/sup&gt;"},"properties":{"noteIndex":0},"schema":"https://github.com/citation-style-language/schema/raw/master/csl-citation.json"}</w:instrText>
-      </w:r>
-      <w:r>
-        <w:rPr>
-          <w:rFonts w:ascii="Arial" w:hAnsi="Arial" w:cs="Arial"/>
-        </w:rPr>
-        <w:fldChar w:fldCharType="separate"/>
-      </w:r>
-      <w:r>
-        <w:rPr>
-          <w:rFonts w:ascii="Arial" w:hAnsi="Arial" w:cs="Arial"/>
-          <w:noProof/>
-          <w:vertAlign w:val="superscript"/>
-        </w:rPr>
-        <w:t>5</w:t>
-      </w:r>
-      <w:r>
-        <w:rPr>
-          <w:rFonts w:ascii="Arial" w:hAnsi="Arial" w:cs="Arial"/>
-        </w:rPr>
-        <w:fldChar w:fldCharType="end"/>
-      </w:r>
-      <w:r>
-        <w:rPr>
-          <w:rFonts w:ascii="Arial" w:hAnsi="Arial" w:cs="Arial"/>
-        </w:rPr>
-        <w:t xml:space="preserve"> </w:t>
-      </w:r>
-      <w:r>
-        <w:rPr>
-          <w:rFonts w:ascii="Arial" w:hAnsi="Arial" w:cs="Arial"/>
-        </w:rPr>
-        <w:t xml:space="preserve">We </w:t>
-      </w:r>
-      <w:r>
-        <w:rPr>
-          <w:rFonts w:ascii="Arial" w:hAnsi="Arial" w:cs="Arial"/>
-        </w:rPr>
-        <w:t xml:space="preserve">corroborated and </w:t>
-      </w:r>
-      <w:r>
-        <w:rPr>
-          <w:rFonts w:ascii="Arial" w:hAnsi="Arial" w:cs="Arial"/>
-        </w:rPr>
-        <w:t>dissected this observation</w:t>
-      </w:r>
-      <w:r>
-        <w:rPr>
-          <w:rFonts w:ascii="Arial" w:hAnsi="Arial" w:cs="Arial"/>
-        </w:rPr>
-        <w:t xml:space="preserve"> in cohorts representing three </w:t>
-      </w:r>
-      <w:r>
-        <w:rPr>
-          <w:rFonts w:ascii="Arial" w:hAnsi="Arial" w:cs="Arial"/>
-        </w:rPr>
-        <w:t>types</w:t>
-      </w:r>
-      <w:r>
-        <w:rPr>
-          <w:rFonts w:ascii="Arial" w:hAnsi="Arial" w:cs="Arial"/>
-        </w:rPr>
-        <w:t xml:space="preserve"> of phasing, PacBio long-read and Illumina short-read read-pair tracing (described above) as well as indels phased with three-generation haplotype phasing.</w:t>
-      </w:r>
-      <w:r>
-        <w:rPr>
-          <w:rFonts w:ascii="Arial" w:hAnsi="Arial" w:cs="Arial"/>
-        </w:rPr>
-        <w:fldChar w:fldCharType="begin" w:fldLock="1"/>
-      </w:r>
-      <w:r>
-        <w:rPr>
-          <w:rFonts w:ascii="Arial" w:hAnsi="Arial" w:cs="Arial"/>
-        </w:rPr>
-        <w:instrText>ADDIN CSL_CITATION {"citationItems":[{"id":"ITEM-1","itemData":{"DOI":"10.1038/nature24018","ISSN":"0028-0836","abstract":"Whole-genome sequencing data of 14,688 Icelanders, including 1,548 parent–offspring trios, show how the age and sex of parents affect the rate and spectrum of de novo mutations.","author":[{"dropping-particle":"","family":"Jónsson","given":"Hákon","non-dropping-particle":"","parse-names":false,"suffix":""},{"dropping-particle":"","family":"Sulem","given":"Patrick","non-dropping-particle":"","parse-names":false,"suffix":""},{"dropping-particle":"","family":"Kehr","given":"Birte","non-dropping-particle":"","parse-names":false,"suffix":""},{"dropping-particle":"","family":"Kristmundsdottir","given":"Snaedis","non-dropping-particle":"","parse-names":false,"suffix":""},{"dropping-particle":"","family":"Zink","given":"Florian","non-dropping-particle":"","parse-names":false,"suffix":""},{"dropping-particle":"","family":"Hjartarson","given":"Eirikur","non-dropping-particle":"","parse-names":false,"suffix":""},{"dropping-particle":"","family":"Hardarson","given":"Marteinn T.","non-dropping-particle":"","parse-names":false,"suffix":""},{"dropping-particle":"","family":"Hjorleifsson","given":"Kristjan E.","non-dropping-particle":"","parse-names":false,"suffix":""},{"dropping-particle":"","family":"Eggertsson","given":"Hannes P.","non-dropping-particle":"","parse-names":false,"suffix":""},{"dropping-particle":"","family":"Gudjonsson","given":"Sigurjon Axel","non-dropping-particle":"","parse-names":false,"suffix":""},{"dropping-particle":"","family":"Ward","given":"Lucas D.","non-dropping-particle":"","parse-names":false,"suffix":""},{"dropping-particle":"","family":"Arnadottir","given":"Gudny A.","non-dropping-particle":"","parse-names":false,"suffix":""},{"dropping-particle":"","family":"Helgason","given":"Einar A.","non-dropping-particle":"","parse-names":false,"suffix":""},{"dropping-particle":"","family":"Helgason","given":"Hannes","non-dropping-particle":"","parse-names":false,"suffix":""},{"dropping-particle":"","family":"Gylfason","given":"Arnaldur","non-dropping-particle":"","parse-names":false,"suffix":""},{"dropping-particle":"","family":"Jonasdottir","given":"Adalbjorg","non-dropping-particle":"","parse-names":false,"suffix":""},{"dropping-particle":"","family":"Jonasdottir","given":"Aslaug","non-dropping-particle":"","parse-names":false,"suffix":""},{"dropping-particle":"","family":"Rafnar","given":"Thorunn","non-dropping-particle":"","parse-names":false,"suffix":""},{"dropping-particle":"","family":"Frigge","given":"Mike","non-dropping-particle":"","parse-names":false,"suffix":""},{"dropping-particle":"","family":"Stacey","given":"Simon N.","non-dropping-particle":"","parse-names":false,"suffix":""},{"dropping-particle":"","family":"Th. Magnusson","given":"Olafur","non-dropping-particle":"","parse-names":false,"suffix":""},{"dropping-particle":"","family":"Thorsteinsdottir","given":"Unnur","non-dropping-particle":"","parse-names":false,"suffix":""},{"dropping-particle":"","family":"Masson","given":"Gisli","non-dropping-particle":"","parse-names":false,"suffix":""},{"dropping-particle":"","family":"Kong","given":"Augustine","non-dropping-particle":"","parse-names":false,"suffix":""},{"dropping-particle":"V.","family":"Halldorsson","given":"Bjarni","non-dropping-particle":"","parse-names":false,"suffix":""},{"dropping-particle":"","family":"Helgason","given":"Agnar","non-dropping-particle":"","parse-names":false,"suffix":""},{"dropping-particle":"","family":"Gudbjartsson","given":"Daniel F.","non-dropping-particle":"","parse-names":false,"suffix":""},{"dropping-particle":"","family":"Stefansson","given":"Kari","non-dropping-particle":"","parse-names":false,"suffix":""}],"container-title":"Nature","id":"ITEM-1","issue":"7673","issued":{"date-parts":[["2017","9","20"]]},"page":"519-522","publisher":"Nature Publishing Group","title":"Parental influence on human germline de novo mutations in 1,548 trios from Iceland","type":"article-journal","volume":"549"},"uris":["http://www.mendeley.com/documents/?uuid=d263776d-e193-3d98-abd9-9cf642ffb5a5"]}],"mendeley":{"formattedCitation":"&lt;sup&gt;5&lt;/sup&gt;","plainTextFormattedCitation":"5","previouslyFormattedCitation":"&lt;sup&gt;5&lt;/sup&gt;"},"properties":{"noteIndex":0},"schema":"https://github.com/citation-style-language/schema/raw/master/csl-citation.json"}</w:instrText>
-      </w:r>
-      <w:r>
-        <w:rPr>
-          <w:rFonts w:ascii="Arial" w:hAnsi="Arial" w:cs="Arial"/>
-        </w:rPr>
-        <w:fldChar w:fldCharType="separate"/>
-      </w:r>
-      <w:r>
-        <w:rPr>
-          <w:rFonts w:ascii="Arial" w:hAnsi="Arial" w:cs="Arial"/>
-          <w:noProof/>
-          <w:vertAlign w:val="superscript"/>
-        </w:rPr>
-        <w:t>5</w:t>
-      </w:r>
-      <w:r>
-        <w:rPr>
-          <w:rFonts w:ascii="Arial" w:hAnsi="Arial" w:cs="Arial"/>
-        </w:rPr>
-        <w:fldChar w:fldCharType="end"/>
-      </w:r>
-      <w:r>
-        <w:rPr>
-          <w:rFonts w:ascii="Arial" w:hAnsi="Arial" w:cs="Arial"/>
-        </w:rPr>
-        <w:t xml:space="preserve"> </w:t>
-      </w:r>
-      <w:r>
-        <w:rPr>
-          <w:rFonts w:ascii="Arial" w:hAnsi="Arial" w:cs="Arial"/>
-        </w:rPr>
-        <w:t>We first</w:t>
-      </w:r>
-      <w:r>
-        <w:rPr>
-          <w:rFonts w:ascii="Arial" w:hAnsi="Arial" w:cs="Arial"/>
-        </w:rPr>
-        <w:t xml:space="preserve"> classif</w:t>
-      </w:r>
-      <w:r>
-        <w:rPr>
-          <w:rFonts w:ascii="Arial" w:hAnsi="Arial" w:cs="Arial"/>
-        </w:rPr>
-        <w:t>i</w:t>
-      </w:r>
-      <w:r>
-        <w:rPr>
-          <w:rFonts w:ascii="Arial" w:hAnsi="Arial" w:cs="Arial"/>
-        </w:rPr>
-        <w:t>ed</w:t>
-      </w:r>
-      <w:r>
-        <w:rPr>
-          <w:rFonts w:ascii="Arial" w:hAnsi="Arial" w:cs="Arial"/>
-        </w:rPr>
-        <w:t xml:space="preserve"> </w:t>
-      </w:r>
-      <w:r>
-        <w:rPr>
-          <w:rFonts w:ascii="Arial" w:hAnsi="Arial" w:cs="Arial"/>
-          <w:i/>
-        </w:rPr>
-        <w:t>de novo</w:t>
-      </w:r>
-      <w:r>
-        <w:rPr>
-          <w:rFonts w:ascii="Arial" w:hAnsi="Arial" w:cs="Arial"/>
-        </w:rPr>
-        <w:t xml:space="preserve"> indels into homopolymer runs (HRs), non-HR changes in copy count (CCCs), and non-CCCs </w:t>
-      </w:r>
-      <w:r>
-        <w:rPr>
-          <w:rFonts w:ascii="Arial" w:hAnsi="Arial" w:cs="Arial"/>
-        </w:rPr>
-        <w:t>(</w:t>
-      </w:r>
-      <w:r>
-        <w:rPr>
-          <w:rFonts w:ascii="Arial" w:hAnsi="Arial" w:cs="Arial"/>
-          <w:b/>
-        </w:rPr>
-        <w:t>Table 1</w:t>
-      </w:r>
-      <w:r>
-        <w:rPr>
-          <w:rFonts w:ascii="Arial" w:hAnsi="Arial" w:cs="Arial"/>
-        </w:rPr>
-        <w:t xml:space="preserve">) </w:t>
-      </w:r>
-      <w:r>
-        <w:rPr>
-          <w:rFonts w:ascii="Arial" w:hAnsi="Arial" w:cs="Arial"/>
-        </w:rPr>
-        <w:t>using the sorting-hat API</w:t>
-      </w:r>
-      <w:r>
-        <w:rPr>
-          <w:rFonts w:ascii="Arial" w:hAnsi="Arial" w:cs="Arial"/>
-        </w:rPr>
-        <w:t xml:space="preserve"> (see </w:t>
-      </w:r>
-      <w:r>
-        <w:rPr>
-          <w:rFonts w:ascii="Arial" w:hAnsi="Arial" w:cs="Arial"/>
-          <w:b/>
-        </w:rPr>
-        <w:t>Methods</w:t>
-      </w:r>
-      <w:r>
-        <w:rPr>
-          <w:rFonts w:ascii="Arial" w:hAnsi="Arial" w:cs="Arial"/>
-        </w:rPr>
-        <w:t>)</w:t>
-      </w:r>
-      <w:r>
-        <w:rPr>
-          <w:rFonts w:ascii="Arial" w:hAnsi="Arial" w:cs="Arial"/>
-        </w:rPr>
-        <w:t>.</w:t>
-      </w:r>
-      <w:r>
-        <w:rPr>
-          <w:rFonts w:ascii="Arial" w:hAnsi="Arial" w:cs="Arial"/>
-        </w:rPr>
-        <w:t xml:space="preserve"> </w:t>
-      </w:r>
-      <w:r>
-        <w:rPr>
-          <w:rFonts w:ascii="Arial" w:hAnsi="Arial" w:cs="Arial"/>
-        </w:rPr>
-        <w:t xml:space="preserve">We observed a </w:t>
-      </w:r>
-      <w:r>
-        <w:rPr>
-          <w:rFonts w:ascii="Arial" w:hAnsi="Arial" w:cs="Arial"/>
-        </w:rPr>
-        <w:t xml:space="preserve">similar </w:t>
-      </w:r>
-      <w:r>
-        <w:rPr>
-          <w:rFonts w:ascii="Arial" w:hAnsi="Arial" w:cs="Arial"/>
-        </w:rPr>
-        <w:t>percent</w:t>
-      </w:r>
-      <w:r>
-        <w:rPr>
-          <w:rFonts w:ascii="Arial" w:hAnsi="Arial" w:cs="Arial"/>
-        </w:rPr>
-        <w:t xml:space="preserve"> </w:t>
-      </w:r>
-      <w:r>
-        <w:rPr>
-          <w:rFonts w:ascii="Arial" w:hAnsi="Arial" w:cs="Arial"/>
-        </w:rPr>
-        <w:t xml:space="preserve">of </w:t>
-      </w:r>
-      <w:r>
-        <w:rPr>
-          <w:rFonts w:ascii="Arial" w:hAnsi="Arial" w:cs="Arial"/>
-          <w:i/>
-        </w:rPr>
-        <w:t>de novo</w:t>
-      </w:r>
-      <w:r>
-        <w:rPr>
-          <w:rFonts w:ascii="Arial" w:hAnsi="Arial" w:cs="Arial"/>
-        </w:rPr>
-        <w:t xml:space="preserve"> </w:t>
-      </w:r>
-      <w:r>
-        <w:rPr>
-          <w:rFonts w:ascii="Arial" w:hAnsi="Arial" w:cs="Arial"/>
-        </w:rPr>
-        <w:t>HRs</w:t>
-      </w:r>
-      <w:r>
-        <w:rPr>
-          <w:rFonts w:ascii="Arial" w:hAnsi="Arial" w:cs="Arial"/>
-        </w:rPr>
-        <w:t xml:space="preserve"> (</w:t>
-      </w:r>
-      <w:r>
-        <w:rPr>
-          <w:rFonts w:ascii="Arial" w:hAnsi="Arial" w:cs="Arial"/>
-        </w:rPr>
-        <w:t>5</w:t>
-      </w:r>
-      <w:r>
-        <w:rPr>
-          <w:rFonts w:ascii="Arial" w:hAnsi="Arial" w:cs="Arial"/>
-        </w:rPr>
-        <w:t>-13</w:t>
-      </w:r>
-      <w:r>
-        <w:rPr>
-          <w:rFonts w:ascii="Arial" w:hAnsi="Arial" w:cs="Arial"/>
-        </w:rPr>
-        <w:t>%</w:t>
-      </w:r>
-      <w:r>
-        <w:rPr>
-          <w:rFonts w:ascii="Arial" w:hAnsi="Arial" w:cs="Arial"/>
-        </w:rPr>
-        <w:t>)</w:t>
-      </w:r>
-      <w:r>
-        <w:rPr>
-          <w:rFonts w:ascii="Arial" w:hAnsi="Arial" w:cs="Arial"/>
-        </w:rPr>
-        <w:t>, CCCs</w:t>
-      </w:r>
-      <w:r>
-        <w:rPr>
-          <w:rFonts w:ascii="Arial" w:hAnsi="Arial" w:cs="Arial"/>
-        </w:rPr>
-        <w:t xml:space="preserve"> (45-48%)</w:t>
-      </w:r>
-      <w:r>
-        <w:rPr>
-          <w:rFonts w:ascii="Arial" w:hAnsi="Arial" w:cs="Arial"/>
-        </w:rPr>
-        <w:t>, and non-</w:t>
-      </w:r>
-      <w:r>
-        <w:rPr>
-          <w:rFonts w:ascii="Arial" w:hAnsi="Arial" w:cs="Arial"/>
-        </w:rPr>
-        <w:t>CCCs</w:t>
-      </w:r>
-      <w:r>
-        <w:rPr>
-          <w:rFonts w:ascii="Arial" w:hAnsi="Arial" w:cs="Arial"/>
-        </w:rPr>
-        <w:t xml:space="preserve"> (</w:t>
-      </w:r>
-      <w:r>
-        <w:rPr>
-          <w:rFonts w:ascii="Arial" w:hAnsi="Arial" w:cs="Arial"/>
-        </w:rPr>
-        <w:t>39-48%</w:t>
-      </w:r>
-      <w:r>
-        <w:rPr>
-          <w:rFonts w:ascii="Arial" w:hAnsi="Arial" w:cs="Arial"/>
-        </w:rPr>
-        <w:t xml:space="preserve">) </w:t>
-      </w:r>
-      <w:r>
-        <w:rPr>
-          <w:rFonts w:ascii="Arial" w:hAnsi="Arial" w:cs="Arial"/>
-        </w:rPr>
-        <w:t xml:space="preserve">across all three </w:t>
-      </w:r>
-      <w:r>
-        <w:rPr>
-          <w:rFonts w:ascii="Arial" w:hAnsi="Arial" w:cs="Arial"/>
-        </w:rPr>
-        <w:t>methods</w:t>
-      </w:r>
-      <w:r>
-        <w:rPr>
-          <w:rFonts w:ascii="Arial" w:hAnsi="Arial" w:cs="Arial"/>
-        </w:rPr>
-        <w:t xml:space="preserve">, consistent with </w:t>
-      </w:r>
-      <w:r>
-        <w:rPr>
-          <w:rFonts w:ascii="Arial" w:hAnsi="Arial" w:cs="Arial"/>
-        </w:rPr>
-        <w:t>previous result</w:t>
-      </w:r>
-      <w:r>
-        <w:rPr>
-          <w:rFonts w:ascii="Arial" w:hAnsi="Arial" w:cs="Arial"/>
-        </w:rPr>
-        <w:t>s</w:t>
-      </w:r>
-      <w:r>
-        <w:rPr>
-          <w:rFonts w:ascii="Arial" w:hAnsi="Arial" w:cs="Arial"/>
-        </w:rPr>
-        <w:t xml:space="preserve"> (</w:t>
-      </w:r>
-      <w:r>
-        <w:rPr>
-          <w:rFonts w:ascii="Arial" w:hAnsi="Arial" w:cs="Arial"/>
-          <w:b/>
-        </w:rPr>
-        <w:t>Supplemental Table 1</w:t>
-      </w:r>
-      <w:r>
-        <w:rPr>
-          <w:rFonts w:ascii="Arial" w:hAnsi="Arial" w:cs="Arial"/>
-        </w:rPr>
-        <w:t>)</w:t>
-      </w:r>
-      <w:r>
-        <w:rPr>
-          <w:rFonts w:ascii="Arial" w:hAnsi="Arial" w:cs="Arial"/>
-        </w:rPr>
-        <w:t>.</w:t>
-      </w:r>
-      <w:r>
-        <w:rPr>
-          <w:rFonts w:ascii="Arial" w:hAnsi="Arial" w:cs="Arial"/>
-        </w:rPr>
-        <w:fldChar w:fldCharType="begin" w:fldLock="1"/>
-      </w:r>
-      <w:r>
-        <w:rPr>
-          <w:rFonts w:ascii="Arial" w:hAnsi="Arial" w:cs="Arial"/>
-        </w:rPr>
-        <w:instrText>ADDIN CSL_CITATION {"citationItems":[{"id":"ITEM-1","itemData":{"DOI":"10.1101/gr.185041.114","ISSN":"1088-9051","PMID":"25883321","abstract":"Small insertions and deletions (indels) and large structural variations (SVs) are major contributors to human genetic diversity and disease. However, mutation rates and characteristics of de novo indels and SVs in the general population have remained largely unexplored. We report 332 validated de novo structural changes identified in whole genomes of 250 families, including complex indels, retrotransposon insertions, and interchromosomal events. These data indicate a mutation rate of 2.94 indels (1-20 bp) and 0.16 SVs (&gt;20 bp) per generation. De novo structural changes affect on average 4.1 kbp of genomic sequence and 29 coding bases per generation, which is 91 and 52 times more nucleotides than de novo substitutions, respectively. This contrasts with the equal genomic footprint of inherited SVs and substitutions. An excess of structural changes originated on paternal haplotypes. Additionally, we observed a nonuniform distribution of de novo SVs across offspring. These results reveal the importance of different mutational mechanisms to changes in human genome structure across generations.","author":[{"dropping-particle":"","family":"Kloosterman","given":"Wigard P.","non-dropping-particle":"","parse-names":false,"suffix":""},{"dropping-particle":"","family":"Francioli","given":"Laurent C.","non-dropping-particle":"","parse-names":false,"suffix":""},{"dropping-particle":"","family":"Hormozdiari","given":"Fereydoun","non-dropping-particle":"","parse-names":false,"suffix":""},{"dropping-particle":"","family":"Marschall","given":"Tobias","non-dropping-particle":"","parse-names":false,"suffix":""},{"dropping-particle":"","family":"Hehir-Kwa","given":"Jayne Y.","non-dropping-particle":"","parse-names":false,"suffix":""},{"dropping-particle":"","family":"Abdellaoui","given":"Abdel","non-dropping-particle":"","parse-names":false,"suffix":""},{"dropping-particle":"","family":"Lameijer","given":"Eric-Wubbo","non-dropping-particle":"","parse-names":false,"suffix":""},{"dropping-particle":"","family":"Moed","given":"Matthijs H.","non-dropping-particle":"","parse-names":false,"suffix":""},{"dropping-particle":"","family":"Koval","given":"Vyacheslav","non-dropping-particle":"","parse-names":false,"suffix":""},{"dropping-particle":"","family":"Renkens","given":"Ivo","non-dropping-particle":"","parse-names":false,"suffix":""},{"dropping-particle":"","family":"Roosmalen","given":"Markus J.","non-dropping-particle":"van","parse-names":false,"suffix":""},{"dropping-particle":"","family":"Arp","given":"Pascal","non-dropping-particle":"","parse-names":false,"suffix":""},{"dropping-particle":"","family":"Karssen","given":"Lennart C.","non-dropping-particle":"","parse-names":false,"suffix":""},{"dropping-particle":"","family":"Coe","given":"Bradley P.","non-dropping-particle":"","parse-names":false,"suffix":""},{"dropping-particle":"","family":"Handsaker","given":"Robert E.","non-dropping-particle":"","parse-names":false,"suffix":""},{"dropping-particle":"","family":"Suchiman","given":"Eka D.","non-dropping-particle":"","parse-names":false,"suffix":""},{"dropping-particle":"","family":"Cuppen","given":"Edwin","non-dropping-particle":"","parse-names":false,"suffix":""},{"dropping-particle":"","family":"Thung","given":"Djie Tjwan","non-dropping-particle":"","parse-names":false,"suffix":""},{"dropping-particle":"","family":"McVey","given":"Mitch","non-dropping-particle":"","parse-names":false,"suffix":""},{"dropping-particle":"","family":"Wendl","given":"Michael C.","non-dropping-particle":"","parse-names":false,"suffix":""},{"dropping-particle":"","family":"Uitterlinden","given":"André","non-dropping-particle":"","parse-names":false,"suffix":""},{"dropping-particle":"","family":"Duijn","given":"Cornelia M.","non-dropping-particle":"van","parse-names":false,"suffix":""},{"dropping-particle":"","family":"Swertz","given":"Morris A.","non-dropping-particle":"","parse-names":false,"suffix":""},{"dropping-particle":"","family":"Wijmenga","given":"Cisca","non-dropping-particle":"","parse-names":false,"suffix":""},{"dropping-particle":"","family":"Ommen","given":"GertJan B.","non-dropping-particle":"van","parse-names":false,"suffix":""},{"dropping-particle":"","family":"Slagboom","given":"P. Eline","non-dropping-particle":"","parse-names":false,"suffix":""},{"dropping-particle":"","family":"Boomsma","given":"Dorret I.","non-dropping-particle":"","parse-names":false,"suffix":""},{"dropping-particle":"","family":"Schönhuth","given":"Alexander","non-dropping-particle":"","parse-names":false,"suffix":""},{"dropping-particle":"","family":"Eichler","given":"Evan E.","non-dropping-particle":"","parse-names":false,"suffix":""},{"dropping-particle":"","family":"Bakker","given":"Paul I.W.","non-dropping-particle":"de","parse-names":false,"suffix":""},{"dropping-particle":"","family":"Ye","given":"Kai","non-dropping-particle":"","parse-names":false,"suffix":""},{"dropping-particle":"","family":"Guryev","given":"Victor","non-dropping-particle":"","parse-names":false,"suffix":""},{"dropping-particle":"","family":"Guryev","given":"Victor","non-dropping-particle":"","parse-names":false,"suffix":""}],"container-title":"Genome Research","id":"ITEM-1","issue":"6","issued":{"date-parts":[["2015","6"]]},"page":"792-801","title":"Characteristics of de novo structural changes in the human genome","type":"article-journal","volume":"25"},"uris":["http://www.mendeley.com/documents/?uuid=12a93df1-fa53-3099-9644-6bc112b64cd0"]}],"mendeley":{"formattedCitation":"&lt;sup&gt;3&lt;/sup&gt;","plainTextFormattedCitation":"3","previouslyFormattedCitation":"&lt;sup&gt;3&lt;/sup&gt;"},"properties":{"noteIndex":0},"schema":"https://github.com/citation-style-language/schema/raw/master/csl-citation.json"}</w:instrText>
-      </w:r>
-      <w:r>
-        <w:rPr>
-          <w:rFonts w:ascii="Arial" w:hAnsi="Arial" w:cs="Arial"/>
-        </w:rPr>
-        <w:fldChar w:fldCharType="separate"/>
-      </w:r>
-      <w:r>
-        <w:rPr>
-          <w:rFonts w:ascii="Arial" w:hAnsi="Arial" w:cs="Arial"/>
-          <w:noProof/>
-          <w:vertAlign w:val="superscript"/>
-        </w:rPr>
-        <w:t>3</w:t>
-      </w:r>
-      <w:r>
-        <w:rPr>
-          <w:rFonts w:ascii="Arial" w:hAnsi="Arial" w:cs="Arial"/>
-        </w:rPr>
-        <w:fldChar w:fldCharType="end"/>
-      </w:r>
-      <w:r>
-        <w:rPr>
-          <w:rFonts w:ascii="Arial" w:hAnsi="Arial" w:cs="Arial"/>
-        </w:rPr>
-        <w:t xml:space="preserve"> We found the highest deletion/insertion ratio in non-CCCs </w:t>
-      </w:r>
-      <w:r>
-        <w:rPr>
-          <w:rFonts w:ascii="Arial" w:hAnsi="Arial" w:cs="Arial"/>
-        </w:rPr>
-        <w:t xml:space="preserve">(range 9:1 to 24:1), consistent with previous results and </w:t>
-      </w:r>
-      <w:r>
-        <w:rPr>
-          <w:rFonts w:ascii="Arial" w:hAnsi="Arial" w:cs="Arial"/>
-        </w:rPr>
-        <w:t xml:space="preserve">mutagenesis during </w:t>
-      </w:r>
-      <w:r>
-        <w:rPr>
-          <w:rFonts w:ascii="Arial" w:hAnsi="Arial" w:cs="Arial"/>
-        </w:rPr>
-        <w:t xml:space="preserve">non-homologous end-joining </w:t>
-      </w:r>
-      <w:r>
-        <w:rPr>
-          <w:rFonts w:ascii="Arial" w:hAnsi="Arial" w:cs="Arial"/>
-        </w:rPr>
-        <w:t>repair.</w:t>
-      </w:r>
-      <w:r>
-        <w:rPr>
-          <w:rFonts w:ascii="Arial" w:hAnsi="Arial" w:cs="Arial"/>
-        </w:rPr>
-        <w:fldChar w:fldCharType="begin" w:fldLock="1"/>
-      </w:r>
-      <w:r>
-        <w:rPr>
-          <w:rFonts w:ascii="Arial" w:hAnsi="Arial" w:cs="Arial"/>
-        </w:rPr>
-        <w:instrText>ADDIN CSL_CITATION {"citationItems":[{"id":"ITEM-1","itemData":{"DOI":"10.1101/gr.185041.114","ISSN":"1088-9051","PMID":"25883321","abstract":"Small insertions and deletions (indels) and large structural variations (SVs) are major contributors to human genetic diversity and disease. However, mutation rates and characteristics of de novo indels and SVs in the general population have remained largely unexplored. We report 332 validated de novo structural changes identified in whole genomes of 250 families, including complex indels, retrotransposon insertions, and interchromosomal events. These data indicate a mutation rate of 2.94 indels (1-20 bp) and 0.16 SVs (&gt;20 bp) per generation. De novo structural changes affect on average 4.1 kbp of genomic sequence and 29 coding bases per generation, which is 91 and 52 times more nucleotides than de novo substitutions, respectively. This contrasts with the equal genomic footprint of inherited SVs and substitutions. An excess of structural changes originated on paternal haplotypes. Additionally, we observed a nonuniform distribution of de novo SVs across offspring. These results reveal the importance of different mutational mechanisms to changes in human genome structure across generations.","author":[{"dropping-particle":"","family":"Kloosterman","given":"Wigard P.","non-dropping-particle":"","parse-names":false,"suffix":""},{"dropping-particle":"","family":"Francioli","given":"Laurent C.","non-dropping-particle":"","parse-names":false,"suffix":""},{"dropping-particle":"","family":"Hormozdiari","given":"Fereydoun","non-dropping-particle":"","parse-names":false,"suffix":""},{"dropping-particle":"","family":"Marschall","given":"Tobias","non-dropping-particle":"","parse-names":false,"suffix":""},{"dropping-particle":"","family":"Hehir-Kwa","given":"Jayne Y.","non-dropping-particle":"","parse-names":false,"suffix":""},{"dropping-particle":"","family":"Abdellaoui","given":"Abdel","non-dropping-particle":"","parse-names":false,"suffix":""},{"dropping-particle":"","family":"Lameijer","given":"Eric-Wubbo","non-dropping-particle":"","parse-names":false,"suffix":""},{"dropping-particle":"","family":"Moed","given":"Matthijs H.","non-dropping-particle":"","parse-names":false,"suffix":""},{"dropping-particle":"","family":"Koval","given":"Vyacheslav","non-dropping-particle":"","parse-names":false,"suffix":""},{"dropping-particle":"","family":"Renkens","given":"Ivo","non-dropping-particle":"","parse-names":false,"suffix":""},{"dropping-particle":"","family":"Roosmalen","given":"Markus J.","non-dropping-particle":"van","parse-names":false,"suffix":""},{"dropping-particle":"","family":"Arp","given":"Pascal","non-dropping-particle":"","parse-names":false,"suffix":""},{"dropping-particle":"","family":"Karssen","given":"Lennart C.","non-dropping-particle":"","parse-names":false,"suffix":""},{"dropping-particle":"","family":"Coe","given":"Bradley P.","non-dropping-particle":"","parse-names":false,"suffix":""},{"dropping-particle":"","family":"Handsaker","given":"Robert E.","non-dropping-particle":"","parse-names":false,"suffix":""},{"dropping-particle":"","family":"Suchiman","given":"Eka D.","non-dropping-particle":"","parse-names":false,"suffix":""},{"dropping-particle":"","family":"Cuppen","given":"Edwin","non-dropping-particle":"","parse-names":false,"suffix":""},{"dropping-particle":"","family":"Thung","given":"Djie Tjwan","non-dropping-particle":"","parse-names":false,"suffix":""},{"dropping-particle":"","family":"McVey","given":"Mitch","non-dropping-particle":"","parse-names":false,"suffix":""},{"dropping-particle":"","family":"Wendl","given":"Michael C.","non-dropping-particle":"","parse-names":false,"suffix":""},{"dropping-particle":"","family":"Uitterlinden","given":"André","non-dropping-particle":"","parse-names":false,"suffix":""},{"dropping-particle":"","family":"Duijn","given":"Cornelia M.","non-dropping-particle":"van","parse-names":false,"suffix":""},{"dropping-particle":"","family":"Swertz","given":"Morris A.","non-dropping-particle":"","parse-names":false,"suffix":""},{"dropping-particle":"","family":"Wijmenga","given":"Cisca","non-dropping-particle":"","parse-names":false,"suffix":""},{"dropping-particle":"","family":"Ommen","given":"GertJan B.","non-dropping-particle":"van","parse-names":false,"suffix":""},{"dropping-particle":"","family":"Slagboom","given":"P. Eline","non-dropping-particle":"","parse-names":false,"suffix":""},{"dropping-particle":"","family":"Boomsma","given":"Dorret I.","non-dropping-particle":"","parse-names":false,"suffix":""},{"dropping-particle":"","family":"Schönhuth","given":"Alexander","non-dropping-particle":"","parse-names":false,"suffix":""},{"dropping-particle":"","family":"Eichler","given":"Evan E.","non-dropping-particle":"","parse-names":false,"suffix":""},{"dropping-particle":"","family":"Bakker","given":"Paul I.W.","non-dropping-particle":"de","parse-names":false,"suffix":""},{"dropping-particle":"","family":"Ye","given":"Kai","non-dropping-particle":"","parse-names":false,"suffix":""},{"dropping-particle":"","family":"Guryev","given":"Victor","non-dropping-particle":"","parse-names":false,"suffix":""},{"dropping-particle":"","family":"Guryev","given":"Victor","non-dropping-particle":"","parse-names":false,"suffix":""}],"container-title":"Genome Research","id":"ITEM-1","issue":"6","issued":{"date-parts":[["2015","6"]]},"page":"792-801","title":"Characteristics of de novo structural changes in the human genome","type":"article-journal","volume":"25"},"uris":["http://www.mendeley.com/documents/?uuid=12a93df1-fa53-3099-9644-6bc112b64cd0"]}],"mendeley":{"formattedCitation":"&lt;sup&gt;3&lt;/sup&gt;","plainTextFormattedCitation":"3","previouslyFormattedCitation":"&lt;sup&gt;3&lt;/sup&gt;"},"properties":{"noteIndex":0},"schema":"https://github.com/citation-style-language/schema/raw/master/csl-citation.json"}</w:instrText>
-      </w:r>
-      <w:r>
-        <w:rPr>
-          <w:rFonts w:ascii="Arial" w:hAnsi="Arial" w:cs="Arial"/>
-        </w:rPr>
-        <w:fldChar w:fldCharType="separate"/>
-      </w:r>
-      <w:r>
-        <w:rPr>
-          <w:rFonts w:ascii="Arial" w:hAnsi="Arial" w:cs="Arial"/>
-          <w:noProof/>
-          <w:vertAlign w:val="superscript"/>
-        </w:rPr>
-        <w:t>3</w:t>
-      </w:r>
-      <w:r>
-        <w:rPr>
-          <w:rFonts w:ascii="Arial" w:hAnsi="Arial" w:cs="Arial"/>
-        </w:rPr>
-        <w:fldChar w:fldCharType="end"/>
-      </w:r>
-      <w:r>
-        <w:rPr>
-          <w:rFonts w:ascii="Arial" w:hAnsi="Arial" w:cs="Arial"/>
-        </w:rPr>
-        <w:t xml:space="preserve"> </w:t>
-      </w:r>
-      <w:r>
-        <w:rPr>
-          <w:rFonts w:ascii="Arial" w:hAnsi="Arial" w:cs="Arial"/>
-        </w:rPr>
-        <w:t xml:space="preserve">We then compared </w:t>
-      </w:r>
-      <w:r>
-        <w:rPr>
-          <w:rFonts w:ascii="Arial" w:hAnsi="Arial" w:cs="Arial"/>
-        </w:rPr>
-        <w:t>the number of indels per class with parental age (</w:t>
-      </w:r>
-      <w:r>
-        <w:rPr>
-          <w:rFonts w:ascii="Arial" w:hAnsi="Arial" w:cs="Arial"/>
-          <w:b/>
-        </w:rPr>
-        <w:t>Figure 2</w:t>
-      </w:r>
-      <w:r>
-        <w:rPr>
-          <w:rFonts w:ascii="Arial" w:hAnsi="Arial" w:cs="Arial"/>
-        </w:rPr>
-        <w:t xml:space="preserve"> and </w:t>
-      </w:r>
-      <w:r>
-        <w:rPr>
-          <w:rFonts w:ascii="Arial" w:hAnsi="Arial" w:cs="Arial"/>
-          <w:b/>
-        </w:rPr>
-        <w:t>Supplemental Figure 2</w:t>
-      </w:r>
-      <w:r>
-        <w:rPr>
-          <w:rFonts w:ascii="Arial" w:hAnsi="Arial" w:cs="Arial"/>
-        </w:rPr>
-        <w:t>)</w:t>
-      </w:r>
-      <w:r>
-        <w:rPr>
-          <w:rFonts w:ascii="Arial" w:hAnsi="Arial" w:cs="Arial"/>
-        </w:rPr>
-        <w:t>. The strongest correlation occurred between CCCs/trio and father’s age</w:t>
-      </w:r>
-      <w:r>
-        <w:rPr>
-          <w:rFonts w:ascii="Arial" w:hAnsi="Arial" w:cs="Arial"/>
-        </w:rPr>
-        <w:t>, significant for all three phasing methods in addition to the meta-analysis.</w:t>
-      </w:r>
-      <w:r>
-        <w:rPr>
-          <w:rFonts w:ascii="Arial" w:hAnsi="Arial" w:cs="Arial"/>
-        </w:rPr>
-        <w:t xml:space="preserve"> We also observed a modest correlation between maternal age and </w:t>
-      </w:r>
-      <w:r>
-        <w:rPr>
-          <w:rFonts w:ascii="Arial" w:hAnsi="Arial" w:cs="Arial"/>
-          <w:i/>
-        </w:rPr>
-        <w:t>de novo</w:t>
-      </w:r>
-      <w:r>
-        <w:rPr>
-          <w:rFonts w:ascii="Arial" w:hAnsi="Arial" w:cs="Arial"/>
-        </w:rPr>
-        <w:t xml:space="preserve"> indels in any class</w:t>
-      </w:r>
-      <w:r>
-        <w:rPr>
-          <w:rFonts w:ascii="Arial" w:hAnsi="Arial" w:cs="Arial"/>
-        </w:rPr>
-        <w:t>.</w:t>
-      </w:r>
-    </w:p>
-    <w:p>
-      <w:pPr>
-        <w:ind w:firstLine="720"/>
-        <w:rPr>
-          <w:rFonts w:ascii="Arial" w:hAnsi="Arial" w:cs="Arial"/>
-        </w:rPr>
-      </w:pPr>
-      <w:r>
-        <w:rPr>
-          <w:rFonts w:ascii="Arial" w:hAnsi="Arial" w:cs="Arial"/>
-        </w:rPr>
-        <w:t xml:space="preserve">In order to derive further insight into the </w:t>
-      </w:r>
-      <w:r>
-        <w:rPr>
-          <w:rFonts w:ascii="Arial" w:hAnsi="Arial" w:cs="Arial"/>
-          <w:i/>
-        </w:rPr>
-        <w:t>de novo</w:t>
-      </w:r>
-      <w:r>
-        <w:rPr>
-          <w:rFonts w:ascii="Arial" w:hAnsi="Arial" w:cs="Arial"/>
-        </w:rPr>
-        <w:t xml:space="preserve"> indel genesis mechanisms, we sub-divided the </w:t>
-      </w:r>
-      <w:r>
-        <w:rPr>
-          <w:rFonts w:ascii="Arial" w:hAnsi="Arial" w:cs="Arial"/>
-        </w:rPr>
-        <w:t>CC</w:t>
-      </w:r>
-      <w:r>
-        <w:rPr>
-          <w:rFonts w:ascii="Arial" w:hAnsi="Arial" w:cs="Arial"/>
-        </w:rPr>
-        <w:t>Cs</w:t>
-      </w:r>
-      <w:r>
-        <w:rPr>
-          <w:rFonts w:ascii="Arial" w:hAnsi="Arial" w:cs="Arial"/>
-        </w:rPr>
-        <w:t xml:space="preserve">. </w:t>
-      </w:r>
-      <w:r>
-        <w:rPr>
-          <w:rFonts w:ascii="Arial" w:hAnsi="Arial" w:cs="Arial"/>
-        </w:rPr>
-        <w:t xml:space="preserve">Despite the lower number of </w:t>
-      </w:r>
-      <w:r>
-        <w:rPr>
-          <w:rFonts w:ascii="Arial" w:hAnsi="Arial" w:cs="Arial"/>
-          <w:i/>
-        </w:rPr>
-        <w:t>de novo</w:t>
-      </w:r>
-      <w:r>
-        <w:rPr>
-          <w:rFonts w:ascii="Arial" w:hAnsi="Arial" w:cs="Arial"/>
-        </w:rPr>
-        <w:t xml:space="preserve"> CCC indels identified in repeat-masked</w:t>
-      </w:r>
-      <w:r>
-        <w:rPr>
-          <w:rFonts w:ascii="Arial" w:hAnsi="Arial" w:cs="Arial"/>
-        </w:rPr>
-        <w:fldChar w:fldCharType="begin" w:fldLock="1"/>
-      </w:r>
-      <w:r>
-        <w:rPr>
-          <w:rFonts w:ascii="Arial" w:hAnsi="Arial" w:cs="Arial"/>
-        </w:rPr>
-        <w:instrText>ADDIN CSL_CITATION {"citationItems":[{"id":"ITEM-1","itemData":{"URL":"http://www.repeatmasker.org/","author":[{"dropping-particle":"","family":"Smit","given":"Arian","non-dropping-particle":"","parse-names":false,"suffix":""},{"dropping-particle":"","family":"Glusman","given":"Gustavo","non-dropping-particle":"","parse-names":false,"suffix":""},{"dropping-particle":"","family":"Hubley","given":"Robert","non-dropping-particle":"","parse-names":false,"suffix":""}],"id":"ITEM-1","issued":{"date-parts":[["0"]]},"title":"RepeatMasker 4.0","type":"webpage"},"uris":["http://www.mendeley.com/documents/?uuid=0b77e7b7-4353-4a2d-8c37-7527ff91daee"]}],"mendeley":{"formattedCitation":"&lt;sup&gt;10&lt;/sup&gt;","plainTextFormattedCitation":"10"},"properties":{"noteIndex":0},"schema":"https://github.com/citation-style-language/schema/raw/master/csl-citation.json"}</w:instrText>
-      </w:r>
-      <w:r>
-        <w:rPr>
-          <w:rFonts w:ascii="Arial" w:hAnsi="Arial" w:cs="Arial"/>
-        </w:rPr>
-        <w:fldChar w:fldCharType="separate"/>
-      </w:r>
-      <w:r>
-        <w:rPr>
-          <w:rFonts w:ascii="Arial" w:hAnsi="Arial" w:cs="Arial"/>
-          <w:noProof/>
-          <w:vertAlign w:val="superscript"/>
-        </w:rPr>
-        <w:t>10</w:t>
-      </w:r>
-      <w:r>
-        <w:rPr>
-          <w:rFonts w:ascii="Arial" w:hAnsi="Arial" w:cs="Arial"/>
-        </w:rPr>
-        <w:fldChar w:fldCharType="end"/>
-      </w:r>
-      <w:r>
-        <w:rPr>
-          <w:rFonts w:ascii="Arial" w:hAnsi="Arial" w:cs="Arial"/>
-        </w:rPr>
-        <w:t xml:space="preserve"> genomic regions (SINEs, LINEs, </w:t>
-      </w:r>
-      <w:r>
-        <w:rPr>
-          <w:rFonts w:ascii="Arial" w:hAnsi="Arial" w:cs="Arial"/>
-        </w:rPr>
-        <w:t xml:space="preserve">LCRs, </w:t>
-      </w:r>
-      <w:r>
-        <w:rPr>
-          <w:rFonts w:ascii="Arial" w:hAnsi="Arial" w:cs="Arial"/>
-          <w:i/>
-        </w:rPr>
-        <w:t>etc</w:t>
-      </w:r>
-      <w:r>
-        <w:rPr>
-          <w:rFonts w:ascii="Arial" w:hAnsi="Arial" w:cs="Arial"/>
-        </w:rPr>
-        <w:t>.)</w:t>
-      </w:r>
-      <w:r>
-        <w:rPr>
-          <w:rFonts w:ascii="Arial" w:hAnsi="Arial" w:cs="Arial"/>
-        </w:rPr>
-        <w:t xml:space="preserve">, </w:t>
-      </w:r>
-      <w:r>
-        <w:rPr>
-          <w:rFonts w:ascii="Arial" w:hAnsi="Arial" w:cs="Arial"/>
-          <w:i/>
-        </w:rPr>
-        <w:t>de novo</w:t>
-      </w:r>
-      <w:r>
-        <w:rPr>
-          <w:rFonts w:ascii="Arial" w:hAnsi="Arial" w:cs="Arial"/>
-        </w:rPr>
-        <w:t xml:space="preserve"> CCC indels in repetitive regions had stronger correlations with paternal age (</w:t>
-      </w:r>
-      <w:r>
-        <w:rPr>
-          <w:rFonts w:ascii="Arial" w:hAnsi="Arial" w:cs="Arial"/>
-          <w:i/>
-        </w:rPr>
-        <w:t>P</w:t>
-      </w:r>
-      <w:r>
-        <w:rPr>
-          <w:rFonts w:ascii="Arial" w:hAnsi="Arial" w:cs="Arial"/>
-          <w:i/>
-          <w:vertAlign w:val="subscript"/>
-        </w:rPr>
-        <w:t>meta</w:t>
-      </w:r>
-      <w:r>
-        <w:rPr>
-          <w:rFonts w:ascii="Arial" w:hAnsi="Arial" w:cs="Arial"/>
-          <w:i/>
-          <w:vertAlign w:val="subscript"/>
-        </w:rPr>
-        <w:t>-analysis</w:t>
-      </w:r>
-      <w:r>
-        <w:rPr>
-          <w:rFonts w:ascii="Arial" w:hAnsi="Arial" w:cs="Arial"/>
-        </w:rPr>
-        <w:t>=0.004</w:t>
-      </w:r>
-      <w:r>
-        <w:rPr>
-          <w:rFonts w:ascii="Arial" w:hAnsi="Arial" w:cs="Arial"/>
-        </w:rPr>
-        <w:t>, 233 paternal indels</w:t>
-      </w:r>
-      <w:r>
-        <w:rPr>
-          <w:rFonts w:ascii="Arial" w:hAnsi="Arial" w:cs="Arial"/>
-        </w:rPr>
-        <w:t>)</w:t>
-      </w:r>
-      <w:r>
-        <w:rPr>
-          <w:rFonts w:ascii="Arial" w:hAnsi="Arial" w:cs="Arial"/>
-        </w:rPr>
-        <w:t xml:space="preserve"> compared to CCCs outside of repeats</w:t>
-      </w:r>
-      <w:r>
-        <w:rPr>
-          <w:rFonts w:ascii="Arial" w:hAnsi="Arial" w:cs="Arial"/>
-        </w:rPr>
-        <w:t xml:space="preserve"> (</w:t>
-      </w:r>
-      <w:r>
-        <w:rPr>
-          <w:rFonts w:ascii="Arial" w:hAnsi="Arial" w:cs="Arial"/>
-          <w:i/>
-        </w:rPr>
-        <w:t>P</w:t>
-      </w:r>
-      <w:r>
-        <w:rPr>
-          <w:rFonts w:ascii="Arial" w:hAnsi="Arial" w:cs="Arial"/>
-          <w:i/>
-          <w:vertAlign w:val="subscript"/>
-        </w:rPr>
-        <w:t>meta-analysis</w:t>
-      </w:r>
-      <w:r>
-        <w:rPr>
-          <w:rFonts w:ascii="Arial" w:hAnsi="Arial" w:cs="Arial"/>
-        </w:rPr>
-        <w:t xml:space="preserve">=0.04, 278 paternal </w:t>
-      </w:r>
-      <w:r>
-        <w:rPr>
-          <w:rFonts w:ascii="Arial" w:hAnsi="Arial" w:cs="Arial"/>
-        </w:rPr>
-        <w:lastRenderedPageBreak/>
-        <w:t>indels).</w:t>
-      </w:r>
-      <w:r>
-        <w:rPr>
-          <w:rFonts w:ascii="Arial" w:hAnsi="Arial" w:cs="Arial"/>
-        </w:rPr>
-        <w:t xml:space="preserve"> </w:t>
-      </w:r>
-      <w:r>
-        <w:rPr>
-          <w:rFonts w:ascii="Arial" w:hAnsi="Arial" w:cs="Arial"/>
-        </w:rPr>
-        <w:t>W</w:t>
-      </w:r>
-      <w:r>
-        <w:rPr>
-          <w:rFonts w:ascii="Arial" w:hAnsi="Arial" w:cs="Arial"/>
-        </w:rPr>
-        <w:t xml:space="preserve">e </w:t>
-      </w:r>
-      <w:r>
-        <w:rPr>
-          <w:rFonts w:ascii="Arial" w:hAnsi="Arial" w:cs="Arial"/>
-        </w:rPr>
-        <w:t xml:space="preserve">also </w:t>
-      </w:r>
-      <w:r>
-        <w:rPr>
-          <w:rFonts w:ascii="Arial" w:hAnsi="Arial" w:cs="Arial"/>
-        </w:rPr>
-        <w:t xml:space="preserve">investigated if the number of </w:t>
-      </w:r>
-      <w:r>
-        <w:rPr>
-          <w:rFonts w:ascii="Arial" w:hAnsi="Arial" w:cs="Arial"/>
-          <w:i/>
-        </w:rPr>
-        <w:t>de novo</w:t>
-      </w:r>
-      <w:r>
-        <w:rPr>
-          <w:rFonts w:ascii="Arial" w:hAnsi="Arial" w:cs="Arial"/>
-        </w:rPr>
-        <w:t xml:space="preserve"> CCC indels in fathers was associated with replication timing in embryonic stem cells, building on previous correlations with SNV data. However, we observed no association between father’s age </w:t>
-      </w:r>
-      <w:r>
-        <w:rPr>
-          <w:rFonts w:ascii="Arial" w:hAnsi="Arial" w:cs="Arial"/>
-          <w:noProof/>
+        <w:rPr>
+          <w:rFonts w:ascii="Arial" w:hAnsi="Arial" w:cs="Arial"/>
+        </w:rPr>
+      </w:pPr>
+    </w:p>
+    <w:p>
+      <w:pPr>
+        <w:rPr>
+          <w:rFonts w:ascii="Arial" w:hAnsi="Arial" w:cs="Arial"/>
+        </w:rPr>
+      </w:pPr>
+      <w:r>
+        <w:rPr>
+          <w:rFonts w:ascii="Arial" w:hAnsi="Arial" w:cs="Arial"/>
         </w:rPr>
         <w:drawing>
-          <wp:anchor distT="91440" distB="91440" distL="114300" distR="114300" simplePos="0" relativeHeight="251659264" behindDoc="0" locked="0" layoutInCell="1" allowOverlap="1" wp14:anchorId="0DA68489" wp14:editId="5B3D4E14">
-            <wp:simplePos x="0" y="0"/>
-            <wp:positionH relativeFrom="column">
-              <wp:posOffset>-398780</wp:posOffset>
-            </wp:positionH>
-            <wp:positionV relativeFrom="page">
-              <wp:posOffset>1740751</wp:posOffset>
-            </wp:positionV>
-            <wp:extent cx="6994525" cy="4795520"/>
-            <wp:effectExtent l="0" t="0" r="3175" b="5080"/>
-            <wp:wrapTopAndBottom/>
-            <wp:docPr id="2" name="Picture 2"/>
+          <wp:inline distT="0" distB="0" distL="0" distR="0" wp14:anchorId="3D711218" wp14:editId="61ED3603">
+            <wp:extent cx="5513493" cy="3402933"/>
+            <wp:effectExtent l="0" t="0" r="0" b="1270"/>
+            <wp:docPr id="4" name="Picture 4"/>
             <wp:cNvGraphicFramePr>
               <a:graphicFrameLocks xmlns:a="http://schemas.openxmlformats.org/drawingml/2006/main" noChangeAspect="1"/>
             </wp:cNvGraphicFramePr>
@@ -5575,13 +6161,7 @@
                     <pic:cNvPicPr/>
                   </pic:nvPicPr>
                   <pic:blipFill>
-                    <a:blip r:embed="rId11" cstate="print">
-                      <a:extLst>
-                        <a:ext uri="{28A0092B-C50C-407E-A947-70E740481C1C}">
-                          <a14:useLocalDpi xmlns:a14="http://schemas.microsoft.com/office/drawing/2010/main" val="0"/>
-                        </a:ext>
-                      </a:extLst>
-                    </a:blip>
+                    <a:blip r:embed="rId11"/>
                     <a:stretch>
                       <a:fillRect/>
                     </a:stretch>
@@ -5589,7 +6169,7 @@
                   <pic:spPr>
                     <a:xfrm>
                       <a:off x="0" y="0"/>
-                      <a:ext cx="6994525" cy="4795520"/>
+                      <a:ext cx="5525704" cy="3410469"/>
                     </a:xfrm>
                     <a:prstGeom prst="rect">
                       <a:avLst/>
@@ -5598,20 +6178,122 @@
                 </pic:pic>
               </a:graphicData>
             </a:graphic>
-            <wp14:sizeRelH relativeFrom="page">
-              <wp14:pctWidth>0</wp14:pctWidth>
-            </wp14:sizeRelH>
-            <wp14:sizeRelV relativeFrom="page">
-              <wp14:pctHeight>0</wp14:pctHeight>
-            </wp14:sizeRelV>
-          </wp:anchor>
+          </wp:inline>
         </w:drawing>
       </w:r>
-      <w:r>
-        <w:rPr>
-          <w:rFonts w:ascii="Arial" w:hAnsi="Arial" w:cs="Arial"/>
-        </w:rPr>
-        <w:t xml:space="preserve">and the fraction of paternally-phased </w:t>
+    </w:p>
+    <w:p>
+      <w:pPr>
+        <w:pStyle w:val="Caption"/>
+        <w:rPr>
+          <w:rFonts w:cs="Arial"/>
+        </w:rPr>
+      </w:pPr>
+      <w:r>
+        <w:rPr>
+          <w:b/>
+        </w:rPr>
+        <w:t xml:space="preserve">Figure </w:t>
+      </w:r>
+      <w:r>
+        <w:rPr>
+          <w:b/>
+        </w:rPr>
+        <w:fldChar w:fldCharType="begin"/>
+      </w:r>
+      <w:r>
+        <w:rPr>
+          <w:b/>
+        </w:rPr>
+        <w:instrText xml:space="preserve"> SEQ Figure \* ARABIC </w:instrText>
+      </w:r>
+      <w:r>
+        <w:rPr>
+          <w:b/>
+        </w:rPr>
+        <w:fldChar w:fldCharType="separate"/>
+      </w:r>
+      <w:r>
+        <w:rPr>
+          <w:b/>
+          <w:noProof/>
+        </w:rPr>
+        <w:t>2</w:t>
+      </w:r>
+      <w:r>
+        <w:rPr>
+          <w:b/>
+        </w:rPr>
+        <w:fldChar w:fldCharType="end"/>
+      </w:r>
+      <w:r>
+        <w:rPr>
+          <w:b/>
+        </w:rPr>
+        <w:t>. Correlation between parental age and indel classes across three phasing methods.</w:t>
+      </w:r>
+      <w:r>
+        <w:t xml:space="preserve"> </w:t>
+      </w:r>
+      <w:r>
+        <w:rPr>
+          <w:b/>
+        </w:rPr>
+        <w:t>(a)</w:t>
+      </w:r>
+      <w:r>
+        <w:t xml:space="preserve"> Spearman’s correlation coefficient and 95% confidence intervals between maternal or paternal age at conception and three indel classes for three methods. </w:t>
+      </w:r>
+      <w:r>
+        <w:rPr>
+          <w:b/>
+          <w:bCs/>
+        </w:rPr>
+        <w:t xml:space="preserve">(b) </w:t>
+      </w:r>
+      <w:r>
+        <w:t xml:space="preserve">Fisher’s method meta-analysis of correlation p-values shows a significant correlation between paternal age and CCC indels. </w:t>
+      </w:r>
+      <w:r>
+        <w:rPr>
+          <w:b/>
+          <w:bCs/>
+        </w:rPr>
+        <w:t xml:space="preserve">(c) </w:t>
+      </w:r>
+      <w:r>
+        <w:t>Scatter plots illustrating the correlation between age at conception and the number of CCC indels, fitted with mixed effects Poisson regression (</w:t>
+      </w:r>
+      <w:r>
+        <w:rPr>
+          <w:b/>
+          <w:bCs/>
+        </w:rPr>
+        <w:t xml:space="preserve">Supplemental Figure 2 </w:t>
+      </w:r>
+      <w:r>
+        <w:t>for HR, non-CCC, and all indel scatter plots). HR=homopolymer run, CCC=change in copy count (excluding HRs), non-CCC=indels not classified as HR or CCC</w:t>
+      </w:r>
+    </w:p>
+    <w:p>
+      <w:pPr>
+        <w:rPr>
+          <w:rFonts w:ascii="Arial" w:hAnsi="Arial" w:cs="Arial"/>
+        </w:rPr>
+      </w:pPr>
+    </w:p>
+    <w:p>
+      <w:pPr>
+        <w:ind w:firstLine="720"/>
+        <w:rPr>
+          <w:rFonts w:ascii="Arial" w:hAnsi="Arial" w:cs="Arial"/>
+        </w:rPr>
+      </w:pPr>
+      <w:r>
+        <w:rPr>
+          <w:rFonts w:ascii="Arial" w:hAnsi="Arial" w:cs="Arial"/>
+        </w:rPr>
+        <w:t xml:space="preserve">To further corroborate these findings, we tested the correlation between parental age and </w:t>
       </w:r>
       <w:r>
         <w:rPr>
@@ -5624,7 +6306,198 @@
         <w:rPr>
           <w:rFonts w:ascii="Arial" w:hAnsi="Arial" w:cs="Arial"/>
         </w:rPr>
-        <w:t xml:space="preserve"> CCC indels (</w:t>
+        <w:t xml:space="preserve"> </w:t>
+      </w:r>
+      <w:r>
+        <w:rPr>
+          <w:rFonts w:ascii="Arial" w:hAnsi="Arial" w:cs="Arial"/>
+        </w:rPr>
+        <w:t xml:space="preserve">indels in three trio cohorts with unphased </w:t>
+      </w:r>
+      <w:r>
+        <w:rPr>
+          <w:rFonts w:ascii="Arial" w:hAnsi="Arial" w:cs="Arial"/>
+          <w:i/>
+        </w:rPr>
+        <w:t>de novo</w:t>
+      </w:r>
+      <w:r>
+        <w:rPr>
+          <w:rFonts w:ascii="Arial" w:hAnsi="Arial" w:cs="Arial"/>
+        </w:rPr>
+        <w:t xml:space="preserve"> variants</w:t>
+      </w:r>
+      <w:r>
+        <w:rPr>
+          <w:rFonts w:ascii="Arial" w:hAnsi="Arial" w:cs="Arial"/>
+        </w:rPr>
+        <w:t xml:space="preserve">, all ascertained with </w:t>
+      </w:r>
+      <w:r>
+        <w:rPr>
+          <w:rFonts w:ascii="Arial" w:hAnsi="Arial" w:cs="Arial"/>
+        </w:rPr>
+        <w:t>Illumina</w:t>
+      </w:r>
+      <w:r>
+        <w:rPr>
+          <w:rFonts w:ascii="Arial" w:hAnsi="Arial" w:cs="Arial"/>
+        </w:rPr>
+        <w:t xml:space="preserve"> short-read sequencing at </w:t>
+      </w:r>
+      <w:r>
+        <w:rPr>
+          <w:rFonts w:ascii="Arial" w:hAnsi="Arial" w:cs="Arial"/>
+        </w:rPr>
+        <w:t>a depth of 30x.</w:t>
+      </w:r>
+      <w:r>
+        <w:rPr>
+          <w:rFonts w:ascii="Arial" w:hAnsi="Arial" w:cs="Arial"/>
+        </w:rPr>
+        <w:t xml:space="preserve"> </w:t>
+      </w:r>
+      <w:r>
+        <w:rPr>
+          <w:rFonts w:ascii="Arial" w:hAnsi="Arial" w:cs="Arial"/>
+        </w:rPr>
+        <w:t xml:space="preserve">Consistent with findings in the phased data, we observed the strongest evidence for an association between all </w:t>
+      </w:r>
+      <w:r>
+        <w:rPr>
+          <w:rFonts w:ascii="Arial" w:hAnsi="Arial" w:cs="Arial"/>
+          <w:i/>
+        </w:rPr>
+        <w:t>de novo</w:t>
+      </w:r>
+      <w:r>
+        <w:rPr>
+          <w:rFonts w:ascii="Arial" w:hAnsi="Arial" w:cs="Arial"/>
+        </w:rPr>
+        <w:t xml:space="preserve"> indels and </w:t>
+      </w:r>
+      <w:r>
+        <w:rPr>
+          <w:rFonts w:ascii="Arial" w:hAnsi="Arial" w:cs="Arial"/>
+        </w:rPr>
+        <w:t>paternal</w:t>
+      </w:r>
+      <w:r>
+        <w:rPr>
+          <w:rFonts w:ascii="Arial" w:hAnsi="Arial" w:cs="Arial"/>
+        </w:rPr>
+        <w:t xml:space="preserve"> (</w:t>
+      </w:r>
+      <w:r>
+        <w:rPr>
+          <w:rFonts w:ascii="Arial" w:hAnsi="Arial" w:cs="Arial"/>
+        </w:rPr>
+        <w:t xml:space="preserve">two-sided </w:t>
+      </w:r>
+      <w:r>
+        <w:rPr>
+          <w:rFonts w:ascii="Arial" w:hAnsi="Arial" w:cs="Arial"/>
+        </w:rPr>
+        <w:t xml:space="preserve">meta-analysis </w:t>
+      </w:r>
+      <w:r>
+        <w:rPr>
+          <w:rFonts w:ascii="Arial" w:hAnsi="Arial" w:cs="Arial"/>
+          <w:i/>
+        </w:rPr>
+        <w:t>P</w:t>
+      </w:r>
+      <w:r>
+        <w:rPr>
+          <w:rFonts w:ascii="Arial" w:hAnsi="Arial" w:cs="Arial"/>
+        </w:rPr>
+        <w:t>=</w:t>
+      </w:r>
+      <w:r>
+        <w:rPr>
+          <w:rFonts w:ascii="Arial" w:hAnsi="Arial" w:cs="Arial"/>
+        </w:rPr>
+        <w:t>1</w:t>
+      </w:r>
+      <w:r>
+        <w:rPr>
+          <w:rFonts w:ascii="Arial" w:hAnsi="Arial" w:cs="Arial"/>
+        </w:rPr>
+        <w:t>.</w:t>
+      </w:r>
+      <w:r>
+        <w:rPr>
+          <w:rFonts w:ascii="Arial" w:hAnsi="Arial" w:cs="Arial"/>
+        </w:rPr>
+        <w:t>4</w:t>
+      </w:r>
+      <w:r>
+        <w:rPr>
+          <w:rFonts w:ascii="Arial" w:hAnsi="Arial" w:cs="Arial"/>
+        </w:rPr>
+        <w:t>x10</w:t>
+      </w:r>
+      <w:r>
+        <w:rPr>
+          <w:rFonts w:ascii="Arial" w:hAnsi="Arial" w:cs="Arial"/>
+          <w:vertAlign w:val="superscript"/>
+        </w:rPr>
+        <w:t>-14</w:t>
+      </w:r>
+      <w:r>
+        <w:rPr>
+          <w:rFonts w:ascii="Arial" w:hAnsi="Arial" w:cs="Arial"/>
+        </w:rPr>
+        <w:t xml:space="preserve">) but not </w:t>
+      </w:r>
+      <w:r>
+        <w:rPr>
+          <w:rFonts w:ascii="Arial" w:hAnsi="Arial" w:cs="Arial"/>
+        </w:rPr>
+        <w:t>maternal</w:t>
+      </w:r>
+      <w:r>
+        <w:rPr>
+          <w:rFonts w:ascii="Arial" w:hAnsi="Arial" w:cs="Arial"/>
+        </w:rPr>
+        <w:t xml:space="preserve"> (</w:t>
+      </w:r>
+      <w:r>
+        <w:rPr>
+          <w:rFonts w:ascii="Arial" w:hAnsi="Arial" w:cs="Arial"/>
+          <w:i/>
+        </w:rPr>
+        <w:t>P</w:t>
+      </w:r>
+      <w:r>
+        <w:rPr>
+          <w:rFonts w:ascii="Arial" w:hAnsi="Arial" w:cs="Arial"/>
+        </w:rPr>
+        <w:t>=0.</w:t>
+      </w:r>
+      <w:r>
+        <w:rPr>
+          <w:rFonts w:ascii="Arial" w:hAnsi="Arial" w:cs="Arial"/>
+        </w:rPr>
+        <w:t>04</w:t>
+      </w:r>
+      <w:r>
+        <w:rPr>
+          <w:rFonts w:ascii="Arial" w:hAnsi="Arial" w:cs="Arial"/>
+        </w:rPr>
+        <w:t>) age</w:t>
+      </w:r>
+      <w:r>
+        <w:rPr>
+          <w:rFonts w:ascii="Arial" w:hAnsi="Arial" w:cs="Arial"/>
+        </w:rPr>
+        <w:t xml:space="preserve"> at conception</w:t>
+      </w:r>
+      <w:r>
+        <w:rPr>
+          <w:rFonts w:ascii="Arial" w:hAnsi="Arial" w:cs="Arial"/>
+        </w:rPr>
+        <w:t xml:space="preserve"> (</w:t>
       </w:r>
       <w:r>
         <w:rPr>
@@ -5638,27 +6511,25 @@
           <w:rFonts w:ascii="Arial" w:hAnsi="Arial" w:cs="Arial"/>
           <w:b/>
         </w:rPr>
-        <w:t>3</w:t>
-      </w:r>
-      <w:r>
-        <w:rPr>
-          <w:rFonts w:ascii="Arial" w:hAnsi="Arial" w:cs="Arial"/>
-        </w:rPr>
-        <w:t>).</w:t>
-      </w:r>
-    </w:p>
-    <w:p>
-      <w:pPr>
-        <w:ind w:firstLine="720"/>
-        <w:rPr>
-          <w:rFonts w:ascii="Arial" w:hAnsi="Arial" w:cs="Arial"/>
-        </w:rPr>
-      </w:pPr>
-      <w:r>
-        <w:rPr>
-          <w:rFonts w:ascii="Arial" w:hAnsi="Arial" w:cs="Arial"/>
-        </w:rPr>
-        <w:t xml:space="preserve">To further corroborate these findings, we tested the correlation between parental age and </w:t>
+        <w:t>4</w:t>
+      </w:r>
+      <w:r>
+        <w:rPr>
+          <w:rFonts w:ascii="Arial" w:hAnsi="Arial" w:cs="Arial"/>
+        </w:rPr>
+        <w:t>)</w:t>
+      </w:r>
+      <w:r>
+        <w:rPr>
+          <w:rFonts w:ascii="Arial" w:hAnsi="Arial" w:cs="Arial"/>
+        </w:rPr>
+        <w:t xml:space="preserve">. </w:t>
+      </w:r>
+      <w:r>
+        <w:rPr>
+          <w:rFonts w:ascii="Arial" w:hAnsi="Arial" w:cs="Arial"/>
+        </w:rPr>
+        <w:t xml:space="preserve">We observed statistically significant associations between father’s age and both CCC and non-CCC indels, with CCCs having larger effect sizes. There was no association with maternal age for any </w:t>
       </w:r>
       <w:r>
         <w:rPr>
@@ -5671,227 +6542,8 @@
         <w:rPr>
           <w:rFonts w:ascii="Arial" w:hAnsi="Arial" w:cs="Arial"/>
         </w:rPr>
-        <w:t xml:space="preserve"> </w:t>
-      </w:r>
-      <w:r>
-        <w:rPr>
-          <w:rFonts w:ascii="Arial" w:hAnsi="Arial" w:cs="Arial"/>
-        </w:rPr>
-        <w:t xml:space="preserve">indels in three trio cohorts with unphased </w:t>
-      </w:r>
-      <w:r>
-        <w:rPr>
-          <w:rFonts w:ascii="Arial" w:hAnsi="Arial" w:cs="Arial"/>
-          <w:i/>
-        </w:rPr>
-        <w:t>de novo</w:t>
-      </w:r>
-      <w:r>
-        <w:rPr>
-          <w:rFonts w:ascii="Arial" w:hAnsi="Arial" w:cs="Arial"/>
-        </w:rPr>
-        <w:t xml:space="preserve"> variants</w:t>
-      </w:r>
-      <w:r>
-        <w:rPr>
-          <w:rFonts w:ascii="Arial" w:hAnsi="Arial" w:cs="Arial"/>
-        </w:rPr>
-        <w:t xml:space="preserve">, all ascertained with </w:t>
-      </w:r>
-      <w:r>
-        <w:rPr>
-          <w:rFonts w:ascii="Arial" w:hAnsi="Arial" w:cs="Arial"/>
-        </w:rPr>
-        <w:t>Illumina</w:t>
-      </w:r>
-      <w:r>
-        <w:rPr>
-          <w:rFonts w:ascii="Arial" w:hAnsi="Arial" w:cs="Arial"/>
-        </w:rPr>
-        <w:t xml:space="preserve"> short-read sequencing at </w:t>
-      </w:r>
-      <w:r>
-        <w:rPr>
-          <w:rFonts w:ascii="Arial" w:hAnsi="Arial" w:cs="Arial"/>
-        </w:rPr>
-        <w:t>a depth of 30x</w:t>
-      </w:r>
-      <w:r>
-        <w:rPr>
-          <w:rFonts w:ascii="Arial" w:hAnsi="Arial" w:cs="Arial"/>
-        </w:rPr>
-        <w:t xml:space="preserve"> (</w:t>
-      </w:r>
-      <w:r>
-        <w:rPr>
-          <w:rFonts w:ascii="Arial" w:hAnsi="Arial" w:cs="Arial"/>
-          <w:b/>
-        </w:rPr>
-        <w:t xml:space="preserve">Supplemental Figure </w:t>
-      </w:r>
-      <w:r>
-        <w:rPr>
-          <w:rFonts w:ascii="Arial" w:hAnsi="Arial" w:cs="Arial"/>
-          <w:b/>
-        </w:rPr>
-        <w:t>4</w:t>
-      </w:r>
-      <w:r>
-        <w:rPr>
-          <w:rFonts w:ascii="Arial" w:hAnsi="Arial" w:cs="Arial"/>
-        </w:rPr>
-        <w:t>)</w:t>
-      </w:r>
-      <w:r>
-        <w:rPr>
-          <w:rFonts w:ascii="Arial" w:hAnsi="Arial" w:cs="Arial"/>
-        </w:rPr>
-        <w:t>.</w:t>
-      </w:r>
-      <w:r>
-        <w:rPr>
-          <w:rFonts w:ascii="Arial" w:hAnsi="Arial" w:cs="Arial"/>
-        </w:rPr>
-        <w:t xml:space="preserve"> </w:t>
-      </w:r>
-      <w:r>
-        <w:rPr>
-          <w:rFonts w:ascii="Arial" w:hAnsi="Arial" w:cs="Arial"/>
-        </w:rPr>
-        <w:t xml:space="preserve">Consistent with findings in the phased data, we observed the strongest evidence for an association between all </w:t>
-      </w:r>
-      <w:r>
-        <w:rPr>
-          <w:rFonts w:ascii="Arial" w:hAnsi="Arial" w:cs="Arial"/>
-          <w:i/>
-        </w:rPr>
-        <w:t>de novo</w:t>
-      </w:r>
-      <w:r>
-        <w:rPr>
-          <w:rFonts w:ascii="Arial" w:hAnsi="Arial" w:cs="Arial"/>
-        </w:rPr>
-        <w:t xml:space="preserve"> indels and </w:t>
-      </w:r>
-      <w:r>
-        <w:rPr>
-          <w:rFonts w:ascii="Arial" w:hAnsi="Arial" w:cs="Arial"/>
-        </w:rPr>
-        <w:t>paternal</w:t>
-      </w:r>
-      <w:r>
-        <w:rPr>
-          <w:rFonts w:ascii="Arial" w:hAnsi="Arial" w:cs="Arial"/>
-        </w:rPr>
-        <w:t xml:space="preserve"> (</w:t>
-      </w:r>
-      <w:r>
-        <w:rPr>
-          <w:rFonts w:ascii="Arial" w:hAnsi="Arial" w:cs="Arial"/>
-        </w:rPr>
-        <w:t xml:space="preserve">two-sided </w:t>
-      </w:r>
-      <w:r>
-        <w:rPr>
-          <w:rFonts w:ascii="Arial" w:hAnsi="Arial" w:cs="Arial"/>
-        </w:rPr>
-        <w:t xml:space="preserve">meta-analysis </w:t>
-      </w:r>
-      <w:r>
-        <w:rPr>
-          <w:rFonts w:ascii="Arial" w:hAnsi="Arial" w:cs="Arial"/>
-          <w:i/>
-        </w:rPr>
-        <w:t>P</w:t>
-      </w:r>
-      <w:r>
-        <w:rPr>
-          <w:rFonts w:ascii="Arial" w:hAnsi="Arial" w:cs="Arial"/>
-        </w:rPr>
-        <w:t>=3.6x10</w:t>
-      </w:r>
-      <w:r>
-        <w:rPr>
-          <w:rFonts w:ascii="Arial" w:hAnsi="Arial" w:cs="Arial"/>
-          <w:vertAlign w:val="superscript"/>
-        </w:rPr>
-        <w:t>-14</w:t>
-      </w:r>
-      <w:r>
-        <w:rPr>
-          <w:rFonts w:ascii="Arial" w:hAnsi="Arial" w:cs="Arial"/>
-        </w:rPr>
-        <w:t xml:space="preserve">) but not </w:t>
-      </w:r>
-      <w:r>
-        <w:rPr>
-          <w:rFonts w:ascii="Arial" w:hAnsi="Arial" w:cs="Arial"/>
-        </w:rPr>
-        <w:t>maternal</w:t>
-      </w:r>
-      <w:r>
-        <w:rPr>
-          <w:rFonts w:ascii="Arial" w:hAnsi="Arial" w:cs="Arial"/>
-        </w:rPr>
-        <w:t xml:space="preserve"> (</w:t>
-      </w:r>
-      <w:r>
-        <w:rPr>
-          <w:rFonts w:ascii="Arial" w:hAnsi="Arial" w:cs="Arial"/>
-        </w:rPr>
-        <w:t xml:space="preserve">two-sided </w:t>
-      </w:r>
-      <w:r>
-        <w:rPr>
-          <w:rFonts w:ascii="Arial" w:hAnsi="Arial" w:cs="Arial"/>
-        </w:rPr>
-        <w:t xml:space="preserve">meta-analysis </w:t>
-      </w:r>
-      <w:r>
-        <w:rPr>
-          <w:rFonts w:ascii="Arial" w:hAnsi="Arial" w:cs="Arial"/>
-          <w:i/>
-        </w:rPr>
-        <w:t>P</w:t>
-      </w:r>
-      <w:r>
-        <w:rPr>
-          <w:rFonts w:ascii="Arial" w:hAnsi="Arial" w:cs="Arial"/>
-        </w:rPr>
-        <w:t>=0.11) age</w:t>
-      </w:r>
-      <w:r>
-        <w:rPr>
-          <w:rFonts w:ascii="Arial" w:hAnsi="Arial" w:cs="Arial"/>
-        </w:rPr>
-        <w:t xml:space="preserve"> at conception. </w:t>
-      </w:r>
-      <w:r>
-        <w:rPr>
-          <w:rFonts w:ascii="Arial" w:hAnsi="Arial" w:cs="Arial"/>
-        </w:rPr>
-        <w:t xml:space="preserve">We observed statistically significant associations between father’s age and both CCC and non-CCC indels, with CCCs having larger effect sizes and lower p-values. There was no association with maternal age for any </w:t>
-      </w:r>
-      <w:r>
-        <w:rPr>
-          <w:rFonts w:ascii="Arial" w:hAnsi="Arial" w:cs="Arial"/>
-          <w:i/>
-        </w:rPr>
-        <w:t>de novo</w:t>
-      </w:r>
-      <w:r>
-        <w:rPr>
-          <w:rFonts w:ascii="Arial" w:hAnsi="Arial" w:cs="Arial"/>
-        </w:rPr>
         <w:t xml:space="preserve"> indel class and no association between number of HRs and either parent.</w:t>
       </w:r>
-    </w:p>
-    <w:p>
-      <w:pPr>
-        <w:rPr>
-          <w:rFonts w:ascii="Arial" w:hAnsi="Arial" w:cs="Arial"/>
-        </w:rPr>
-      </w:pPr>
     </w:p>
     <w:p>
       <w:pPr>
@@ -6122,7 +6774,92 @@
         <w:rPr>
           <w:rFonts w:ascii="Arial" w:hAnsi="Arial" w:cs="Arial"/>
         </w:rPr>
-        <w:t xml:space="preserve">. Finally, we observed a weak correlation between maternal age and any </w:t>
+        <w:t>.</w:t>
+      </w:r>
+      <w:r>
+        <w:rPr>
+          <w:rFonts w:ascii="Arial" w:hAnsi="Arial" w:cs="Arial"/>
+        </w:rPr>
+        <w:t xml:space="preserve"> </w:t>
+      </w:r>
+      <w:r>
+        <w:rPr>
+          <w:rFonts w:ascii="Arial" w:hAnsi="Arial" w:cs="Arial"/>
+          <w:i/>
+        </w:rPr>
+        <w:t>De novo</w:t>
+      </w:r>
+      <w:r>
+        <w:rPr>
+          <w:rFonts w:ascii="Arial" w:hAnsi="Arial" w:cs="Arial"/>
+        </w:rPr>
+        <w:t xml:space="preserve"> indel </w:t>
+      </w:r>
+      <w:r>
+        <w:rPr>
+          <w:rFonts w:ascii="Arial" w:hAnsi="Arial" w:cs="Arial"/>
+        </w:rPr>
+        <w:t>identification</w:t>
+      </w:r>
+      <w:r>
+        <w:rPr>
+          <w:rFonts w:ascii="Arial" w:hAnsi="Arial" w:cs="Arial"/>
+        </w:rPr>
+        <w:t xml:space="preserve"> is notoriously challenging, </w:t>
+      </w:r>
+      <w:r>
+        <w:rPr>
+          <w:rFonts w:ascii="Arial" w:hAnsi="Arial" w:cs="Arial"/>
+        </w:rPr>
+        <w:t>typically having 85% PCR true positive rates</w:t>
+      </w:r>
+      <w:r>
+        <w:rPr>
+          <w:rFonts w:ascii="Arial" w:hAnsi="Arial" w:cs="Arial"/>
+        </w:rPr>
+        <w:t xml:space="preserve">. </w:t>
+      </w:r>
+      <w:r>
+        <w:rPr>
+          <w:rFonts w:ascii="Arial" w:hAnsi="Arial" w:cs="Arial"/>
+        </w:rPr>
+        <w:t>However, our results</w:t>
+      </w:r>
+      <w:r>
+        <w:rPr>
+          <w:rFonts w:ascii="Arial" w:hAnsi="Arial" w:cs="Arial"/>
+        </w:rPr>
+        <w:t>, which</w:t>
+      </w:r>
+      <w:r>
+        <w:rPr>
+          <w:rFonts w:ascii="Arial" w:hAnsi="Arial" w:cs="Arial"/>
+        </w:rPr>
+        <w:t xml:space="preserve"> </w:t>
+      </w:r>
+      <w:r>
+        <w:rPr>
+          <w:rFonts w:ascii="Arial" w:hAnsi="Arial" w:cs="Arial"/>
+        </w:rPr>
+        <w:t xml:space="preserve">represent </w:t>
+      </w:r>
+      <w:r>
+        <w:rPr>
+          <w:rFonts w:ascii="Arial" w:hAnsi="Arial" w:cs="Arial"/>
+        </w:rPr>
+        <w:t xml:space="preserve">the largest </w:t>
+      </w:r>
+      <w:r>
+        <w:rPr>
+          <w:rFonts w:ascii="Arial" w:hAnsi="Arial" w:cs="Arial"/>
+        </w:rPr>
+        <w:t xml:space="preserve">aggregation of </w:t>
+      </w:r>
+      <w:r>
+        <w:rPr>
+          <w:rFonts w:ascii="Arial" w:hAnsi="Arial" w:cs="Arial"/>
+        </w:rPr>
+        <w:t xml:space="preserve">phased and unphased </w:t>
       </w:r>
       <w:r>
         <w:rPr>
@@ -6135,13 +6872,87 @@
         <w:rPr>
           <w:rFonts w:ascii="Arial" w:hAnsi="Arial" w:cs="Arial"/>
         </w:rPr>
-        <w:t xml:space="preserve"> indel</w:t>
-      </w:r>
-      <w:r>
-        <w:rPr>
-          <w:rFonts w:ascii="Arial" w:hAnsi="Arial" w:cs="Arial"/>
-        </w:rPr>
-        <w:t>, suggesting that indels arise through events other than replication-associated errors.</w:t>
+        <w:t xml:space="preserve"> </w:t>
+      </w:r>
+      <w:r>
+        <w:rPr>
+          <w:rFonts w:ascii="Arial" w:hAnsi="Arial" w:cs="Arial"/>
+        </w:rPr>
+        <w:t>indel</w:t>
+      </w:r>
+      <w:r>
+        <w:rPr>
+          <w:rFonts w:ascii="Arial" w:hAnsi="Arial" w:cs="Arial"/>
+        </w:rPr>
+        <w:t>s</w:t>
+      </w:r>
+      <w:r>
+        <w:rPr>
+          <w:rFonts w:ascii="Arial" w:hAnsi="Arial" w:cs="Arial"/>
+        </w:rPr>
+        <w:t xml:space="preserve"> </w:t>
+      </w:r>
+      <w:r>
+        <w:rPr>
+          <w:rFonts w:ascii="Arial" w:hAnsi="Arial" w:cs="Arial"/>
+        </w:rPr>
+        <w:t>to-</w:t>
+      </w:r>
+      <w:r>
+        <w:rPr>
+          <w:rFonts w:ascii="Arial" w:hAnsi="Arial" w:cs="Arial"/>
+        </w:rPr>
+        <w:t>date</w:t>
+      </w:r>
+      <w:r>
+        <w:rPr>
+          <w:rFonts w:ascii="Arial" w:hAnsi="Arial" w:cs="Arial"/>
+        </w:rPr>
+        <w:t xml:space="preserve">, </w:t>
+      </w:r>
+      <w:r>
+        <w:rPr>
+          <w:rFonts w:ascii="Arial" w:hAnsi="Arial" w:cs="Arial"/>
+        </w:rPr>
+        <w:t>are robust across thousands of</w:t>
+      </w:r>
+      <w:r>
+        <w:rPr>
+          <w:rFonts w:ascii="Arial" w:hAnsi="Arial" w:cs="Arial"/>
+        </w:rPr>
+        <w:t xml:space="preserve"> WGS</w:t>
+      </w:r>
+      <w:bookmarkStart w:id="0" w:name="_GoBack"/>
+      <w:bookmarkEnd w:id="0"/>
+      <w:r>
+        <w:rPr>
+          <w:rFonts w:ascii="Arial" w:hAnsi="Arial" w:cs="Arial"/>
+        </w:rPr>
+        <w:t xml:space="preserve"> trios</w:t>
+      </w:r>
+      <w:r>
+        <w:rPr>
+          <w:rFonts w:ascii="Arial" w:hAnsi="Arial" w:cs="Arial"/>
+        </w:rPr>
+        <w:t xml:space="preserve"> ascertained through multiple centers, pipelines, sequencing </w:t>
+      </w:r>
+      <w:r>
+        <w:rPr>
+          <w:rFonts w:ascii="Arial" w:hAnsi="Arial" w:cs="Arial"/>
+        </w:rPr>
+        <w:t>methods</w:t>
+      </w:r>
+      <w:r>
+        <w:rPr>
+          <w:rFonts w:ascii="Arial" w:hAnsi="Arial" w:cs="Arial"/>
+        </w:rPr>
+        <w:t xml:space="preserve">, </w:t>
+      </w:r>
+      <w:r>
+        <w:rPr>
+          <w:rFonts w:ascii="Arial" w:hAnsi="Arial" w:cs="Arial"/>
+        </w:rPr>
+        <w:t>and phasing methods.</w:t>
       </w:r>
     </w:p>
     <w:p>
@@ -6168,7 +6979,7 @@
         <w:rPr>
           <w:rFonts w:ascii="Arial" w:hAnsi="Arial" w:cs="Arial"/>
         </w:rPr>
-        <w:t xml:space="preserve"> indels into HRs, CCCs, and non-CCCs provides a valuable framework for interpreting indel mutagenesis, and have developed an API to make this easier.</w:t>
+        <w:t xml:space="preserve"> indels into HRs, CCCs, and non-CCCs provides a valuable framework for interpreting indel mutagenesis and have developed an API to make this easier.</w:t>
       </w:r>
       <w:r>
         <w:rPr>
@@ -6292,7 +7103,21 @@
         <w:rPr>
           <w:rFonts w:ascii="Arial" w:hAnsi="Arial" w:cs="Arial"/>
         </w:rPr>
-        <w:t>The results analyzed and published here are based in part on data generated by Gabriella Miller Kids First Pediatric Research Program projects phs001138.v2.p2/phs001194.v2.p2, and were accessed from dbGaP (www.ncbi.nlm.nih.gov/gap). This work was supported in part through the computational resources and staff expertise provided by Scientific Computing at the Icahn School of Medicine at Mount Sinai.</w:t>
+        <w:t xml:space="preserve">The results analyzed and published here are based in part on data generated by Gabriella Miller Kids First Pediatric Research Program projects phs001138.v2.p2/phs001194.v2.p2, and were accessed from </w:t>
+      </w:r>
+      <w:proofErr w:type="spellStart"/>
+      <w:r>
+        <w:rPr>
+          <w:rFonts w:ascii="Arial" w:hAnsi="Arial" w:cs="Arial"/>
+        </w:rPr>
+        <w:t>dbGaP</w:t>
+      </w:r>
+      <w:proofErr w:type="spellEnd"/>
+      <w:r>
+        <w:rPr>
+          <w:rFonts w:ascii="Arial" w:hAnsi="Arial" w:cs="Arial"/>
+        </w:rPr>
+        <w:t xml:space="preserve"> (www.ncbi.nlm.nih.gov/gap). This work was supported in part through the computational resources and staff expertise provided by Scientific Computing at the Icahn School of Medicine at Mount Sinai.</w:t>
       </w:r>
     </w:p>
     <w:p>
@@ -6339,14 +7164,14 @@
         <w:rPr>
           <w:rFonts w:ascii="Arial" w:hAnsi="Arial" w:cs="Arial"/>
         </w:rPr>
-        <w:t>This work was supported by the National Institute of Dental and Craniofacial Research Interdisciplinary Training in Systems and Developmental Biology and Birth Defects [T32HD075735 to F.R.], Mount Sinai Medical Scientist Training Program [5T32GM007280 to F.R.], and National Heart, Lung, and Blood Institute (NHLBI) grants for the Pediatric Cardiac Genomics Consortium [U01-HL098188, U01-HL131003, UM1-HL098147, U01-HL098153, U01-HL098163, UM1-HL098123, UM1-HL098162, UM1-</w:t>
+        <w:t>This work was supported by the National Institute of Dental and Craniofacial Research Interdisciplinary Training in Systems and Developmental Biology and Birth Defects [T32HD075735 to F.R.], Mount Sinai Medical Scientist Training Program [5T32GM007280 to F.R.], and National Heart, Lung, and Blood Institute (NHLBI) grants for the Pediatric Cardiac Genomics Consortium [U01-HL098188, U01-HL131003, UM1-</w:t>
       </w:r>
       <w:r>
         <w:rPr>
           <w:rFonts w:ascii="Arial" w:hAnsi="Arial" w:cs="Arial"/>
         </w:rPr>
         <w:lastRenderedPageBreak/>
-        <w:t>HL128761, UM1-HL128711].</w:t>
+        <w:t>HL098147, U01-HL098153, U01-HL098163, UM1-HL098123, UM1-HL098162, UM1-HL128761, UM1-HL128711].</w:t>
       </w:r>
     </w:p>
     <w:p>
@@ -7214,27 +8039,6 @@
         </w:rPr>
         <w:fldChar w:fldCharType="end"/>
       </w:r>
-    </w:p>
-    <w:p>
-      <w:pPr>
-        <w:rPr>
-          <w:rFonts w:ascii="Arial" w:hAnsi="Arial" w:cs="Arial"/>
-        </w:rPr>
-      </w:pPr>
-    </w:p>
-    <w:p>
-      <w:pPr>
-        <w:rPr>
-          <w:rFonts w:ascii="Arial" w:hAnsi="Arial" w:cs="Arial"/>
-        </w:rPr>
-      </w:pPr>
-    </w:p>
-    <w:p>
-      <w:pPr>
-        <w:rPr>
-          <w:rFonts w:ascii="Arial" w:hAnsi="Arial" w:cs="Arial"/>
-        </w:rPr>
-      </w:pPr>
     </w:p>
     <w:p>
       <w:pPr>
@@ -7401,16 +8205,22 @@
           <w:rFonts w:ascii="Arial" w:hAnsi="Arial" w:cs="Arial"/>
         </w:rPr>
       </w:pPr>
-      <w:r>
-        <w:rPr>
-          <w:rFonts w:ascii="Arial" w:hAnsi="Arial" w:cs="Arial"/>
-          <w:noProof/>
+    </w:p>
+    <w:p>
+      <w:pPr>
+        <w:rPr>
+          <w:rFonts w:ascii="Arial" w:hAnsi="Arial" w:cs="Arial"/>
+        </w:rPr>
+      </w:pPr>
+      <w:r>
+        <w:rPr>
+          <w:rFonts w:ascii="Arial" w:hAnsi="Arial" w:cs="Arial"/>
         </w:rPr>
         <w:drawing>
-          <wp:inline distT="0" distB="0" distL="0" distR="0" wp14:anchorId="2E30893F" wp14:editId="6B072E0B">
-            <wp:extent cx="6301690" cy="4101484"/>
-            <wp:effectExtent l="0" t="0" r="0" b="635"/>
-            <wp:docPr id="5" name="Picture 5"/>
+          <wp:inline distT="0" distB="0" distL="0" distR="0" wp14:anchorId="3A3951CC" wp14:editId="717B8A98">
+            <wp:extent cx="5943600" cy="4324985"/>
+            <wp:effectExtent l="0" t="0" r="0" b="5715"/>
+            <wp:docPr id="8" name="Picture 8"/>
             <wp:cNvGraphicFramePr>
               <a:graphicFrameLocks xmlns:a="http://schemas.openxmlformats.org/drawingml/2006/main" noChangeAspect="1"/>
             </wp:cNvGraphicFramePr>
@@ -7430,7 +8240,7 @@
                   <pic:spPr>
                     <a:xfrm>
                       <a:off x="0" y="0"/>
-                      <a:ext cx="6325895" cy="4117238"/>
+                      <a:ext cx="5943600" cy="4324985"/>
                     </a:xfrm>
                     <a:prstGeom prst="rect">
                       <a:avLst/>
@@ -7442,13 +8252,6 @@
           </wp:inline>
         </w:drawing>
       </w:r>
-    </w:p>
-    <w:p>
-      <w:pPr>
-        <w:rPr>
-          <w:rFonts w:ascii="Arial" w:hAnsi="Arial" w:cs="Arial"/>
-        </w:rPr>
-      </w:pPr>
     </w:p>
     <w:p>
       <w:pPr>
@@ -7652,13 +8455,12 @@
       <w:r>
         <w:rPr>
           <w:rFonts w:ascii="Arial" w:hAnsi="Arial" w:cs="Arial"/>
-          <w:noProof/>
         </w:rPr>
         <w:drawing>
-          <wp:inline distT="0" distB="0" distL="0" distR="0" wp14:anchorId="671F4455" wp14:editId="358D5B47">
-            <wp:extent cx="5943600" cy="2714625"/>
-            <wp:effectExtent l="0" t="0" r="0" b="3175"/>
-            <wp:docPr id="3" name="Picture 3"/>
+          <wp:inline distT="0" distB="0" distL="0" distR="0" wp14:anchorId="0F1B82C8" wp14:editId="68C59AB0">
+            <wp:extent cx="5943600" cy="2820035"/>
+            <wp:effectExtent l="0" t="0" r="0" b="0"/>
+            <wp:docPr id="9" name="Picture 9"/>
             <wp:cNvGraphicFramePr>
               <a:graphicFrameLocks xmlns:a="http://schemas.openxmlformats.org/drawingml/2006/main" noChangeAspect="1"/>
             </wp:cNvGraphicFramePr>
@@ -7678,7 +8480,7 @@
                   <pic:spPr>
                     <a:xfrm>
                       <a:off x="0" y="0"/>
-                      <a:ext cx="5943600" cy="2714625"/>
+                      <a:ext cx="5943600" cy="2820035"/>
                     </a:xfrm>
                     <a:prstGeom prst="rect">
                       <a:avLst/>
@@ -7745,7 +8547,19 @@
         <w:rPr>
           <w:rFonts w:ascii="Arial" w:hAnsi="Arial" w:cs="Arial"/>
         </w:rPr>
-        <w:t>indels where only CCCs where significantly correlated. P-values were obtained from multiple regression coefficients and meta-analyzed with Fisher’s method.</w:t>
+        <w:t>indels where only CCCs where significantly correlated. P-values were obtained from</w:t>
+      </w:r>
+      <w:r>
+        <w:rPr>
+          <w:rFonts w:ascii="Arial" w:hAnsi="Arial" w:cs="Arial"/>
+        </w:rPr>
+        <w:t xml:space="preserve"> Poisson</w:t>
+      </w:r>
+      <w:r>
+        <w:rPr>
+          <w:rFonts w:ascii="Arial" w:hAnsi="Arial" w:cs="Arial"/>
+        </w:rPr>
+        <w:t xml:space="preserve"> multiple regression coefficients and meta-analyzed with Fisher’s method.</w:t>
       </w:r>
     </w:p>
     <w:p>
@@ -7800,11 +8614,6 @@
         <w:docPartUnique/>
       </w:docPartObj>
     </w:sdtPr>
-    <w:sdtEndPr>
-      <w:rPr>
-        <w:rStyle w:val="PageNumber"/>
-      </w:rPr>
-    </w:sdtEndPr>
     <w:sdtContent>
       <w:p>
         <w:pPr>
@@ -7857,11 +8666,6 @@
         <w:docPartUnique/>
       </w:docPartObj>
     </w:sdtPr>
-    <w:sdtEndPr>
-      <w:rPr>
-        <w:rStyle w:val="PageNumber"/>
-      </w:rPr>
-    </w:sdtEndPr>
     <w:sdtContent>
       <w:p>
         <w:pPr>
@@ -8183,7 +8987,7 @@
     </w:rPrDefault>
     <w:pPrDefault/>
   </w:docDefaults>
-  <w:latentStyles w:defLockedState="0" w:defUIPriority="99" w:defSemiHidden="0" w:defUnhideWhenUsed="0" w:defQFormat="0" w:count="375">
+  <w:latentStyles w:defLockedState="0" w:defUIPriority="99" w:defSemiHidden="0" w:defUnhideWhenUsed="0" w:defQFormat="0" w:count="376">
     <w:lsdException w:name="Normal" w:uiPriority="0" w:qFormat="1"/>
     <w:lsdException w:name="heading 1" w:uiPriority="9" w:qFormat="1"/>
     <w:lsdException w:name="heading 2" w:semiHidden="1" w:uiPriority="9" w:unhideWhenUsed="1" w:qFormat="1"/>
@@ -8289,7 +9093,6 @@
     <w:lsdException w:name="HTML Sample" w:semiHidden="1" w:unhideWhenUsed="1"/>
     <w:lsdException w:name="HTML Typewriter" w:semiHidden="1" w:unhideWhenUsed="1"/>
     <w:lsdException w:name="HTML Variable" w:semiHidden="1" w:unhideWhenUsed="1"/>
-    <w:lsdException w:name="Normal Table" w:semiHidden="1" w:unhideWhenUsed="1"/>
     <w:lsdException w:name="annotation subject" w:semiHidden="1" w:unhideWhenUsed="1"/>
     <w:lsdException w:name="No List" w:semiHidden="1" w:unhideWhenUsed="1"/>
     <w:lsdException w:name="Outline List 1" w:semiHidden="1" w:unhideWhenUsed="1"/>
@@ -8336,10 +9139,8 @@
     <w:lsdException w:name="Table Subtle 2" w:semiHidden="1" w:unhideWhenUsed="1"/>
     <w:lsdException w:name="Table Web 1" w:semiHidden="1" w:unhideWhenUsed="1"/>
     <w:lsdException w:name="Table Web 2" w:semiHidden="1" w:unhideWhenUsed="1"/>
-    <w:lsdException w:name="Table Web 3" w:semiHidden="1" w:unhideWhenUsed="1"/>
     <w:lsdException w:name="Balloon Text" w:semiHidden="1" w:unhideWhenUsed="1"/>
     <w:lsdException w:name="Table Grid" w:uiPriority="39"/>
-    <w:lsdException w:name="Table Theme" w:semiHidden="1" w:unhideWhenUsed="1"/>
     <w:lsdException w:name="Placeholder Text" w:semiHidden="1"/>
     <w:lsdException w:name="No Spacing" w:uiPriority="1" w:qFormat="1"/>
     <w:lsdException w:name="Light Shading" w:uiPriority="60"/>
@@ -8559,6 +9360,7 @@
     <w:lsdException w:name="Smart Hyperlink" w:semiHidden="1" w:unhideWhenUsed="1"/>
     <w:lsdException w:name="Hashtag" w:semiHidden="1" w:unhideWhenUsed="1"/>
     <w:lsdException w:name="Unresolved Mention" w:semiHidden="1" w:unhideWhenUsed="1"/>
+    <w:lsdException w:name="Smart Link" w:semiHidden="1" w:unhideWhenUsed="1"/>
   </w:latentStyles>
   <w:style w:type="paragraph" w:default="1" w:styleId="Normal">
     <w:name w:val="Normal"/>
@@ -8568,7 +9370,6 @@
   <w:style w:type="character" w:default="1" w:styleId="DefaultParagraphFont">
     <w:name w:val="Default Paragraph Font"/>
     <w:uiPriority w:val="1"/>
-    <w:semiHidden/>
     <w:unhideWhenUsed/>
   </w:style>
   <w:style w:type="table" w:default="1" w:styleId="TableNormal">
@@ -8716,6 +9517,23 @@
     <w:rPr>
       <w:color w:val="954F72" w:themeColor="followedHyperlink"/>
       <w:u w:val="single"/>
+    </w:rPr>
+  </w:style>
+  <w:style w:type="paragraph" w:styleId="Caption">
+    <w:name w:val="caption"/>
+    <w:basedOn w:val="Normal"/>
+    <w:next w:val="Normal"/>
+    <w:uiPriority w:val="35"/>
+    <w:unhideWhenUsed/>
+    <w:qFormat/>
+    <w:rsid w:val="00AC363A"/>
+    <w:pPr>
+      <w:spacing w:after="200"/>
+    </w:pPr>
+    <w:rPr>
+      <w:rFonts w:ascii="Arial" w:hAnsi="Arial"/>
+      <w:iCs/>
+      <w:szCs w:val="18"/>
     </w:rPr>
   </w:style>
 </w:styles>
@@ -9021,7 +9839,7 @@
 </file>
 
 <file path=customXml/itemProps1.xml><?xml version="1.0" encoding="utf-8"?>
-<ds:datastoreItem xmlns:ds="http://schemas.openxmlformats.org/officeDocument/2006/customXml" ds:itemID="{87BF168D-5C40-E94F-A8CF-7D86D36DB9BE}">
+<ds:datastoreItem xmlns:ds="http://schemas.openxmlformats.org/officeDocument/2006/customXml" ds:itemID="{01DCC9AE-2100-4548-8530-C624D6FE44E6}">
   <ds:schemaRefs>
     <ds:schemaRef ds:uri="http://schemas.openxmlformats.org/officeDocument/2006/bibliography"/>
   </ds:schemaRefs>

</xml_diff>